<commit_message>
RAM2 UM = TOC
</commit_message>
<xml_diff>
--- a/Manuals/RAM2-UserManual.docx
+++ b/Manuals/RAM2-UserManual.docx
@@ -57,6 +57,88 @@
     </w:p>
     <w:p>
       <w:pPr>
+        <w:pStyle w:val="Heading3"/>
+      </w:pPr>
+      <w:r>
+        <w:rPr>
+          <w:lang w:val="en-US"/>
+        </w:rPr>
+        <w:t>Discover &amp; map assets in plant network</w:t>
+      </w:r>
+    </w:p>
+    <w:p>
+      <w:pPr>
+        <w:pStyle w:val="Heading3"/>
+      </w:pPr>
+      <w:r>
+        <w:rPr>
+          <w:lang w:val="en-US"/>
+        </w:rPr>
+        <w:t>Collect information about assets (MSB)</w:t>
+      </w:r>
+    </w:p>
+    <w:p>
+      <w:pPr>
+        <w:pStyle w:val="Heading3"/>
+      </w:pPr>
+      <w:r>
+        <w:rPr>
+          <w:lang w:val="en-US"/>
+        </w:rPr>
+        <w:t xml:space="preserve">Correlate asset info with vulnerability information </w:t>
+      </w:r>
+      <w:r>
+        <w:rPr>
+          <w:lang w:val="en-US"/>
+        </w:rPr>
+        <w:sym w:font="Wingdings" w:char="F0E0"/>
+      </w:r>
+      <w:r>
+        <w:rPr>
+          <w:lang w:val="en-US"/>
+        </w:rPr>
+        <w:t xml:space="preserve"> asset risk assessment &amp; score</w:t>
+      </w:r>
+    </w:p>
+    <w:p>
+      <w:pPr>
+        <w:pStyle w:val="Heading3"/>
+      </w:pPr>
+      <w:r>
+        <w:rPr>
+          <w:lang w:val="en-US"/>
+        </w:rPr>
+        <w:t>Generate Shop risk level, based on cell &amp; asset risk assessments</w:t>
+      </w:r>
+    </w:p>
+    <w:p>
+      <w:pPr>
+        <w:pStyle w:val="Heading3"/>
+      </w:pPr>
+      <w:r>
+        <w:rPr>
+          <w:lang w:val="en-US"/>
+        </w:rPr>
+        <w:t>Generate alerts about assets</w:t>
+      </w:r>
+    </w:p>
+    <w:p>
+      <w:pPr>
+        <w:pStyle w:val="Heading1"/>
+        <w:rPr>
+          <w:lang w:val="en-US"/>
+        </w:rPr>
+      </w:pPr>
+      <w:r>
+        <w:rPr>
+          <w:lang w:val="en-US"/>
+        </w:rPr>
+        <w:lastRenderedPageBreak/>
+        <w:t>Views</w:t>
+      </w:r>
+    </w:p>
+    <w:p>
+      <w:pPr>
         <w:pStyle w:val="Heading2"/>
         <w:rPr>
           <w:lang w:val="en-US"/>
@@ -71,6 +153,32 @@
     </w:p>
     <w:p>
       <w:pPr>
+        <w:rPr>
+          <w:lang w:val="en-US"/>
+        </w:rPr>
+      </w:pPr>
+      <w:r>
+        <w:rPr>
+          <w:lang w:val="en-US"/>
+        </w:rPr>
+        <w:t>What this view is used for</w:t>
+      </w:r>
+    </w:p>
+    <w:p>
+      <w:pPr>
+        <w:rPr>
+          <w:lang w:val="en-US"/>
+        </w:rPr>
+      </w:pPr>
+      <w:r>
+        <w:rPr>
+          <w:lang w:val="en-US"/>
+        </w:rPr>
+        <w:t>What is shown</w:t>
+      </w:r>
+    </w:p>
+    <w:p>
+      <w:pPr>
         <w:pStyle w:val="Heading2"/>
         <w:rPr>
           <w:lang w:val="en-US"/>
@@ -80,7 +188,7 @@
         <w:rPr>
           <w:lang w:val="en-US"/>
         </w:rPr>
-        <w:t>What this view is used for</w:t>
+        <w:t>Assets</w:t>
       </w:r>
     </w:p>
     <w:p>
@@ -94,7 +202,354 @@
         <w:rPr>
           <w:lang w:val="en-US"/>
         </w:rPr>
-        <w:t>What is shown</w:t>
+        <w:t>Alerts</w:t>
+      </w:r>
+    </w:p>
+    <w:p>
+      <w:pPr>
+        <w:pStyle w:val="Heading2"/>
+        <w:rPr>
+          <w:lang w:val="en-US"/>
+        </w:rPr>
+      </w:pPr>
+      <w:r>
+        <w:rPr>
+          <w:lang w:val="en-US"/>
+        </w:rPr>
+        <w:t>Filters</w:t>
+      </w:r>
+    </w:p>
+    <w:p>
+      <w:pPr>
+        <w:pStyle w:val="Heading1"/>
+        <w:rPr>
+          <w:lang w:val="en-US"/>
+        </w:rPr>
+      </w:pPr>
+      <w:r>
+        <w:rPr>
+          <w:lang w:val="en-US"/>
+        </w:rPr>
+        <w:lastRenderedPageBreak/>
+        <w:t>Assets</w:t>
+      </w:r>
+    </w:p>
+    <w:p>
+      <w:pPr>
+        <w:pStyle w:val="Heading2"/>
+        <w:rPr>
+          <w:lang w:val="en-US"/>
+        </w:rPr>
+      </w:pPr>
+      <w:r>
+        <w:rPr>
+          <w:lang w:val="en-US"/>
+        </w:rPr>
+        <w:t>Discover assets</w:t>
+      </w:r>
+    </w:p>
+    <w:p>
+      <w:pPr>
+        <w:pStyle w:val="Heading2"/>
+        <w:rPr>
+          <w:lang w:val="en-US"/>
+        </w:rPr>
+      </w:pPr>
+      <w:r>
+        <w:rPr>
+          <w:lang w:val="en-US"/>
+        </w:rPr>
+        <w:t>Asset types</w:t>
+      </w:r>
+    </w:p>
+    <w:p>
+      <w:pPr>
+        <w:pStyle w:val="Heading2"/>
+      </w:pPr>
+      <w:r>
+        <w:rPr>
+          <w:lang w:val="en-US"/>
+        </w:rPr>
+        <w:t>Add assets</w:t>
+      </w:r>
+    </w:p>
+    <w:p>
+      <w:r>
+        <w:rPr>
+          <w:lang w:val="en-US"/>
+        </w:rPr>
+        <w:t>Shops</w:t>
+      </w:r>
+    </w:p>
+    <w:p>
+      <w:r>
+        <w:rPr>
+          <w:lang w:val="en-US"/>
+        </w:rPr>
+        <w:t>Cells</w:t>
+      </w:r>
+    </w:p>
+    <w:p>
+      <w:pPr>
+        <w:pStyle w:val="Heading2"/>
+      </w:pPr>
+      <w:r>
+        <w:rPr>
+          <w:lang w:val="en-US"/>
+        </w:rPr>
+        <w:t xml:space="preserve">Search </w:t>
+      </w:r>
+      <w:r>
+        <w:rPr>
+          <w:lang w:val="en-US"/>
+        </w:rPr>
+        <w:t>Assets</w:t>
+      </w:r>
+    </w:p>
+    <w:p>
+      <w:r>
+        <w:rPr>
+          <w:lang w:val="en-US"/>
+        </w:rPr>
+        <w:t>Asset info, operational status, risk status, location</w:t>
+      </w:r>
+    </w:p>
+    <w:p>
+      <w:pPr>
+        <w:pStyle w:val="Heading2"/>
+      </w:pPr>
+      <w:r>
+        <w:rPr>
+          <w:lang w:val="en-US"/>
+        </w:rPr>
+        <w:t>Move assets (cells, assets)</w:t>
+      </w:r>
+    </w:p>
+    <w:p>
+      <w:r>
+        <w:rPr>
+          <w:lang w:val="en-US"/>
+        </w:rPr>
+        <w:t>Cells to shops</w:t>
+      </w:r>
+    </w:p>
+    <w:p>
+      <w:r>
+        <w:rPr>
+          <w:lang w:val="en-US"/>
+        </w:rPr>
+        <w:t>Assets to cells</w:t>
+      </w:r>
+    </w:p>
+    <w:p>
+      <w:pPr>
+        <w:rPr>
+          <w:lang w:val="en-US"/>
+        </w:rPr>
+      </w:pPr>
+      <w:r>
+        <w:rPr>
+          <w:lang w:val="en-US"/>
+        </w:rPr>
+        <w:t>Unassigned assets</w:t>
+      </w:r>
+    </w:p>
+    <w:p>
+      <w:pPr>
+        <w:pStyle w:val="Heading1"/>
+      </w:pPr>
+      <w:r>
+        <w:rPr>
+          <w:lang w:val="en-US"/>
+        </w:rPr>
+        <w:lastRenderedPageBreak/>
+        <w:t>Factory management</w:t>
+      </w:r>
+    </w:p>
+    <w:p>
+      <w:pPr>
+        <w:pStyle w:val="Heading1"/>
+        <w:rPr>
+          <w:lang w:val="en-US"/>
+        </w:rPr>
+      </w:pPr>
+      <w:r>
+        <w:rPr>
+          <w:lang w:val="en-US"/>
+        </w:rPr>
+        <w:lastRenderedPageBreak/>
+        <w:t>Alerts</w:t>
+      </w:r>
+    </w:p>
+    <w:p>
+      <w:pPr>
+        <w:pStyle w:val="Heading2"/>
+        <w:rPr>
+          <w:lang w:val="en-US"/>
+        </w:rPr>
+      </w:pPr>
+      <w:r>
+        <w:rPr>
+          <w:lang w:val="en-US"/>
+        </w:rPr>
+        <w:t>Alert types</w:t>
+      </w:r>
+    </w:p>
+    <w:p>
+      <w:pPr>
+        <w:pStyle w:val="Heading2"/>
+        <w:rPr>
+          <w:lang w:val="en-US"/>
+        </w:rPr>
+      </w:pPr>
+      <w:r>
+        <w:rPr>
+          <w:lang w:val="en-US"/>
+        </w:rPr>
+        <w:t>View/Filter Alerts</w:t>
+      </w:r>
+    </w:p>
+    <w:p>
+      <w:pPr>
+        <w:pStyle w:val="Heading2"/>
+        <w:rPr>
+          <w:lang w:val="en-US"/>
+        </w:rPr>
+      </w:pPr>
+      <w:r>
+        <w:rPr>
+          <w:lang w:val="en-US"/>
+        </w:rPr>
+        <w:t>Acknowledge alerts</w:t>
+      </w:r>
+    </w:p>
+    <w:p>
+      <w:pPr>
+        <w:pStyle w:val="Heading2"/>
+        <w:rPr>
+          <w:lang w:val="en-US"/>
+        </w:rPr>
+      </w:pPr>
+      <w:r>
+        <w:rPr>
+          <w:lang w:val="en-US"/>
+        </w:rPr>
+        <w:t>Disable alerts</w:t>
+      </w:r>
+    </w:p>
+    <w:p>
+      <w:pPr>
+        <w:pStyle w:val="Heading2"/>
+        <w:rPr>
+          <w:lang w:val="en-US"/>
+        </w:rPr>
+      </w:pPr>
+      <w:r>
+        <w:rPr>
+          <w:lang w:val="en-US"/>
+        </w:rPr>
+        <w:t>Investigate alerts</w:t>
+      </w:r>
+    </w:p>
+    <w:p>
+      <w:pPr>
+        <w:pStyle w:val="Heading1"/>
+      </w:pPr>
+      <w:r>
+        <w:rPr>
+          <w:lang w:val="en-US"/>
+        </w:rPr>
+        <w:lastRenderedPageBreak/>
+        <w:t>Users</w:t>
+      </w:r>
+    </w:p>
+    <w:p>
+      <w:pPr>
+        <w:pStyle w:val="Heading2"/>
+      </w:pPr>
+      <w:r>
+        <w:rPr>
+          <w:lang w:val="en-US"/>
+        </w:rPr>
+        <w:t>User types</w:t>
+      </w:r>
+    </w:p>
+    <w:p>
+      <w:pPr>
+        <w:pStyle w:val="Heading2"/>
+      </w:pPr>
+      <w:r>
+        <w:rPr>
+          <w:lang w:val="en-US"/>
+        </w:rPr>
+        <w:t>Add users</w:t>
+      </w:r>
+    </w:p>
+    <w:p>
+      <w:pPr>
+        <w:pStyle w:val="Heading1"/>
+      </w:pPr>
+      <w:r>
+        <w:rPr>
+          <w:lang w:val="en-US"/>
+        </w:rPr>
+        <w:lastRenderedPageBreak/>
+        <w:t>Configure RAM</w:t>
+      </w:r>
+      <w:proofErr w:type="gramStart"/>
+      <w:r>
+        <w:rPr>
+          <w:vertAlign w:val="superscript"/>
+          <w:lang w:val="en-US"/>
+        </w:rPr>
+        <w:t>2</w:t>
+      </w:r>
+      <w:r>
+        <w:rPr>
+          <w:vertAlign w:val="superscript"/>
+          <w:lang w:val="en-US"/>
+        </w:rPr>
+        <w:t xml:space="preserve">  </w:t>
+      </w:r>
+      <w:r>
+        <w:rPr>
+          <w:lang w:val="en-US"/>
+        </w:rPr>
+        <w:t>appliance</w:t>
+      </w:r>
+      <w:proofErr w:type="gramEnd"/>
+    </w:p>
+    <w:p>
+      <w:pPr>
+        <w:pStyle w:val="Heading2"/>
+      </w:pPr>
+      <w:r>
+        <w:rPr>
+          <w:lang w:val="en-US"/>
+        </w:rPr>
+        <w:t>Network config</w:t>
+      </w:r>
+    </w:p>
+    <w:p>
+      <w:pPr>
+        <w:pStyle w:val="Heading2"/>
+      </w:pPr>
+      <w:r>
+        <w:rPr>
+          <w:lang w:val="en-US"/>
+        </w:rPr>
+        <w:t>Time</w:t>
+      </w:r>
+    </w:p>
+    <w:p>
+      <w:pPr>
+        <w:pStyle w:val="Heading2"/>
+      </w:pPr>
+      <w:r>
+        <w:rPr>
+          <w:lang w:val="en-US"/>
+        </w:rPr>
+        <w:t>Deployment mode</w:t>
       </w:r>
       <w:bookmarkStart w:id="0" w:name="_GoBack"/>
       <w:bookmarkEnd w:id="0"/>
@@ -102,231 +557,35 @@
     <w:p>
       <w:pPr>
         <w:pStyle w:val="Heading2"/>
-        <w:rPr>
-          <w:lang w:val="en-US"/>
-        </w:rPr>
-      </w:pPr>
-      <w:r>
-        <w:rPr>
-          <w:lang w:val="en-US"/>
-        </w:rPr>
-        <w:t>Manage Assets</w:t>
+      </w:pPr>
+      <w:r>
+        <w:rPr>
+          <w:lang w:val="en-US"/>
+        </w:rPr>
+        <w:t>Diagnostics</w:t>
       </w:r>
     </w:p>
     <w:p>
       <w:pPr>
         <w:pStyle w:val="Heading2"/>
-        <w:rPr>
-          <w:lang w:val="en-US"/>
-        </w:rPr>
-      </w:pPr>
-      <w:r>
-        <w:rPr>
-          <w:lang w:val="en-US"/>
-        </w:rPr>
-        <w:t>Discover assets</w:t>
-      </w:r>
-    </w:p>
-    <w:p>
-      <w:pPr>
-        <w:pStyle w:val="Heading2"/>
-        <w:rPr>
-          <w:lang w:val="en-US"/>
-        </w:rPr>
-      </w:pPr>
-      <w:r>
-        <w:rPr>
-          <w:lang w:val="en-US"/>
-        </w:rPr>
-        <w:t>Asset types</w:t>
-      </w:r>
-    </w:p>
-    <w:p>
-      <w:pPr>
-        <w:pStyle w:val="Heading2"/>
-      </w:pPr>
-      <w:r>
-        <w:rPr>
-          <w:lang w:val="en-US"/>
-        </w:rPr>
-        <w:t>Add assets</w:t>
-      </w:r>
-    </w:p>
-    <w:p>
-      <w:pPr>
-        <w:pStyle w:val="Heading2"/>
-      </w:pPr>
-      <w:r>
-        <w:rPr>
-          <w:lang w:val="en-US"/>
-        </w:rPr>
-        <w:t>Shops</w:t>
-      </w:r>
-    </w:p>
-    <w:p>
-      <w:pPr>
-        <w:pStyle w:val="Heading2"/>
-      </w:pPr>
-      <w:r>
-        <w:rPr>
-          <w:lang w:val="en-US"/>
-        </w:rPr>
-        <w:t>Cells</w:t>
-      </w:r>
-    </w:p>
-    <w:p>
-      <w:pPr>
-        <w:pStyle w:val="Heading2"/>
-      </w:pPr>
-      <w:r>
-        <w:rPr>
-          <w:lang w:val="en-US"/>
-        </w:rPr>
-        <w:t>Assets</w:t>
-      </w:r>
-    </w:p>
-    <w:p>
-      <w:pPr>
-        <w:pStyle w:val="Heading2"/>
-      </w:pPr>
-      <w:r>
-        <w:rPr>
-          <w:lang w:val="en-US"/>
-        </w:rPr>
-        <w:t>Move assets (cells, assets)</w:t>
-      </w:r>
-    </w:p>
-    <w:p>
-      <w:pPr>
-        <w:pStyle w:val="Heading2"/>
-        <w:rPr>
-          <w:lang w:val="en-US"/>
-        </w:rPr>
-      </w:pPr>
-      <w:r>
-        <w:rPr>
-          <w:lang w:val="en-US"/>
-        </w:rPr>
-        <w:t>Manage Alerts</w:t>
-      </w:r>
-    </w:p>
-    <w:p>
-      <w:pPr>
-        <w:pStyle w:val="Heading2"/>
-        <w:rPr>
-          <w:lang w:val="en-US"/>
-        </w:rPr>
-      </w:pPr>
-      <w:r>
-        <w:rPr>
-          <w:lang w:val="en-US"/>
-        </w:rPr>
-        <w:t>Alert types</w:t>
-      </w:r>
-    </w:p>
-    <w:p>
-      <w:pPr>
-        <w:pStyle w:val="Heading2"/>
-        <w:rPr>
-          <w:lang w:val="en-US"/>
-        </w:rPr>
-      </w:pPr>
-      <w:r>
-        <w:rPr>
-          <w:lang w:val="en-US"/>
-        </w:rPr>
-        <w:t>View/Filter Alerts</w:t>
-      </w:r>
-    </w:p>
-    <w:p>
-      <w:pPr>
-        <w:pStyle w:val="Heading2"/>
-        <w:rPr>
-          <w:lang w:val="en-US"/>
-        </w:rPr>
-      </w:pPr>
-      <w:r>
-        <w:rPr>
-          <w:lang w:val="en-US"/>
-        </w:rPr>
-        <w:t>Acknowledge alerts</w:t>
-      </w:r>
-    </w:p>
-    <w:p>
-      <w:pPr>
-        <w:pStyle w:val="Heading2"/>
-        <w:rPr>
-          <w:lang w:val="en-US"/>
-        </w:rPr>
-      </w:pPr>
-      <w:r>
-        <w:rPr>
-          <w:lang w:val="en-US"/>
-        </w:rPr>
-        <w:t>Disable alerts</w:t>
-      </w:r>
-    </w:p>
-    <w:p>
-      <w:pPr>
-        <w:pStyle w:val="Heading2"/>
-      </w:pPr>
-      <w:r>
-        <w:rPr>
-          <w:lang w:val="en-US"/>
-        </w:rPr>
-        <w:t>Configure RAM</w:t>
-      </w:r>
-      <w:r>
-        <w:rPr>
-          <w:vertAlign w:val="superscript"/>
-          <w:lang w:val="en-US"/>
-        </w:rPr>
-        <w:t>2</w:t>
-      </w:r>
-    </w:p>
-    <w:p>
-      <w:pPr>
-        <w:pStyle w:val="Heading2"/>
-      </w:pPr>
-      <w:r>
-        <w:rPr>
-          <w:lang w:val="en-US"/>
-        </w:rPr>
+      </w:pPr>
+      <w:r>
+        <w:rPr>
+          <w:lang w:val="en-US"/>
+        </w:rPr>
+        <w:t>Start &amp; Shutdown</w:t>
+      </w:r>
+    </w:p>
+    <w:p>
+      <w:pPr>
+        <w:pStyle w:val="Heading1"/>
+      </w:pPr>
+      <w:r>
+        <w:rPr>
+          <w:lang w:val="en-US"/>
+        </w:rPr>
+        <w:lastRenderedPageBreak/>
         <w:t>Troubleshoot</w:t>
-      </w:r>
-    </w:p>
-    <w:p>
-      <w:pPr>
-        <w:pStyle w:val="Heading2"/>
-      </w:pPr>
-      <w:r>
-        <w:rPr>
-          <w:lang w:val="en-US"/>
-        </w:rPr>
-        <w:t>Manage Users</w:t>
-      </w:r>
-    </w:p>
-    <w:p>
-      <w:pPr>
-        <w:pStyle w:val="Heading2"/>
-      </w:pPr>
-      <w:r>
-        <w:rPr>
-          <w:lang w:val="en-US"/>
-        </w:rPr>
-        <w:lastRenderedPageBreak/>
-        <w:t>User types</w:t>
-      </w:r>
-    </w:p>
-    <w:p>
-      <w:pPr>
-        <w:pStyle w:val="Heading2"/>
-      </w:pPr>
-      <w:r>
-        <w:rPr>
-          <w:lang w:val="en-US"/>
-        </w:rPr>
-        <w:t>Add users</w:t>
       </w:r>
     </w:p>
     <w:sectPr>
@@ -628,7 +887,7 @@
   <w:abstractNum w:abstractNumId="10" w15:restartNumberingAfterBreak="0">
     <w:nsid w:val="366C7B4A"/>
     <w:multiLevelType w:val="multilevel"/>
-    <w:tmpl w:val="6C626DEC"/>
+    <w:tmpl w:val="F5229F0C"/>
     <w:lvl w:ilvl="0">
       <w:start w:val="1"/>
       <w:numFmt w:val="decimal"/>

</xml_diff>

<commit_message>
RAM2 UM - Dashboard view
</commit_message>
<xml_diff>
--- a/Manuals/RAM2-UserManual.docx
+++ b/Manuals/RAM2-UserManual.docx
@@ -35,10 +35,7 @@
         <w:pStyle w:val="P"/>
       </w:pPr>
       <w:r>
-        <w:t>T</w:t>
-      </w:r>
-      <w:r>
-        <w:t xml:space="preserve">he </w:t>
+        <w:t xml:space="preserve">The </w:t>
       </w:r>
       <w:proofErr w:type="spellStart"/>
       <w:r>
@@ -114,6 +111,51 @@
     </w:p>
     <w:p>
       <w:pPr>
+        <w:pStyle w:val="P"/>
+      </w:pPr>
+    </w:p>
+    <w:p>
+      <w:pPr>
+        <w:pStyle w:val="P"/>
+      </w:pPr>
+      <w:r>
+        <w:t>Entity hierarchy:</w:t>
+      </w:r>
+    </w:p>
+    <w:p>
+      <w:pPr>
+        <w:pStyle w:val="P"/>
+      </w:pPr>
+      <w:r>
+        <w:t>Plant</w:t>
+      </w:r>
+    </w:p>
+    <w:p>
+      <w:pPr>
+        <w:pStyle w:val="P"/>
+      </w:pPr>
+      <w:r>
+        <w:t>Shops</w:t>
+      </w:r>
+    </w:p>
+    <w:p>
+      <w:pPr>
+        <w:pStyle w:val="P"/>
+      </w:pPr>
+      <w:r>
+        <w:t>Cells</w:t>
+      </w:r>
+    </w:p>
+    <w:p>
+      <w:pPr>
+        <w:pStyle w:val="P"/>
+      </w:pPr>
+      <w:r>
+        <w:t>assets</w:t>
+      </w:r>
+    </w:p>
+    <w:p>
+      <w:pPr>
         <w:pStyle w:val="Heading3"/>
         <w:rPr>
           <w:lang w:val="en-US"/>
@@ -125,6 +167,35 @@
         </w:rPr>
         <w:t>Asset Management</w:t>
       </w:r>
+    </w:p>
+    <w:p>
+      <w:pPr>
+        <w:pStyle w:val="P"/>
+      </w:pPr>
+      <w:r>
+        <w:t>Add shops to plant</w:t>
+      </w:r>
+    </w:p>
+    <w:p>
+      <w:pPr>
+        <w:pStyle w:val="P"/>
+      </w:pPr>
+      <w:r>
+        <w:t>Associate cells to shops</w:t>
+      </w:r>
+    </w:p>
+    <w:p>
+      <w:pPr>
+        <w:pStyle w:val="P"/>
+      </w:pPr>
+      <w:r>
+        <w:t>Associate assets to cells</w:t>
+      </w:r>
+    </w:p>
+    <w:p>
+      <w:pPr>
+        <w:pStyle w:val="P"/>
+      </w:pPr>
     </w:p>
     <w:p>
       <w:pPr>
@@ -330,6 +401,7 @@
         <w:rPr>
           <w:lang w:val="en-US"/>
         </w:rPr>
+        <w:lastRenderedPageBreak/>
         <w:t>Generate alerts about assets</w:t>
       </w:r>
     </w:p>
@@ -359,6 +431,11 @@
     </w:p>
     <w:p>
       <w:pPr>
+        <w:pStyle w:val="P"/>
+      </w:pPr>
+    </w:p>
+    <w:p>
+      <w:pPr>
         <w:pStyle w:val="Heading2"/>
         <w:rPr>
           <w:lang w:val="en-US"/>
@@ -373,32 +450,417 @@
     </w:p>
     <w:p>
       <w:pPr>
-        <w:rPr>
-          <w:lang w:val="en-US"/>
-        </w:rPr>
-      </w:pPr>
-      <w:r>
-        <w:rPr>
-          <w:lang w:val="en-US"/>
-        </w:rPr>
+        <w:pStyle w:val="P"/>
+      </w:pPr>
+      <w:r>
         <w:t>What this view is used for</w:t>
       </w:r>
     </w:p>
     <w:p>
       <w:pPr>
-        <w:rPr>
-          <w:lang w:val="en-US"/>
-        </w:rPr>
-      </w:pPr>
-      <w:r>
-        <w:rPr>
-          <w:lang w:val="en-US"/>
-        </w:rPr>
+        <w:pStyle w:val="P"/>
+      </w:pPr>
+      <w:r>
         <w:t>What is shown</w:t>
       </w:r>
     </w:p>
     <w:p>
       <w:pPr>
+        <w:rPr>
+          <w:lang w:val="en-US"/>
+        </w:rPr>
+      </w:pPr>
+      <w:r>
+        <w:rPr>
+          <w:lang w:val="en-US"/>
+        </w:rPr>
+        <w:t>The Dashboard view is the first view seen when the RAM</w:t>
+      </w:r>
+      <w:r>
+        <w:rPr>
+          <w:vertAlign w:val="superscript"/>
+          <w:lang w:val="en-US"/>
+        </w:rPr>
+        <w:t>2</w:t>
+      </w:r>
+      <w:r>
+        <w:rPr>
+          <w:lang w:val="en-US"/>
+        </w:rPr>
+        <w:t xml:space="preserve"> application starts. It shows summary information for each shop in your plant.</w:t>
+      </w:r>
+      <w:r>
+        <w:rPr>
+          <w:lang w:val="en-US"/>
+        </w:rPr>
+        <w:t xml:space="preserve"> You can select from the list of shops on the left.</w:t>
+      </w:r>
+      <w:r>
+        <w:rPr>
+          <w:lang w:val="en-US"/>
+        </w:rPr>
+        <w:t xml:space="preserve"> For each shop it shows:</w:t>
+      </w:r>
+    </w:p>
+    <w:p>
+      <w:pPr>
+        <w:pStyle w:val="ul"/>
+      </w:pPr>
+      <w:r>
+        <w:t>The overall Risk Level for the shop</w:t>
+      </w:r>
+    </w:p>
+    <w:p>
+      <w:pPr>
+        <w:pStyle w:val="ul"/>
+      </w:pPr>
+      <w:r>
+        <w:t>The number of production cells in the shop</w:t>
+      </w:r>
+    </w:p>
+    <w:p>
+      <w:pPr>
+        <w:pStyle w:val="ul"/>
+      </w:pPr>
+      <w:r>
+        <w:t>The number of assets in the shop (assigned to cells)</w:t>
+      </w:r>
+    </w:p>
+    <w:p>
+      <w:pPr>
+        <w:pStyle w:val="ul"/>
+      </w:pPr>
+      <w:r>
+        <w:t>The number of alerts that have been logged for the shop</w:t>
+      </w:r>
+    </w:p>
+    <w:p>
+      <w:pPr>
+        <w:pStyle w:val="ListParagraph"/>
+        <w:ind w:left="720"/>
+      </w:pPr>
+    </w:p>
+    <w:p>
+      <w:pPr>
+        <w:pStyle w:val="img"/>
+        <w:keepNext/>
+      </w:pPr>
+      <w:r>
+        <w:drawing>
+          <wp:inline distT="0" distB="0" distL="0" distR="0" wp14:anchorId="3CCA361B" wp14:editId="78DAFE70">
+            <wp:extent cx="5724525" cy="2647950"/>
+            <wp:effectExtent l="0" t="0" r="9525" b="0"/>
+            <wp:docPr id="1" name="Picture 1"/>
+            <wp:cNvGraphicFramePr>
+              <a:graphicFrameLocks xmlns:a="http://schemas.openxmlformats.org/drawingml/2006/main" noChangeAspect="1"/>
+            </wp:cNvGraphicFramePr>
+            <a:graphic xmlns:a="http://schemas.openxmlformats.org/drawingml/2006/main">
+              <a:graphicData uri="http://schemas.openxmlformats.org/drawingml/2006/picture">
+                <pic:pic xmlns:pic="http://schemas.openxmlformats.org/drawingml/2006/picture">
+                  <pic:nvPicPr>
+                    <pic:cNvPr id="0" name="Picture 1"/>
+                    <pic:cNvPicPr>
+                      <a:picLocks noChangeAspect="1" noChangeArrowheads="1"/>
+                    </pic:cNvPicPr>
+                  </pic:nvPicPr>
+                  <pic:blipFill>
+                    <a:blip r:embed="rId7">
+                      <a:extLst>
+                        <a:ext uri="{28A0092B-C50C-407E-A947-70E740481C1C}">
+                          <a14:useLocalDpi xmlns:a14="http://schemas.microsoft.com/office/drawing/2010/main" val="0"/>
+                        </a:ext>
+                      </a:extLst>
+                    </a:blip>
+                    <a:srcRect/>
+                    <a:stretch>
+                      <a:fillRect/>
+                    </a:stretch>
+                  </pic:blipFill>
+                  <pic:spPr bwMode="auto">
+                    <a:xfrm>
+                      <a:off x="0" y="0"/>
+                      <a:ext cx="5724525" cy="2647950"/>
+                    </a:xfrm>
+                    <a:prstGeom prst="rect">
+                      <a:avLst/>
+                    </a:prstGeom>
+                    <a:noFill/>
+                    <a:ln>
+                      <a:noFill/>
+                    </a:ln>
+                  </pic:spPr>
+                </pic:pic>
+              </a:graphicData>
+            </a:graphic>
+          </wp:inline>
+        </w:drawing>
+      </w:r>
+    </w:p>
+    <w:p>
+      <w:pPr>
+        <w:pStyle w:val="Caption"/>
+        <w:jc w:val="center"/>
+      </w:pPr>
+      <w:r>
+        <w:t xml:space="preserve">Figure </w:t>
+      </w:r>
+      <w:fldSimple w:instr=" SEQ Figure \* ARABIC ">
+        <w:r>
+          <w:rPr>
+            <w:noProof/>
+          </w:rPr>
+          <w:t>1</w:t>
+        </w:r>
+      </w:fldSimple>
+      <w:r>
+        <w:rPr>
+          <w:lang w:val="en-US"/>
+        </w:rPr>
+        <w:t xml:space="preserve"> Dashboard view</w:t>
+      </w:r>
+    </w:p>
+    <w:p>
+      <w:pPr>
+        <w:pStyle w:val="P"/>
+      </w:pPr>
+      <w:r>
+        <w:t>The center of the Dashboard shows</w:t>
+      </w:r>
+      <w:r>
+        <w:t xml:space="preserve"> </w:t>
+      </w:r>
+      <w:r>
+        <w:t>graphical</w:t>
+      </w:r>
+      <w:r>
+        <w:t>ly</w:t>
+      </w:r>
+      <w:r>
+        <w:t xml:space="preserve"> the Risk Level</w:t>
+      </w:r>
+      <w:r>
+        <w:t xml:space="preserve"> distribution</w:t>
+      </w:r>
+      <w:r>
+        <w:t xml:space="preserve"> of the production cells in the shop</w:t>
+      </w:r>
+      <w:r>
+        <w:t xml:space="preserve">. This is color-coded by Risk Level. </w:t>
+      </w:r>
+      <w:r>
+        <w:t>In the example above, there is one cell at Risk Level ‘High’, and one at ‘Critical’ (and the third not at risk).</w:t>
+      </w:r>
+    </w:p>
+    <w:p>
+      <w:pPr>
+        <w:pStyle w:val="P"/>
+      </w:pPr>
+      <w:r>
+        <w:t>Click on one of the</w:t>
+      </w:r>
+      <w:r>
+        <w:t xml:space="preserve"> Risk Level</w:t>
+      </w:r>
+      <w:r>
+        <w:t>, to show more detail.</w:t>
+      </w:r>
+      <w:r>
+        <w:t xml:space="preserve"> In the example below the cell at High Risk has 7 assets </w:t>
+      </w:r>
+      <w:r>
+        <w:t>affected by risk, with 10 alerts generated.</w:t>
+      </w:r>
+    </w:p>
+    <w:p>
+      <w:pPr>
+        <w:pStyle w:val="img"/>
+        <w:keepNext/>
+      </w:pPr>
+      <w:r>
+        <w:lastRenderedPageBreak/>
+        <w:drawing>
+          <wp:inline distT="0" distB="0" distL="0" distR="0" wp14:anchorId="0A347C04" wp14:editId="28AC6807">
+            <wp:extent cx="5724525" cy="2638425"/>
+            <wp:effectExtent l="0" t="0" r="9525" b="9525"/>
+            <wp:docPr id="2" name="Picture 2"/>
+            <wp:cNvGraphicFramePr>
+              <a:graphicFrameLocks xmlns:a="http://schemas.openxmlformats.org/drawingml/2006/main" noChangeAspect="1"/>
+            </wp:cNvGraphicFramePr>
+            <a:graphic xmlns:a="http://schemas.openxmlformats.org/drawingml/2006/main">
+              <a:graphicData uri="http://schemas.openxmlformats.org/drawingml/2006/picture">
+                <pic:pic xmlns:pic="http://schemas.openxmlformats.org/drawingml/2006/picture">
+                  <pic:nvPicPr>
+                    <pic:cNvPr id="0" name="Picture 2"/>
+                    <pic:cNvPicPr>
+                      <a:picLocks noChangeAspect="1" noChangeArrowheads="1"/>
+                    </pic:cNvPicPr>
+                  </pic:nvPicPr>
+                  <pic:blipFill>
+                    <a:blip r:embed="rId8">
+                      <a:extLst>
+                        <a:ext uri="{28A0092B-C50C-407E-A947-70E740481C1C}">
+                          <a14:useLocalDpi xmlns:a14="http://schemas.microsoft.com/office/drawing/2010/main" val="0"/>
+                        </a:ext>
+                      </a:extLst>
+                    </a:blip>
+                    <a:srcRect/>
+                    <a:stretch>
+                      <a:fillRect/>
+                    </a:stretch>
+                  </pic:blipFill>
+                  <pic:spPr bwMode="auto">
+                    <a:xfrm>
+                      <a:off x="0" y="0"/>
+                      <a:ext cx="5724525" cy="2638425"/>
+                    </a:xfrm>
+                    <a:prstGeom prst="rect">
+                      <a:avLst/>
+                    </a:prstGeom>
+                    <a:noFill/>
+                    <a:ln>
+                      <a:noFill/>
+                    </a:ln>
+                  </pic:spPr>
+                </pic:pic>
+              </a:graphicData>
+            </a:graphic>
+          </wp:inline>
+        </w:drawing>
+      </w:r>
+    </w:p>
+    <w:p>
+      <w:pPr>
+        <w:pStyle w:val="Caption"/>
+        <w:jc w:val="center"/>
+        <w:rPr>
+          <w:lang w:val="en-US"/>
+        </w:rPr>
+      </w:pPr>
+      <w:r>
+        <w:t xml:space="preserve">Figure </w:t>
+      </w:r>
+      <w:fldSimple w:instr=" SEQ Figure \* ARABIC ">
+        <w:r>
+          <w:rPr>
+            <w:noProof/>
+          </w:rPr>
+          <w:t>2</w:t>
+        </w:r>
+      </w:fldSimple>
+      <w:r>
+        <w:rPr>
+          <w:lang w:val="en-US"/>
+        </w:rPr>
+        <w:t xml:space="preserve"> At-risk production cell details</w:t>
+      </w:r>
+    </w:p>
+    <w:p>
+      <w:pPr>
+        <w:pStyle w:val="P"/>
+      </w:pPr>
+      <w:r>
+        <w:t>Click on the detail (at the right) to open a list of the alerts for the cell.</w:t>
+      </w:r>
+    </w:p>
+    <w:p>
+      <w:pPr>
+        <w:pStyle w:val="img"/>
+        <w:keepNext/>
+      </w:pPr>
+      <w:r>
+        <w:drawing>
+          <wp:inline distT="0" distB="0" distL="0" distR="0" wp14:anchorId="3C37ED01" wp14:editId="5E283FD1">
+            <wp:extent cx="5715000" cy="2619375"/>
+            <wp:effectExtent l="0" t="0" r="0" b="9525"/>
+            <wp:docPr id="3" name="Picture 3"/>
+            <wp:cNvGraphicFramePr>
+              <a:graphicFrameLocks xmlns:a="http://schemas.openxmlformats.org/drawingml/2006/main" noChangeAspect="1"/>
+            </wp:cNvGraphicFramePr>
+            <a:graphic xmlns:a="http://schemas.openxmlformats.org/drawingml/2006/main">
+              <a:graphicData uri="http://schemas.openxmlformats.org/drawingml/2006/picture">
+                <pic:pic xmlns:pic="http://schemas.openxmlformats.org/drawingml/2006/picture">
+                  <pic:nvPicPr>
+                    <pic:cNvPr id="0" name="Picture 3"/>
+                    <pic:cNvPicPr>
+                      <a:picLocks noChangeAspect="1" noChangeArrowheads="1"/>
+                    </pic:cNvPicPr>
+                  </pic:nvPicPr>
+                  <pic:blipFill>
+                    <a:blip r:embed="rId9">
+                      <a:extLst>
+                        <a:ext uri="{28A0092B-C50C-407E-A947-70E740481C1C}">
+                          <a14:useLocalDpi xmlns:a14="http://schemas.microsoft.com/office/drawing/2010/main" val="0"/>
+                        </a:ext>
+                      </a:extLst>
+                    </a:blip>
+                    <a:srcRect/>
+                    <a:stretch>
+                      <a:fillRect/>
+                    </a:stretch>
+                  </pic:blipFill>
+                  <pic:spPr bwMode="auto">
+                    <a:xfrm>
+                      <a:off x="0" y="0"/>
+                      <a:ext cx="5715000" cy="2619375"/>
+                    </a:xfrm>
+                    <a:prstGeom prst="rect">
+                      <a:avLst/>
+                    </a:prstGeom>
+                    <a:noFill/>
+                    <a:ln>
+                      <a:noFill/>
+                    </a:ln>
+                  </pic:spPr>
+                </pic:pic>
+              </a:graphicData>
+            </a:graphic>
+          </wp:inline>
+        </w:drawing>
+      </w:r>
+    </w:p>
+    <w:p>
+      <w:pPr>
+        <w:pStyle w:val="Caption"/>
+        <w:jc w:val="center"/>
+        <w:rPr>
+          <w:lang w:val="en-US"/>
+        </w:rPr>
+      </w:pPr>
+      <w:r>
+        <w:t xml:space="preserve">Figure </w:t>
+      </w:r>
+      <w:fldSimple w:instr=" SEQ Figure \* ARABIC ">
+        <w:r>
+          <w:rPr>
+            <w:noProof/>
+          </w:rPr>
+          <w:t>3</w:t>
+        </w:r>
+      </w:fldSimple>
+      <w:r>
+        <w:rPr>
+          <w:lang w:val="en-US"/>
+        </w:rPr>
+        <w:t xml:space="preserve"> Alerts for Production Cell</w:t>
+      </w:r>
+    </w:p>
+    <w:p>
+      <w:pPr>
+        <w:pStyle w:val="P"/>
+      </w:pPr>
+    </w:p>
+    <w:p>
+      <w:pPr>
+        <w:pStyle w:val="P"/>
+      </w:pPr>
+    </w:p>
+    <w:p>
+      <w:pPr>
+        <w:pStyle w:val="Caption"/>
+      </w:pPr>
+    </w:p>
+    <w:p>
+      <w:pPr>
         <w:pStyle w:val="Heading3"/>
         <w:rPr>
           <w:lang w:val="en-US"/>
@@ -408,7 +870,406 @@
         <w:rPr>
           <w:lang w:val="en-US"/>
         </w:rPr>
-        <w:t>Risk Level per Shop</w:t>
+        <w:t>Shop</w:t>
+      </w:r>
+      <w:r>
+        <w:rPr>
+          <w:lang w:val="en-US"/>
+        </w:rPr>
+        <w:t xml:space="preserve"> information</w:t>
+      </w:r>
+    </w:p>
+    <w:p>
+      <w:pPr>
+        <w:pStyle w:val="Heading3"/>
+        <w:rPr>
+          <w:lang w:val="en-US"/>
+        </w:rPr>
+      </w:pPr>
+      <w:r>
+        <w:rPr>
+          <w:lang w:val="en-US"/>
+        </w:rPr>
+        <w:t>Asset Distribution</w:t>
+      </w:r>
+    </w:p>
+    <w:p>
+      <w:pPr>
+        <w:pStyle w:val="P"/>
+      </w:pPr>
+      <w:r>
+        <w:t>From the Dashboard, you can see a distribution of assets according to asset type or production cell.</w:t>
+      </w:r>
+    </w:p>
+    <w:p>
+      <w:pPr>
+        <w:pStyle w:val="P"/>
+      </w:pPr>
+      <w:r>
+        <w:t xml:space="preserve">Click on the </w:t>
+      </w:r>
+      <w:r>
+        <w:rPr>
+          <w:i/>
+          <w:iCs w:val="0"/>
+        </w:rPr>
+        <w:t>Assets Distribution</w:t>
+      </w:r>
+      <w:r>
+        <w:t xml:space="preserve"> link on the Dashboard, and s</w:t>
+      </w:r>
+      <w:r>
+        <w:t>elect the distribution type</w:t>
+      </w:r>
+      <w:r>
+        <w:t>.</w:t>
+      </w:r>
+    </w:p>
+    <w:p>
+      <w:pPr>
+        <w:pStyle w:val="img"/>
+        <w:keepNext/>
+      </w:pPr>
+      <w:r>
+        <w:lastRenderedPageBreak/>
+        <w:drawing>
+          <wp:inline distT="0" distB="0" distL="0" distR="0" wp14:anchorId="4D1C9F6B" wp14:editId="0A186697">
+            <wp:extent cx="5715000" cy="2619375"/>
+            <wp:effectExtent l="0" t="0" r="0" b="9525"/>
+            <wp:docPr id="4" name="Picture 4"/>
+            <wp:cNvGraphicFramePr>
+              <a:graphicFrameLocks xmlns:a="http://schemas.openxmlformats.org/drawingml/2006/main" noChangeAspect="1"/>
+            </wp:cNvGraphicFramePr>
+            <a:graphic xmlns:a="http://schemas.openxmlformats.org/drawingml/2006/main">
+              <a:graphicData uri="http://schemas.openxmlformats.org/drawingml/2006/picture">
+                <pic:pic xmlns:pic="http://schemas.openxmlformats.org/drawingml/2006/picture">
+                  <pic:nvPicPr>
+                    <pic:cNvPr id="0" name="Picture 4"/>
+                    <pic:cNvPicPr>
+                      <a:picLocks noChangeAspect="1" noChangeArrowheads="1"/>
+                    </pic:cNvPicPr>
+                  </pic:nvPicPr>
+                  <pic:blipFill>
+                    <a:blip r:embed="rId10" cstate="print">
+                      <a:extLst>
+                        <a:ext uri="{28A0092B-C50C-407E-A947-70E740481C1C}">
+                          <a14:useLocalDpi xmlns:a14="http://schemas.microsoft.com/office/drawing/2010/main" val="0"/>
+                        </a:ext>
+                      </a:extLst>
+                    </a:blip>
+                    <a:srcRect/>
+                    <a:stretch>
+                      <a:fillRect/>
+                    </a:stretch>
+                  </pic:blipFill>
+                  <pic:spPr bwMode="auto">
+                    <a:xfrm>
+                      <a:off x="0" y="0"/>
+                      <a:ext cx="5715000" cy="2619375"/>
+                    </a:xfrm>
+                    <a:prstGeom prst="rect">
+                      <a:avLst/>
+                    </a:prstGeom>
+                    <a:noFill/>
+                    <a:ln>
+                      <a:noFill/>
+                    </a:ln>
+                  </pic:spPr>
+                </pic:pic>
+              </a:graphicData>
+            </a:graphic>
+          </wp:inline>
+        </w:drawing>
+      </w:r>
+    </w:p>
+    <w:p>
+      <w:pPr>
+        <w:pStyle w:val="Caption"/>
+        <w:jc w:val="center"/>
+        <w:rPr>
+          <w:lang w:val="en-US"/>
+        </w:rPr>
+      </w:pPr>
+      <w:r>
+        <w:t xml:space="preserve">Figure </w:t>
+      </w:r>
+      <w:fldSimple w:instr=" SEQ Figure \* ARABIC ">
+        <w:r>
+          <w:rPr>
+            <w:noProof/>
+          </w:rPr>
+          <w:t>4</w:t>
+        </w:r>
+      </w:fldSimple>
+      <w:r>
+        <w:rPr>
+          <w:lang w:val="en-US"/>
+        </w:rPr>
+        <w:t xml:space="preserve"> Asset Distribution by Asset Type</w:t>
+      </w:r>
+    </w:p>
+    <w:p>
+      <w:pPr>
+        <w:pStyle w:val="Heading3"/>
+        <w:rPr>
+          <w:lang w:val="en-US"/>
+        </w:rPr>
+      </w:pPr>
+      <w:r>
+        <w:rPr>
+          <w:lang w:val="en-US"/>
+        </w:rPr>
+        <w:t>Alert Distribution</w:t>
+      </w:r>
+    </w:p>
+    <w:p>
+      <w:pPr>
+        <w:pStyle w:val="P"/>
+      </w:pPr>
+      <w:r>
+        <w:t xml:space="preserve">From the Dashboard, you can </w:t>
+      </w:r>
+      <w:r>
+        <w:t xml:space="preserve">also </w:t>
+      </w:r>
+      <w:r>
+        <w:t xml:space="preserve">see a distribution of </w:t>
+      </w:r>
+      <w:r>
+        <w:t xml:space="preserve">alerts </w:t>
+      </w:r>
+      <w:r>
+        <w:t xml:space="preserve">according to </w:t>
+      </w:r>
+      <w:r>
+        <w:t xml:space="preserve">alert </w:t>
+      </w:r>
+      <w:r>
+        <w:t>type or production cell.</w:t>
+      </w:r>
+    </w:p>
+    <w:p>
+      <w:pPr>
+        <w:pStyle w:val="P"/>
+      </w:pPr>
+      <w:r>
+        <w:t xml:space="preserve">Click on the </w:t>
+      </w:r>
+      <w:r>
+        <w:rPr>
+          <w:i/>
+          <w:iCs w:val="0"/>
+        </w:rPr>
+        <w:t xml:space="preserve">Alert </w:t>
+      </w:r>
+      <w:r>
+        <w:rPr>
+          <w:i/>
+          <w:iCs w:val="0"/>
+        </w:rPr>
+        <w:t>Distribution</w:t>
+      </w:r>
+      <w:r>
+        <w:t xml:space="preserve"> link on the Dashboard, and select the distribution type.</w:t>
+      </w:r>
+    </w:p>
+    <w:p>
+      <w:pPr>
+        <w:pStyle w:val="img"/>
+        <w:keepNext/>
+      </w:pPr>
+      <w:r>
+        <w:drawing>
+          <wp:inline distT="0" distB="0" distL="0" distR="0" wp14:anchorId="3172E2D8" wp14:editId="1FB42DDE">
+            <wp:extent cx="5724525" cy="2667000"/>
+            <wp:effectExtent l="0" t="0" r="9525" b="0"/>
+            <wp:docPr id="5" name="Picture 5"/>
+            <wp:cNvGraphicFramePr>
+              <a:graphicFrameLocks xmlns:a="http://schemas.openxmlformats.org/drawingml/2006/main" noChangeAspect="1"/>
+            </wp:cNvGraphicFramePr>
+            <a:graphic xmlns:a="http://schemas.openxmlformats.org/drawingml/2006/main">
+              <a:graphicData uri="http://schemas.openxmlformats.org/drawingml/2006/picture">
+                <pic:pic xmlns:pic="http://schemas.openxmlformats.org/drawingml/2006/picture">
+                  <pic:nvPicPr>
+                    <pic:cNvPr id="0" name="Picture 5"/>
+                    <pic:cNvPicPr>
+                      <a:picLocks noChangeAspect="1" noChangeArrowheads="1"/>
+                    </pic:cNvPicPr>
+                  </pic:nvPicPr>
+                  <pic:blipFill>
+                    <a:blip r:embed="rId11" cstate="print">
+                      <a:extLst>
+                        <a:ext uri="{28A0092B-C50C-407E-A947-70E740481C1C}">
+                          <a14:useLocalDpi xmlns:a14="http://schemas.microsoft.com/office/drawing/2010/main" val="0"/>
+                        </a:ext>
+                      </a:extLst>
+                    </a:blip>
+                    <a:srcRect/>
+                    <a:stretch>
+                      <a:fillRect/>
+                    </a:stretch>
+                  </pic:blipFill>
+                  <pic:spPr bwMode="auto">
+                    <a:xfrm>
+                      <a:off x="0" y="0"/>
+                      <a:ext cx="5724525" cy="2667000"/>
+                    </a:xfrm>
+                    <a:prstGeom prst="rect">
+                      <a:avLst/>
+                    </a:prstGeom>
+                    <a:noFill/>
+                    <a:ln>
+                      <a:noFill/>
+                    </a:ln>
+                  </pic:spPr>
+                </pic:pic>
+              </a:graphicData>
+            </a:graphic>
+          </wp:inline>
+        </w:drawing>
+      </w:r>
+    </w:p>
+    <w:p>
+      <w:pPr>
+        <w:pStyle w:val="Caption"/>
+        <w:jc w:val="center"/>
+        <w:rPr>
+          <w:lang w:val="en-US"/>
+        </w:rPr>
+      </w:pPr>
+      <w:r>
+        <w:t xml:space="preserve">Figure </w:t>
+      </w:r>
+      <w:fldSimple w:instr=" SEQ Figure \* ARABIC ">
+        <w:r>
+          <w:rPr>
+            <w:noProof/>
+          </w:rPr>
+          <w:t>5</w:t>
+        </w:r>
+      </w:fldSimple>
+      <w:r>
+        <w:rPr>
+          <w:lang w:val="en-US"/>
+        </w:rPr>
+        <w:t xml:space="preserve"> Alert Distribution by Alert Type</w:t>
+      </w:r>
+    </w:p>
+    <w:p>
+      <w:pPr>
+        <w:pStyle w:val="Heading3"/>
+        <w:rPr>
+          <w:lang w:val="en-US"/>
+        </w:rPr>
+      </w:pPr>
+      <w:r>
+        <w:rPr>
+          <w:lang w:val="en-US"/>
+        </w:rPr>
+        <w:t>Unassigned Assets</w:t>
+      </w:r>
+    </w:p>
+    <w:p>
+      <w:pPr>
+        <w:pStyle w:val="P"/>
+      </w:pPr>
+      <w:r>
+        <w:t xml:space="preserve">You can see a list of unassigned assets (assets that are not assigned to any production cell) from the Dashboard. Click </w:t>
+      </w:r>
+      <w:r>
+        <w:t xml:space="preserve">on </w:t>
+      </w:r>
+      <w:r>
+        <w:rPr>
+          <w:i/>
+          <w:iCs w:val="0"/>
+        </w:rPr>
+        <w:t>Unassigned Assets</w:t>
+      </w:r>
+      <w:r>
+        <w:t xml:space="preserve"> in the list of shops, on the left. This view is similar to the Shops view, including an overall Risk Level (based on all the unassigned cells taken together)</w:t>
+      </w:r>
+      <w:bookmarkStart w:id="0" w:name="_GoBack"/>
+      <w:bookmarkEnd w:id="0"/>
+    </w:p>
+    <w:p>
+      <w:pPr>
+        <w:pStyle w:val="img"/>
+        <w:keepNext/>
+      </w:pPr>
+      <w:r>
+        <w:lastRenderedPageBreak/>
+        <w:drawing>
+          <wp:inline distT="0" distB="0" distL="0" distR="0" wp14:anchorId="4445A550" wp14:editId="51FA4198">
+            <wp:extent cx="5715000" cy="2638425"/>
+            <wp:effectExtent l="0" t="0" r="0" b="9525"/>
+            <wp:docPr id="6" name="Picture 6"/>
+            <wp:cNvGraphicFramePr>
+              <a:graphicFrameLocks xmlns:a="http://schemas.openxmlformats.org/drawingml/2006/main" noChangeAspect="1"/>
+            </wp:cNvGraphicFramePr>
+            <a:graphic xmlns:a="http://schemas.openxmlformats.org/drawingml/2006/main">
+              <a:graphicData uri="http://schemas.openxmlformats.org/drawingml/2006/picture">
+                <pic:pic xmlns:pic="http://schemas.openxmlformats.org/drawingml/2006/picture">
+                  <pic:nvPicPr>
+                    <pic:cNvPr id="0" name="Picture 6"/>
+                    <pic:cNvPicPr>
+                      <a:picLocks noChangeAspect="1" noChangeArrowheads="1"/>
+                    </pic:cNvPicPr>
+                  </pic:nvPicPr>
+                  <pic:blipFill>
+                    <a:blip r:embed="rId12" cstate="print">
+                      <a:extLst>
+                        <a:ext uri="{28A0092B-C50C-407E-A947-70E740481C1C}">
+                          <a14:useLocalDpi xmlns:a14="http://schemas.microsoft.com/office/drawing/2010/main" val="0"/>
+                        </a:ext>
+                      </a:extLst>
+                    </a:blip>
+                    <a:srcRect/>
+                    <a:stretch>
+                      <a:fillRect/>
+                    </a:stretch>
+                  </pic:blipFill>
+                  <pic:spPr bwMode="auto">
+                    <a:xfrm>
+                      <a:off x="0" y="0"/>
+                      <a:ext cx="5715000" cy="2638425"/>
+                    </a:xfrm>
+                    <a:prstGeom prst="rect">
+                      <a:avLst/>
+                    </a:prstGeom>
+                    <a:noFill/>
+                    <a:ln>
+                      <a:noFill/>
+                    </a:ln>
+                  </pic:spPr>
+                </pic:pic>
+              </a:graphicData>
+            </a:graphic>
+          </wp:inline>
+        </w:drawing>
+      </w:r>
+    </w:p>
+    <w:p>
+      <w:pPr>
+        <w:pStyle w:val="Caption"/>
+        <w:jc w:val="center"/>
+      </w:pPr>
+      <w:r>
+        <w:t xml:space="preserve">Figure </w:t>
+      </w:r>
+      <w:fldSimple w:instr=" SEQ Figure \* ARABIC ">
+        <w:r>
+          <w:rPr>
+            <w:noProof/>
+          </w:rPr>
+          <w:t>6</w:t>
+        </w:r>
+      </w:fldSimple>
+      <w:r>
+        <w:rPr>
+          <w:lang w:val="en-US"/>
+        </w:rPr>
+        <w:t xml:space="preserve"> Unassigned Assets</w:t>
       </w:r>
     </w:p>
     <w:p>
@@ -703,13 +1564,7 @@
         <w:rPr>
           <w:lang w:val="en-US"/>
         </w:rPr>
-        <w:t xml:space="preserve">Vendor, model, IP, </w:t>
-      </w:r>
-      <w:r>
-        <w:rPr>
-          <w:lang w:val="en-US"/>
-        </w:rPr>
-        <w:t xml:space="preserve">Cell, location, IP, type, </w:t>
+        <w:t xml:space="preserve">Vendor, model, IP, Cell, location, IP, type, </w:t>
       </w:r>
     </w:p>
     <w:p>
@@ -1309,8 +2164,6 @@
         </w:rPr>
         <w:t>2</w:t>
       </w:r>
-      <w:bookmarkStart w:id="0" w:name="_GoBack"/>
-      <w:bookmarkEnd w:id="0"/>
     </w:p>
     <w:p>
       <w:pPr>
@@ -1360,7 +2213,7 @@
       </w:r>
     </w:p>
     <w:sectPr>
-      <w:footerReference w:type="default" r:id="rId7"/>
+      <w:footerReference w:type="default" r:id="rId13"/>
       <w:pgSz w:w="11906" w:h="16838"/>
       <w:pgMar w:top="1440" w:right="1440" w:bottom="1440" w:left="1440" w:header="288" w:footer="432" w:gutter="0"/>
       <w:cols w:space="708"/>
@@ -1656,6 +2509,119 @@
     </w:lvl>
   </w:abstractNum>
   <w:abstractNum w:abstractNumId="10" w15:restartNumberingAfterBreak="0">
+    <w:nsid w:val="05CC2477"/>
+    <w:multiLevelType w:val="hybridMultilevel"/>
+    <w:tmpl w:val="1FE86206"/>
+    <w:lvl w:ilvl="0" w:tplc="20000001">
+      <w:start w:val="1"/>
+      <w:numFmt w:val="bullet"/>
+      <w:lvlText w:val=""/>
+      <w:lvlJc w:val="left"/>
+      <w:pPr>
+        <w:ind w:left="1080" w:hanging="360"/>
+      </w:pPr>
+      <w:rPr>
+        <w:rFonts w:ascii="Symbol" w:hAnsi="Symbol" w:hint="default"/>
+      </w:rPr>
+    </w:lvl>
+    <w:lvl w:ilvl="1" w:tplc="20000003" w:tentative="1">
+      <w:start w:val="1"/>
+      <w:numFmt w:val="bullet"/>
+      <w:lvlText w:val="o"/>
+      <w:lvlJc w:val="left"/>
+      <w:pPr>
+        <w:ind w:left="1800" w:hanging="360"/>
+      </w:pPr>
+      <w:rPr>
+        <w:rFonts w:ascii="Courier New" w:hAnsi="Courier New" w:cs="Courier New" w:hint="default"/>
+      </w:rPr>
+    </w:lvl>
+    <w:lvl w:ilvl="2" w:tplc="20000005" w:tentative="1">
+      <w:start w:val="1"/>
+      <w:numFmt w:val="bullet"/>
+      <w:lvlText w:val=""/>
+      <w:lvlJc w:val="left"/>
+      <w:pPr>
+        <w:ind w:left="2520" w:hanging="360"/>
+      </w:pPr>
+      <w:rPr>
+        <w:rFonts w:ascii="Wingdings" w:hAnsi="Wingdings" w:hint="default"/>
+      </w:rPr>
+    </w:lvl>
+    <w:lvl w:ilvl="3" w:tplc="20000001" w:tentative="1">
+      <w:start w:val="1"/>
+      <w:numFmt w:val="bullet"/>
+      <w:lvlText w:val=""/>
+      <w:lvlJc w:val="left"/>
+      <w:pPr>
+        <w:ind w:left="3240" w:hanging="360"/>
+      </w:pPr>
+      <w:rPr>
+        <w:rFonts w:ascii="Symbol" w:hAnsi="Symbol" w:hint="default"/>
+      </w:rPr>
+    </w:lvl>
+    <w:lvl w:ilvl="4" w:tplc="20000003" w:tentative="1">
+      <w:start w:val="1"/>
+      <w:numFmt w:val="bullet"/>
+      <w:lvlText w:val="o"/>
+      <w:lvlJc w:val="left"/>
+      <w:pPr>
+        <w:ind w:left="3960" w:hanging="360"/>
+      </w:pPr>
+      <w:rPr>
+        <w:rFonts w:ascii="Courier New" w:hAnsi="Courier New" w:cs="Courier New" w:hint="default"/>
+      </w:rPr>
+    </w:lvl>
+    <w:lvl w:ilvl="5" w:tplc="20000005" w:tentative="1">
+      <w:start w:val="1"/>
+      <w:numFmt w:val="bullet"/>
+      <w:lvlText w:val=""/>
+      <w:lvlJc w:val="left"/>
+      <w:pPr>
+        <w:ind w:left="4680" w:hanging="360"/>
+      </w:pPr>
+      <w:rPr>
+        <w:rFonts w:ascii="Wingdings" w:hAnsi="Wingdings" w:hint="default"/>
+      </w:rPr>
+    </w:lvl>
+    <w:lvl w:ilvl="6" w:tplc="20000001" w:tentative="1">
+      <w:start w:val="1"/>
+      <w:numFmt w:val="bullet"/>
+      <w:lvlText w:val=""/>
+      <w:lvlJc w:val="left"/>
+      <w:pPr>
+        <w:ind w:left="5400" w:hanging="360"/>
+      </w:pPr>
+      <w:rPr>
+        <w:rFonts w:ascii="Symbol" w:hAnsi="Symbol" w:hint="default"/>
+      </w:rPr>
+    </w:lvl>
+    <w:lvl w:ilvl="7" w:tplc="20000003" w:tentative="1">
+      <w:start w:val="1"/>
+      <w:numFmt w:val="bullet"/>
+      <w:lvlText w:val="o"/>
+      <w:lvlJc w:val="left"/>
+      <w:pPr>
+        <w:ind w:left="6120" w:hanging="360"/>
+      </w:pPr>
+      <w:rPr>
+        <w:rFonts w:ascii="Courier New" w:hAnsi="Courier New" w:cs="Courier New" w:hint="default"/>
+      </w:rPr>
+    </w:lvl>
+    <w:lvl w:ilvl="8" w:tplc="20000005" w:tentative="1">
+      <w:start w:val="1"/>
+      <w:numFmt w:val="bullet"/>
+      <w:lvlText w:val=""/>
+      <w:lvlJc w:val="left"/>
+      <w:pPr>
+        <w:ind w:left="6840" w:hanging="360"/>
+      </w:pPr>
+      <w:rPr>
+        <w:rFonts w:ascii="Wingdings" w:hAnsi="Wingdings" w:hint="default"/>
+      </w:rPr>
+    </w:lvl>
+  </w:abstractNum>
+  <w:abstractNum w:abstractNumId="11" w15:restartNumberingAfterBreak="0">
     <w:nsid w:val="15620BBB"/>
     <w:multiLevelType w:val="hybridMultilevel"/>
     <w:tmpl w:val="B1407258"/>
@@ -1767,7 +2733,7 @@
       </w:rPr>
     </w:lvl>
   </w:abstractNum>
-  <w:abstractNum w:abstractNumId="11" w15:restartNumberingAfterBreak="0">
+  <w:abstractNum w:abstractNumId="12" w15:restartNumberingAfterBreak="0">
     <w:nsid w:val="366C7B4A"/>
     <w:multiLevelType w:val="multilevel"/>
     <w:tmpl w:val="9392B69E"/>
@@ -1788,7 +2754,7 @@
       <w:lvlText w:val="%1.%2"/>
       <w:lvlJc w:val="left"/>
       <w:pPr>
-        <w:ind w:left="666" w:hanging="576"/>
+        <w:ind w:left="576" w:hanging="576"/>
       </w:pPr>
     </w:lvl>
     <w:lvl w:ilvl="2">
@@ -1862,7 +2828,7 @@
       </w:pPr>
     </w:lvl>
   </w:abstractNum>
-  <w:abstractNum w:abstractNumId="12" w15:restartNumberingAfterBreak="0">
+  <w:abstractNum w:abstractNumId="13" w15:restartNumberingAfterBreak="0">
     <w:nsid w:val="371C6234"/>
     <w:multiLevelType w:val="hybridMultilevel"/>
     <w:tmpl w:val="739EF40C"/>
@@ -1952,7 +2918,7 @@
       </w:pPr>
     </w:lvl>
   </w:abstractNum>
-  <w:abstractNum w:abstractNumId="13" w15:restartNumberingAfterBreak="0">
+  <w:abstractNum w:abstractNumId="14" w15:restartNumberingAfterBreak="0">
     <w:nsid w:val="5C0D38D0"/>
     <w:multiLevelType w:val="hybridMultilevel"/>
     <w:tmpl w:val="3ACAB7AC"/>
@@ -2067,37 +3033,37 @@
     </w:lvl>
   </w:abstractNum>
   <w:num w:numId="1">
+    <w:abstractNumId w:val="14"/>
+  </w:num>
+  <w:num w:numId="2">
     <w:abstractNumId w:val="13"/>
   </w:num>
-  <w:num w:numId="2">
-    <w:abstractNumId w:val="12"/>
-  </w:num>
   <w:num w:numId="3">
-    <w:abstractNumId w:val="12"/>
+    <w:abstractNumId w:val="13"/>
     <w:lvlOverride w:ilvl="0">
       <w:startOverride w:val="1"/>
     </w:lvlOverride>
   </w:num>
   <w:num w:numId="4">
-    <w:abstractNumId w:val="12"/>
+    <w:abstractNumId w:val="13"/>
     <w:lvlOverride w:ilvl="0">
       <w:startOverride w:val="1"/>
     </w:lvlOverride>
   </w:num>
   <w:num w:numId="5">
-    <w:abstractNumId w:val="12"/>
+    <w:abstractNumId w:val="13"/>
     <w:lvlOverride w:ilvl="0">
       <w:startOverride w:val="1"/>
     </w:lvlOverride>
   </w:num>
   <w:num w:numId="6">
-    <w:abstractNumId w:val="12"/>
+    <w:abstractNumId w:val="13"/>
     <w:lvlOverride w:ilvl="0">
       <w:startOverride w:val="1"/>
     </w:lvlOverride>
   </w:num>
   <w:num w:numId="7">
-    <w:abstractNumId w:val="11"/>
+    <w:abstractNumId w:val="12"/>
   </w:num>
   <w:num w:numId="8">
     <w:abstractNumId w:val="9"/>
@@ -2130,6 +3096,9 @@
     <w:abstractNumId w:val="0"/>
   </w:num>
   <w:num w:numId="18">
+    <w:abstractNumId w:val="11"/>
+  </w:num>
+  <w:num w:numId="19">
     <w:abstractNumId w:val="10"/>
   </w:num>
 </w:numbering>
@@ -2532,16 +3501,15 @@
   <w:style w:type="paragraph" w:default="1" w:styleId="Normal">
     <w:name w:val="Normal"/>
     <w:qFormat/>
-    <w:rsid w:val="000231F1"/>
+    <w:rsid w:val="000C242A"/>
   </w:style>
   <w:style w:type="paragraph" w:styleId="Heading1">
     <w:name w:val="heading 1"/>
-    <w:basedOn w:val="Normal"/>
-    <w:next w:val="Normal"/>
+    <w:next w:val="P"/>
     <w:link w:val="Heading1Char"/>
     <w:uiPriority w:val="9"/>
     <w:qFormat/>
-    <w:rsid w:val="000231F1"/>
+    <w:rsid w:val="000C242A"/>
     <w:pPr>
       <w:keepNext/>
       <w:keepLines/>
@@ -2561,13 +3529,12 @@
   </w:style>
   <w:style w:type="paragraph" w:styleId="Heading2">
     <w:name w:val="heading 2"/>
-    <w:basedOn w:val="Normal"/>
-    <w:next w:val="Normal"/>
+    <w:next w:val="P"/>
     <w:link w:val="Heading2Char"/>
     <w:uiPriority w:val="9"/>
     <w:unhideWhenUsed/>
     <w:qFormat/>
-    <w:rsid w:val="000231F1"/>
+    <w:rsid w:val="000C242A"/>
     <w:pPr>
       <w:keepNext/>
       <w:keepLines/>
@@ -2576,7 +3543,6 @@
         <w:numId w:val="7"/>
       </w:numPr>
       <w:spacing w:before="120" w:after="240"/>
-      <w:ind w:left="576"/>
       <w:outlineLvl w:val="1"/>
     </w:pPr>
     <w:rPr>
@@ -2593,7 +3559,7 @@
     <w:uiPriority w:val="9"/>
     <w:unhideWhenUsed/>
     <w:qFormat/>
-    <w:rsid w:val="000231F1"/>
+    <w:rsid w:val="000C242A"/>
     <w:pPr>
       <w:keepNext/>
       <w:keepLines/>
@@ -2619,7 +3585,7 @@
     <w:uiPriority w:val="9"/>
     <w:unhideWhenUsed/>
     <w:qFormat/>
-    <w:rsid w:val="000231F1"/>
+    <w:rsid w:val="000C242A"/>
     <w:pPr>
       <w:keepNext/>
       <w:keepLines/>
@@ -2646,7 +3612,7 @@
     <w:semiHidden/>
     <w:unhideWhenUsed/>
     <w:qFormat/>
-    <w:rsid w:val="000231F1"/>
+    <w:rsid w:val="000C242A"/>
     <w:pPr>
       <w:keepNext/>
       <w:keepLines/>
@@ -2671,7 +3637,7 @@
     <w:semiHidden/>
     <w:unhideWhenUsed/>
     <w:qFormat/>
-    <w:rsid w:val="000231F1"/>
+    <w:rsid w:val="000C242A"/>
     <w:pPr>
       <w:keepNext/>
       <w:keepLines/>
@@ -2696,7 +3662,7 @@
     <w:semiHidden/>
     <w:unhideWhenUsed/>
     <w:qFormat/>
-    <w:rsid w:val="000231F1"/>
+    <w:rsid w:val="000C242A"/>
     <w:pPr>
       <w:keepNext/>
       <w:keepLines/>
@@ -2723,7 +3689,7 @@
     <w:semiHidden/>
     <w:unhideWhenUsed/>
     <w:qFormat/>
-    <w:rsid w:val="000231F1"/>
+    <w:rsid w:val="000C242A"/>
     <w:pPr>
       <w:keepNext/>
       <w:keepLines/>
@@ -2750,7 +3716,7 @@
     <w:semiHidden/>
     <w:unhideWhenUsed/>
     <w:qFormat/>
-    <w:rsid w:val="000231F1"/>
+    <w:rsid w:val="000C242A"/>
     <w:pPr>
       <w:keepNext/>
       <w:keepLines/>
@@ -2775,7 +3741,7 @@
     <w:uiPriority w:val="1"/>
     <w:semiHidden/>
     <w:unhideWhenUsed/>
-    <w:rsid w:val="000231F1"/>
+    <w:rsid w:val="000C242A"/>
   </w:style>
   <w:style w:type="table" w:default="1" w:styleId="TableNormal">
     <w:name w:val="Normal Table"/>
@@ -2797,13 +3763,13 @@
     <w:uiPriority w:val="99"/>
     <w:semiHidden/>
     <w:unhideWhenUsed/>
-    <w:rsid w:val="000231F1"/>
+    <w:rsid w:val="000C242A"/>
   </w:style>
   <w:style w:type="paragraph" w:customStyle="1" w:styleId="P">
     <w:name w:val="P"/>
     <w:autoRedefine/>
     <w:qFormat/>
-    <w:rsid w:val="000231F1"/>
+    <w:rsid w:val="006B1D06"/>
     <w:rPr>
       <w:rFonts w:ascii="Arial" w:hAnsi="Arial" w:cs="Arial"/>
       <w:iCs/>
@@ -2818,7 +3784,7 @@
     <w:name w:val="ul"/>
     <w:autoRedefine/>
     <w:qFormat/>
-    <w:rsid w:val="000231F1"/>
+    <w:rsid w:val="000C242A"/>
     <w:pPr>
       <w:numPr>
         <w:numId w:val="1"/>
@@ -2840,7 +3806,7 @@
     <w:basedOn w:val="DefaultParagraphFont"/>
     <w:link w:val="Heading1"/>
     <w:uiPriority w:val="9"/>
-    <w:rsid w:val="000231F1"/>
+    <w:rsid w:val="000C242A"/>
     <w:rPr>
       <w:rFonts w:ascii="Century Gothic" w:eastAsiaTheme="majorEastAsia" w:hAnsi="Century Gothic" w:cstheme="majorBidi"/>
       <w:color w:val="1F3864" w:themeColor="accent1" w:themeShade="80"/>
@@ -2854,7 +3820,7 @@
     <w:autoRedefine/>
     <w:uiPriority w:val="1"/>
     <w:qFormat/>
-    <w:rsid w:val="000231F1"/>
+    <w:rsid w:val="000C242A"/>
     <w:pPr>
       <w:ind w:left="432"/>
       <w:contextualSpacing/>
@@ -2873,7 +3839,7 @@
     <w:basedOn w:val="DefaultParagraphFont"/>
     <w:link w:val="ListParagraph"/>
     <w:uiPriority w:val="1"/>
-    <w:rsid w:val="000231F1"/>
+    <w:rsid w:val="000C242A"/>
     <w:rPr>
       <w:rFonts w:ascii="Arial" w:hAnsi="Arial" w:cs="Arial"/>
       <w:color w:val="222222"/>
@@ -2887,7 +3853,7 @@
     <w:basedOn w:val="P"/>
     <w:autoRedefine/>
     <w:qFormat/>
-    <w:rsid w:val="000231F1"/>
+    <w:rsid w:val="000C242A"/>
     <w:pPr>
       <w:numPr>
         <w:numId w:val="3"/>
@@ -2899,8 +3865,9 @@
   </w:style>
   <w:style w:type="paragraph" w:customStyle="1" w:styleId="img">
     <w:name w:val="img"/>
+    <w:next w:val="P"/>
     <w:autoRedefine/>
-    <w:rsid w:val="000231F1"/>
+    <w:rsid w:val="00E7624B"/>
     <w:pPr>
       <w:spacing w:after="120" w:line="240" w:lineRule="auto"/>
       <w:jc w:val="center"/>
@@ -2918,7 +3885,7 @@
     <w:basedOn w:val="DefaultParagraphFont"/>
     <w:link w:val="Heading2"/>
     <w:uiPriority w:val="9"/>
-    <w:rsid w:val="000231F1"/>
+    <w:rsid w:val="000C242A"/>
     <w:rPr>
       <w:rFonts w:ascii="Century Gothic" w:eastAsiaTheme="majorEastAsia" w:hAnsi="Century Gothic" w:cstheme="majorBidi"/>
       <w:color w:val="1F3864" w:themeColor="accent1" w:themeShade="80"/>
@@ -2931,7 +3898,7 @@
     <w:basedOn w:val="TableNormal"/>
     <w:next w:val="TableGrid"/>
     <w:uiPriority w:val="39"/>
-    <w:rsid w:val="000231F1"/>
+    <w:rsid w:val="000C242A"/>
     <w:pPr>
       <w:spacing w:after="0" w:line="240" w:lineRule="auto"/>
     </w:pPr>
@@ -2953,7 +3920,7 @@
     <w:name w:val="Table Grid"/>
     <w:basedOn w:val="TableNormal"/>
     <w:uiPriority w:val="39"/>
-    <w:rsid w:val="000231F1"/>
+    <w:rsid w:val="000C242A"/>
     <w:pPr>
       <w:spacing w:after="0" w:line="240" w:lineRule="auto"/>
     </w:pPr>
@@ -2973,7 +3940,7 @@
     <w:basedOn w:val="DefaultParagraphFont"/>
     <w:link w:val="Heading3"/>
     <w:uiPriority w:val="9"/>
-    <w:rsid w:val="000231F1"/>
+    <w:rsid w:val="000C242A"/>
     <w:rPr>
       <w:rFonts w:asciiTheme="majorHAnsi" w:eastAsiaTheme="majorEastAsia" w:hAnsiTheme="majorHAnsi" w:cstheme="majorBidi"/>
       <w:color w:val="1F3763" w:themeColor="accent1" w:themeShade="7F"/>
@@ -2986,7 +3953,7 @@
     <w:basedOn w:val="DefaultParagraphFont"/>
     <w:link w:val="Heading4"/>
     <w:uiPriority w:val="9"/>
-    <w:rsid w:val="000231F1"/>
+    <w:rsid w:val="000C242A"/>
     <w:rPr>
       <w:rFonts w:asciiTheme="majorHAnsi" w:eastAsiaTheme="majorEastAsia" w:hAnsiTheme="majorHAnsi" w:cstheme="majorBidi"/>
       <w:i/>
@@ -3000,7 +3967,7 @@
     <w:link w:val="Heading5"/>
     <w:uiPriority w:val="9"/>
     <w:semiHidden/>
-    <w:rsid w:val="000231F1"/>
+    <w:rsid w:val="000C242A"/>
     <w:rPr>
       <w:rFonts w:asciiTheme="majorHAnsi" w:eastAsiaTheme="majorEastAsia" w:hAnsiTheme="majorHAnsi" w:cstheme="majorBidi"/>
       <w:color w:val="2F5496" w:themeColor="accent1" w:themeShade="BF"/>
@@ -3012,7 +3979,7 @@
     <w:link w:val="Heading6"/>
     <w:uiPriority w:val="9"/>
     <w:semiHidden/>
-    <w:rsid w:val="000231F1"/>
+    <w:rsid w:val="000C242A"/>
     <w:rPr>
       <w:rFonts w:asciiTheme="majorHAnsi" w:eastAsiaTheme="majorEastAsia" w:hAnsiTheme="majorHAnsi" w:cstheme="majorBidi"/>
       <w:color w:val="1F3763" w:themeColor="accent1" w:themeShade="7F"/>
@@ -3024,7 +3991,7 @@
     <w:link w:val="Heading7"/>
     <w:uiPriority w:val="9"/>
     <w:semiHidden/>
-    <w:rsid w:val="000231F1"/>
+    <w:rsid w:val="000C242A"/>
     <w:rPr>
       <w:rFonts w:asciiTheme="majorHAnsi" w:eastAsiaTheme="majorEastAsia" w:hAnsiTheme="majorHAnsi" w:cstheme="majorBidi"/>
       <w:i/>
@@ -3038,7 +4005,7 @@
     <w:link w:val="Heading8"/>
     <w:uiPriority w:val="9"/>
     <w:semiHidden/>
-    <w:rsid w:val="000231F1"/>
+    <w:rsid w:val="000C242A"/>
     <w:rPr>
       <w:rFonts w:asciiTheme="majorHAnsi" w:eastAsiaTheme="majorEastAsia" w:hAnsiTheme="majorHAnsi" w:cstheme="majorBidi"/>
       <w:color w:val="272727" w:themeColor="text1" w:themeTint="D8"/>
@@ -3052,7 +4019,7 @@
     <w:link w:val="Heading9"/>
     <w:uiPriority w:val="9"/>
     <w:semiHidden/>
-    <w:rsid w:val="000231F1"/>
+    <w:rsid w:val="000C242A"/>
     <w:rPr>
       <w:rFonts w:asciiTheme="majorHAnsi" w:eastAsiaTheme="majorEastAsia" w:hAnsiTheme="majorHAnsi" w:cstheme="majorBidi"/>
       <w:i/>
@@ -3066,7 +4033,7 @@
     <w:name w:val="Heading 1_noNum"/>
     <w:basedOn w:val="Heading1"/>
     <w:autoRedefine/>
-    <w:rsid w:val="000231F1"/>
+    <w:rsid w:val="000C242A"/>
     <w:pPr>
       <w:numPr>
         <w:numId w:val="0"/>
@@ -3081,7 +4048,7 @@
     <w:link w:val="HeaderChar"/>
     <w:uiPriority w:val="99"/>
     <w:unhideWhenUsed/>
-    <w:rsid w:val="000231F1"/>
+    <w:rsid w:val="000C242A"/>
     <w:pPr>
       <w:tabs>
         <w:tab w:val="center" w:pos="4513"/>
@@ -3095,7 +4062,7 @@
     <w:basedOn w:val="DefaultParagraphFont"/>
     <w:link w:val="Header"/>
     <w:uiPriority w:val="99"/>
-    <w:rsid w:val="000231F1"/>
+    <w:rsid w:val="000C242A"/>
   </w:style>
   <w:style w:type="paragraph" w:styleId="Footer">
     <w:name w:val="footer"/>
@@ -3103,7 +4070,7 @@
     <w:link w:val="FooterChar"/>
     <w:uiPriority w:val="99"/>
     <w:unhideWhenUsed/>
-    <w:rsid w:val="000231F1"/>
+    <w:rsid w:val="000C242A"/>
     <w:pPr>
       <w:tabs>
         <w:tab w:val="center" w:pos="4513"/>
@@ -3117,12 +4084,12 @@
     <w:basedOn w:val="DefaultParagraphFont"/>
     <w:link w:val="Footer"/>
     <w:uiPriority w:val="99"/>
-    <w:rsid w:val="000231F1"/>
+    <w:rsid w:val="000C242A"/>
   </w:style>
   <w:style w:type="paragraph" w:customStyle="1" w:styleId="imgleft">
     <w:name w:val="img_left"/>
     <w:basedOn w:val="img"/>
-    <w:rsid w:val="000231F1"/>
+    <w:rsid w:val="000C242A"/>
     <w:pPr>
       <w:spacing w:after="240"/>
       <w:jc w:val="left"/>
@@ -3133,7 +4100,7 @@
     <w:basedOn w:val="Heading2"/>
     <w:uiPriority w:val="99"/>
     <w:unhideWhenUsed/>
-    <w:rsid w:val="000231F1"/>
+    <w:rsid w:val="000C242A"/>
     <w:pPr>
       <w:numPr>
         <w:ilvl w:val="0"/>
@@ -3160,7 +4127,7 @@
     <w:link w:val="TitleChar"/>
     <w:uiPriority w:val="10"/>
     <w:qFormat/>
-    <w:rsid w:val="000231F1"/>
+    <w:rsid w:val="000C242A"/>
     <w:pPr>
       <w:ind w:left="1152"/>
     </w:pPr>
@@ -3170,7 +4137,7 @@
     <w:basedOn w:val="DefaultParagraphFont"/>
     <w:link w:val="Title"/>
     <w:uiPriority w:val="10"/>
-    <w:rsid w:val="000231F1"/>
+    <w:rsid w:val="000C242A"/>
     <w:rPr>
       <w:rFonts w:ascii="Century Gothic" w:eastAsia="Times New Roman" w:hAnsi="Century Gothic" w:cs="Courier"/>
       <w:color w:val="000000" w:themeColor="text1"/>
@@ -3186,7 +4153,7 @@
     <w:link w:val="SubtitleChar"/>
     <w:uiPriority w:val="11"/>
     <w:qFormat/>
-    <w:rsid w:val="000231F1"/>
+    <w:rsid w:val="000C242A"/>
     <w:pPr>
       <w:tabs>
         <w:tab w:val="left" w:pos="2364"/>
@@ -3206,7 +4173,7 @@
     <w:basedOn w:val="DefaultParagraphFont"/>
     <w:link w:val="Subtitle"/>
     <w:uiPriority w:val="11"/>
-    <w:rsid w:val="000231F1"/>
+    <w:rsid w:val="000C242A"/>
     <w:rPr>
       <w:rFonts w:ascii="Century Gothic" w:hAnsi="Century Gothic"/>
       <w:color w:val="2F5496" w:themeColor="accent1" w:themeShade="BF"/>
@@ -3222,7 +4189,7 @@
     <w:uiPriority w:val="39"/>
     <w:unhideWhenUsed/>
     <w:qFormat/>
-    <w:rsid w:val="000231F1"/>
+    <w:rsid w:val="000C242A"/>
     <w:pPr>
       <w:numPr>
         <w:numId w:val="0"/>
@@ -3235,6 +4202,25 @@
       <w:rFonts w:asciiTheme="majorHAnsi" w:hAnsiTheme="majorHAnsi"/>
       <w:color w:val="2F5496" w:themeColor="accent1" w:themeShade="BF"/>
       <w:lang w:val="en-US" w:bidi="ar-SA"/>
+    </w:rPr>
+  </w:style>
+  <w:style w:type="paragraph" w:styleId="Caption">
+    <w:name w:val="caption"/>
+    <w:next w:val="P"/>
+    <w:autoRedefine/>
+    <w:uiPriority w:val="35"/>
+    <w:unhideWhenUsed/>
+    <w:qFormat/>
+    <w:rsid w:val="00CF6749"/>
+    <w:pPr>
+      <w:spacing w:after="200" w:line="240" w:lineRule="auto"/>
+    </w:pPr>
+    <w:rPr>
+      <w:i/>
+      <w:iCs/>
+      <w:color w:val="44546A" w:themeColor="text2"/>
+      <w:sz w:val="18"/>
+      <w:szCs w:val="18"/>
     </w:rPr>
   </w:style>
 </w:styles>

</xml_diff>

<commit_message>
RAM2-UserManual.docx - Intro: entities & hierarchy;
</commit_message>
<xml_diff>
--- a/Manuals/RAM2-UserManual.docx
+++ b/Manuals/RAM2-UserManual.docx
@@ -113,13 +113,25 @@
       <w:pPr>
         <w:pStyle w:val="P"/>
       </w:pPr>
+      <w:r>
+        <w:t>The RAM</w:t>
+      </w:r>
+      <w:r>
+        <w:rPr>
+          <w:vertAlign w:val="superscript"/>
+        </w:rPr>
+        <w:t>2</w:t>
+      </w:r>
+      <w:r>
+        <w:t xml:space="preserve"> platform manages security for assets (such as shop-floor machines) in a single factory.</w:t>
+      </w:r>
     </w:p>
     <w:p>
       <w:pPr>
         <w:pStyle w:val="P"/>
       </w:pPr>
       <w:r>
-        <w:t>Entity hierarchy:</w:t>
+        <w:t>The factory is divided hierarchically into the following entities.</w:t>
       </w:r>
     </w:p>
     <w:p>
@@ -127,31 +139,83 @@
         <w:pStyle w:val="P"/>
       </w:pPr>
       <w:r>
+        <w:rPr>
+          <w:b/>
+          <w:bCs/>
+        </w:rPr>
         <w:t>Plant</w:t>
       </w:r>
+      <w:r>
+        <w:t xml:space="preserve"> – this is a factory, possibly distributed over several geographical locations, but related logically as one business or industrial unit.</w:t>
+      </w:r>
     </w:p>
     <w:p>
       <w:pPr>
         <w:pStyle w:val="P"/>
       </w:pPr>
       <w:r>
+        <w:rPr>
+          <w:b/>
+          <w:bCs/>
+        </w:rPr>
         <w:t>Shops</w:t>
       </w:r>
+      <w:r>
+        <w:t xml:space="preserve"> – an element of a factory, in which specific activities are performed.</w:t>
+      </w:r>
     </w:p>
     <w:p>
       <w:pPr>
         <w:pStyle w:val="P"/>
       </w:pPr>
       <w:r>
+        <w:rPr>
+          <w:b/>
+          <w:bCs/>
+        </w:rPr>
         <w:t>Cells</w:t>
       </w:r>
+      <w:r>
+        <w:t xml:space="preserve"> – a unit in a shop</w:t>
+      </w:r>
     </w:p>
     <w:p>
       <w:pPr>
         <w:pStyle w:val="P"/>
       </w:pPr>
       <w:r>
-        <w:t>assets</w:t>
+        <w:rPr>
+          <w:b/>
+          <w:bCs/>
+        </w:rPr>
+        <w:t>A</w:t>
+      </w:r>
+      <w:r>
+        <w:rPr>
+          <w:b/>
+          <w:bCs/>
+        </w:rPr>
+        <w:t>ssets</w:t>
+      </w:r>
+      <w:r>
+        <w:t xml:space="preserve"> – a single machine or device in a cell. An asset can belong to only one cell.</w:t>
+      </w:r>
+    </w:p>
+    <w:p>
+      <w:pPr>
+        <w:pStyle w:val="P"/>
+      </w:pPr>
+      <w:r>
+        <w:t>RAM</w:t>
+      </w:r>
+      <w:r>
+        <w:rPr>
+          <w:vertAlign w:val="superscript"/>
+        </w:rPr>
+        <w:t>2</w:t>
+      </w:r>
+      <w:r>
+        <w:t xml:space="preserve"> scans assets in cells to assess their security and risk level, and then assesses an overall risk level for the cell, and then the shop, based on the risk levels of the component assets.</w:t>
       </w:r>
     </w:p>
     <w:p>
@@ -173,8 +237,96 @@
         <w:pStyle w:val="P"/>
       </w:pPr>
       <w:r>
+        <w:t>RAM</w:t>
+      </w:r>
+      <w:r>
+        <w:rPr>
+          <w:vertAlign w:val="superscript"/>
+        </w:rPr>
+        <w:t>2</w:t>
+      </w:r>
+      <w:r>
+        <w:rPr>
+          <w:vertAlign w:val="superscript"/>
+        </w:rPr>
+        <w:t xml:space="preserve"> </w:t>
+      </w:r>
+      <w:r>
+        <w:t xml:space="preserve">discovers assets in the plant automatically (if they are connected to the </w:t>
+      </w:r>
+      <w:r>
+        <w:t>plant network and discoverable). Discovered assets are initially unassigned to any cell or shop.</w:t>
+      </w:r>
+    </w:p>
+    <w:p>
+      <w:pPr>
+        <w:pStyle w:val="P"/>
+      </w:pPr>
+      <w:r>
+        <w:t>In RAM</w:t>
+      </w:r>
+      <w:r>
+        <w:rPr>
+          <w:vertAlign w:val="superscript"/>
+        </w:rPr>
+        <w:t>2</w:t>
+      </w:r>
+      <w:r>
+        <w:t xml:space="preserve">, you can define shops and cells for the plant, and then assign cells to shops, and assets to cells. </w:t>
+      </w:r>
+    </w:p>
+    <w:p>
+      <w:pPr>
+        <w:pStyle w:val="P"/>
+      </w:pPr>
+      <w:r>
+        <w:t>RAM</w:t>
+      </w:r>
+      <w:r>
+        <w:rPr>
+          <w:vertAlign w:val="superscript"/>
+        </w:rPr>
+        <w:t>2</w:t>
+      </w:r>
+      <w:r>
+        <w:t xml:space="preserve"> scans assets, once they are discovered, whether or not they are assigned to a cell.</w:t>
+      </w:r>
+    </w:p>
+    <w:p>
+      <w:pPr>
+        <w:pStyle w:val="P"/>
+      </w:pPr>
+      <w:r>
+        <w:t>RAM</w:t>
+      </w:r>
+      <w:r>
+        <w:rPr>
+          <w:vertAlign w:val="superscript"/>
+        </w:rPr>
+        <w:t>2</w:t>
+      </w:r>
+      <w:r>
+        <w:t xml:space="preserve"> also has views to show the security and risk status of the plant, shops, cells, and assets, as well as alerts that are generated when security issues are found in the course of a scan.</w:t>
+      </w:r>
+    </w:p>
+    <w:p>
+      <w:pPr>
+        <w:pStyle w:val="P"/>
+      </w:pPr>
+      <w:r>
+        <w:t>You can perform the following actions</w:t>
+      </w:r>
+    </w:p>
+    <w:p>
+      <w:pPr>
+        <w:pStyle w:val="P"/>
+      </w:pPr>
+      <w:r>
         <w:t>Add shops to plant</w:t>
       </w:r>
+      <w:r>
+        <w:t xml:space="preserve"> – define new shops, which are automatically included in the plant</w:t>
+      </w:r>
     </w:p>
     <w:p>
       <w:pPr>
@@ -183,6 +335,9 @@
       <w:r>
         <w:t>Associate cells to shops</w:t>
       </w:r>
+      <w:r>
+        <w:t xml:space="preserve"> – define new cells, and associate them with a shop, or move existing cells from one shop to another</w:t>
+      </w:r>
     </w:p>
     <w:p>
       <w:pPr>
@@ -191,6 +346,9 @@
       <w:r>
         <w:t>Associate assets to cells</w:t>
       </w:r>
+      <w:r>
+        <w:t xml:space="preserve"> – associate assets to a cell, or move assets from one cell to another</w:t>
+      </w:r>
     </w:p>
     <w:p>
       <w:pPr>
@@ -208,11 +366,37 @@
         <w:rPr>
           <w:lang w:val="en-US"/>
         </w:rPr>
+        <w:lastRenderedPageBreak/>
         <w:t>Alerts</w:t>
       </w:r>
     </w:p>
     <w:p>
       <w:pPr>
+        <w:pStyle w:val="P"/>
+      </w:pPr>
+      <w:r>
+        <w:t>RAM</w:t>
+      </w:r>
+      <w:r>
+        <w:rPr>
+          <w:vertAlign w:val="superscript"/>
+        </w:rPr>
+        <w:t>2</w:t>
+      </w:r>
+      <w:r>
+        <w:t xml:space="preserve"> generates alerts for security issues discovered in assets in the course of a scan. The alert indicates the severity of the issue, and details for it (such as the specific vulnerability for the issue). There are filterable views to see alerts for shops, cells and assets, or for specific risk levels or vulnerabilities. </w:t>
+      </w:r>
+    </w:p>
+    <w:p>
+      <w:pPr>
+        <w:pStyle w:val="P"/>
+      </w:pPr>
+      <w:r>
+        <w:t>You can acknowledge an alert for a specific asset.</w:t>
+      </w:r>
+    </w:p>
+    <w:p>
+      <w:pPr>
         <w:pStyle w:val="Heading3"/>
         <w:rPr>
           <w:lang w:val="en-US"/>
@@ -224,6 +408,13 @@
         </w:rPr>
         <w:t>Vulnerabilities</w:t>
       </w:r>
+    </w:p>
+    <w:p>
+      <w:pPr>
+        <w:pStyle w:val="P"/>
+      </w:pPr>
+      <w:bookmarkStart w:id="0" w:name="_GoBack"/>
+      <w:bookmarkEnd w:id="0"/>
     </w:p>
     <w:p>
       <w:pPr>
@@ -401,7 +592,6 @@
         <w:rPr>
           <w:lang w:val="en-US"/>
         </w:rPr>
-        <w:lastRenderedPageBreak/>
         <w:t>Generate alerts about assets</w:t>
       </w:r>
     </w:p>
@@ -597,14 +787,36 @@
       <w:r>
         <w:t xml:space="preserve">Figure </w:t>
       </w:r>
-      <w:fldSimple w:instr=" SEQ Figure \* ARABIC ">
-        <w:r>
-          <w:rPr>
-            <w:noProof/>
-          </w:rPr>
-          <w:t>1</w:t>
-        </w:r>
-      </w:fldSimple>
+      <w:r>
+        <w:rPr>
+          <w:noProof/>
+        </w:rPr>
+        <w:fldChar w:fldCharType="begin"/>
+      </w:r>
+      <w:r>
+        <w:rPr>
+          <w:noProof/>
+        </w:rPr>
+        <w:instrText xml:space="preserve"> SEQ Figure \* ARABIC </w:instrText>
+      </w:r>
+      <w:r>
+        <w:rPr>
+          <w:noProof/>
+        </w:rPr>
+        <w:fldChar w:fldCharType="separate"/>
+      </w:r>
+      <w:r>
+        <w:rPr>
+          <w:noProof/>
+        </w:rPr>
+        <w:t>1</w:t>
+      </w:r>
+      <w:r>
+        <w:rPr>
+          <w:noProof/>
+        </w:rPr>
+        <w:fldChar w:fldCharType="end"/>
+      </w:r>
       <w:r>
         <w:rPr>
           <w:lang w:val="en-US"/>
@@ -815,14 +1027,36 @@
       <w:r>
         <w:t xml:space="preserve">Figure </w:t>
       </w:r>
-      <w:fldSimple w:instr=" SEQ Figure \* ARABIC ">
-        <w:r>
-          <w:rPr>
-            <w:noProof/>
-          </w:rPr>
-          <w:t>2</w:t>
-        </w:r>
-      </w:fldSimple>
+      <w:r>
+        <w:rPr>
+          <w:noProof/>
+        </w:rPr>
+        <w:fldChar w:fldCharType="begin"/>
+      </w:r>
+      <w:r>
+        <w:rPr>
+          <w:noProof/>
+        </w:rPr>
+        <w:instrText xml:space="preserve"> SEQ Figure \* ARABIC </w:instrText>
+      </w:r>
+      <w:r>
+        <w:rPr>
+          <w:noProof/>
+        </w:rPr>
+        <w:fldChar w:fldCharType="separate"/>
+      </w:r>
+      <w:r>
+        <w:rPr>
+          <w:noProof/>
+        </w:rPr>
+        <w:t>2</w:t>
+      </w:r>
+      <w:r>
+        <w:rPr>
+          <w:noProof/>
+        </w:rPr>
+        <w:fldChar w:fldCharType="end"/>
+      </w:r>
       <w:r>
         <w:rPr>
           <w:lang w:val="en-US"/>
@@ -905,14 +1139,36 @@
       <w:r>
         <w:t xml:space="preserve">Figure </w:t>
       </w:r>
-      <w:fldSimple w:instr=" SEQ Figure \* ARABIC ">
-        <w:r>
-          <w:rPr>
-            <w:noProof/>
-          </w:rPr>
-          <w:t>3</w:t>
-        </w:r>
-      </w:fldSimple>
+      <w:r>
+        <w:rPr>
+          <w:noProof/>
+        </w:rPr>
+        <w:fldChar w:fldCharType="begin"/>
+      </w:r>
+      <w:r>
+        <w:rPr>
+          <w:noProof/>
+        </w:rPr>
+        <w:instrText xml:space="preserve"> SEQ Figure \* ARABIC </w:instrText>
+      </w:r>
+      <w:r>
+        <w:rPr>
+          <w:noProof/>
+        </w:rPr>
+        <w:fldChar w:fldCharType="separate"/>
+      </w:r>
+      <w:r>
+        <w:rPr>
+          <w:noProof/>
+        </w:rPr>
+        <w:t>3</w:t>
+      </w:r>
+      <w:r>
+        <w:rPr>
+          <w:noProof/>
+        </w:rPr>
+        <w:fldChar w:fldCharType="end"/>
+      </w:r>
       <w:r>
         <w:rPr>
           <w:lang w:val="en-US"/>
@@ -977,13 +1233,7 @@
         <w:t>Assets Distribution</w:t>
       </w:r>
       <w:r>
-        <w:t xml:space="preserve"> link on the Dashboard, and s</w:t>
-      </w:r>
-      <w:r>
-        <w:t>elect the distribution type</w:t>
-      </w:r>
-      <w:r>
-        <w:t>.</w:t>
+        <w:t xml:space="preserve"> link on the Dashboard, and select the distribution type.</w:t>
       </w:r>
     </w:p>
     <w:p>
@@ -1051,19 +1301,39 @@
           <w:lang w:val="en-US"/>
         </w:rPr>
       </w:pPr>
-      <w:bookmarkStart w:id="0" w:name="_GoBack"/>
-      <w:bookmarkEnd w:id="0"/>
       <w:r>
         <w:t xml:space="preserve">Figure </w:t>
       </w:r>
-      <w:fldSimple w:instr=" SEQ Figure \* ARABIC ">
-        <w:r>
-          <w:rPr>
-            <w:noProof/>
-          </w:rPr>
-          <w:t>4</w:t>
-        </w:r>
-      </w:fldSimple>
+      <w:r>
+        <w:rPr>
+          <w:noProof/>
+        </w:rPr>
+        <w:fldChar w:fldCharType="begin"/>
+      </w:r>
+      <w:r>
+        <w:rPr>
+          <w:noProof/>
+        </w:rPr>
+        <w:instrText xml:space="preserve"> SEQ Figure \* ARABIC </w:instrText>
+      </w:r>
+      <w:r>
+        <w:rPr>
+          <w:noProof/>
+        </w:rPr>
+        <w:fldChar w:fldCharType="separate"/>
+      </w:r>
+      <w:r>
+        <w:rPr>
+          <w:noProof/>
+        </w:rPr>
+        <w:t>4</w:t>
+      </w:r>
+      <w:r>
+        <w:rPr>
+          <w:noProof/>
+        </w:rPr>
+        <w:fldChar w:fldCharType="end"/>
+      </w:r>
       <w:r>
         <w:rPr>
           <w:lang w:val="en-US"/>
@@ -1090,25 +1360,7 @@
         <w:pStyle w:val="P"/>
       </w:pPr>
       <w:r>
-        <w:t xml:space="preserve">From the Dashboard, you can </w:t>
-      </w:r>
-      <w:r>
-        <w:t xml:space="preserve">also </w:t>
-      </w:r>
-      <w:r>
-        <w:t xml:space="preserve">see a distribution of </w:t>
-      </w:r>
-      <w:r>
-        <w:t xml:space="preserve">alerts </w:t>
-      </w:r>
-      <w:r>
-        <w:t xml:space="preserve">according to </w:t>
-      </w:r>
-      <w:r>
-        <w:t xml:space="preserve">alert </w:t>
-      </w:r>
-      <w:r>
-        <w:t>type or production cell.</w:t>
+        <w:t>From the Dashboard, you can also see a distribution of alerts according to alert type or production cell.</w:t>
       </w:r>
     </w:p>
     <w:p>
@@ -1203,14 +1455,36 @@
       <w:r>
         <w:t xml:space="preserve">Figure </w:t>
       </w:r>
-      <w:fldSimple w:instr=" SEQ Figure \* ARABIC ">
-        <w:r>
-          <w:rPr>
-            <w:noProof/>
-          </w:rPr>
-          <w:t>5</w:t>
-        </w:r>
-      </w:fldSimple>
+      <w:r>
+        <w:rPr>
+          <w:noProof/>
+        </w:rPr>
+        <w:fldChar w:fldCharType="begin"/>
+      </w:r>
+      <w:r>
+        <w:rPr>
+          <w:noProof/>
+        </w:rPr>
+        <w:instrText xml:space="preserve"> SEQ Figure \* ARABIC </w:instrText>
+      </w:r>
+      <w:r>
+        <w:rPr>
+          <w:noProof/>
+        </w:rPr>
+        <w:fldChar w:fldCharType="separate"/>
+      </w:r>
+      <w:r>
+        <w:rPr>
+          <w:noProof/>
+        </w:rPr>
+        <w:t>5</w:t>
+      </w:r>
+      <w:r>
+        <w:rPr>
+          <w:noProof/>
+        </w:rPr>
+        <w:fldChar w:fldCharType="end"/>
+      </w:r>
       <w:r>
         <w:rPr>
           <w:lang w:val="en-US"/>
@@ -1318,14 +1592,42 @@
       <w:r>
         <w:t xml:space="preserve">Figure </w:t>
       </w:r>
-      <w:fldSimple w:instr=" SEQ Figure \* ARABIC ">
-        <w:r>
-          <w:rPr>
-            <w:noProof/>
-          </w:rPr>
-          <w:t>6</w:t>
-        </w:r>
-      </w:fldSimple>
+      <w:r>
+        <w:rPr>
+          <w:noProof/>
+        </w:rPr>
+        <w:fldChar w:fldCharType="begin"/>
+      </w:r>
+      <w:r>
+        <w:rPr>
+          <w:noProof/>
+        </w:rPr>
+        <w:instrText xml:space="preserve"> SEQ Figure \* ARA</w:instrText>
+      </w:r>
+      <w:r>
+        <w:rPr>
+          <w:noProof/>
+        </w:rPr>
+        <w:instrText xml:space="preserve">BIC </w:instrText>
+      </w:r>
+      <w:r>
+        <w:rPr>
+          <w:noProof/>
+        </w:rPr>
+        <w:fldChar w:fldCharType="separate"/>
+      </w:r>
+      <w:r>
+        <w:rPr>
+          <w:noProof/>
+        </w:rPr>
+        <w:t>6</w:t>
+      </w:r>
+      <w:r>
+        <w:rPr>
+          <w:noProof/>
+        </w:rPr>
+        <w:fldChar w:fldCharType="end"/>
+      </w:r>
       <w:r>
         <w:rPr>
           <w:lang w:val="en-US"/>
@@ -2797,7 +3099,7 @@
   <w:abstractNum w:abstractNumId="12" w15:restartNumberingAfterBreak="0">
     <w:nsid w:val="366C7B4A"/>
     <w:multiLevelType w:val="multilevel"/>
-    <w:tmpl w:val="9392B69E"/>
+    <w:tmpl w:val="D40A255E"/>
     <w:lvl w:ilvl="0">
       <w:start w:val="1"/>
       <w:numFmt w:val="decimal"/>
@@ -2982,7 +3284,7 @@
   <w:abstractNum w:abstractNumId="14" w15:restartNumberingAfterBreak="0">
     <w:nsid w:val="5C0D38D0"/>
     <w:multiLevelType w:val="hybridMultilevel"/>
-    <w:tmpl w:val="3ACAB7AC"/>
+    <w:tmpl w:val="AAD08CA6"/>
     <w:lvl w:ilvl="0" w:tplc="E4040734">
       <w:start w:val="1"/>
       <w:numFmt w:val="bullet"/>
@@ -3562,7 +3864,7 @@
   <w:style w:type="paragraph" w:default="1" w:styleId="Normal">
     <w:name w:val="Normal"/>
     <w:qFormat/>
-    <w:rsid w:val="000C242A"/>
+    <w:rsid w:val="00ED52DC"/>
   </w:style>
   <w:style w:type="paragraph" w:styleId="Heading1">
     <w:name w:val="heading 1"/>
@@ -3570,7 +3872,7 @@
     <w:link w:val="Heading1Char"/>
     <w:uiPriority w:val="9"/>
     <w:qFormat/>
-    <w:rsid w:val="000C242A"/>
+    <w:rsid w:val="00ED52DC"/>
     <w:pPr>
       <w:keepNext/>
       <w:keepLines/>
@@ -3595,7 +3897,7 @@
     <w:uiPriority w:val="9"/>
     <w:unhideWhenUsed/>
     <w:qFormat/>
-    <w:rsid w:val="000C242A"/>
+    <w:rsid w:val="00ED52DC"/>
     <w:pPr>
       <w:keepNext/>
       <w:keepLines/>
@@ -3620,7 +3922,7 @@
     <w:uiPriority w:val="9"/>
     <w:unhideWhenUsed/>
     <w:qFormat/>
-    <w:rsid w:val="000C242A"/>
+    <w:rsid w:val="00ED52DC"/>
     <w:pPr>
       <w:keepNext/>
       <w:keepLines/>
@@ -3646,7 +3948,7 @@
     <w:uiPriority w:val="9"/>
     <w:unhideWhenUsed/>
     <w:qFormat/>
-    <w:rsid w:val="000C242A"/>
+    <w:rsid w:val="00ED52DC"/>
     <w:pPr>
       <w:keepNext/>
       <w:keepLines/>
@@ -3673,7 +3975,7 @@
     <w:semiHidden/>
     <w:unhideWhenUsed/>
     <w:qFormat/>
-    <w:rsid w:val="000C242A"/>
+    <w:rsid w:val="00ED52DC"/>
     <w:pPr>
       <w:keepNext/>
       <w:keepLines/>
@@ -3698,7 +4000,7 @@
     <w:semiHidden/>
     <w:unhideWhenUsed/>
     <w:qFormat/>
-    <w:rsid w:val="000C242A"/>
+    <w:rsid w:val="00ED52DC"/>
     <w:pPr>
       <w:keepNext/>
       <w:keepLines/>
@@ -3723,7 +4025,7 @@
     <w:semiHidden/>
     <w:unhideWhenUsed/>
     <w:qFormat/>
-    <w:rsid w:val="000C242A"/>
+    <w:rsid w:val="00ED52DC"/>
     <w:pPr>
       <w:keepNext/>
       <w:keepLines/>
@@ -3750,7 +4052,7 @@
     <w:semiHidden/>
     <w:unhideWhenUsed/>
     <w:qFormat/>
-    <w:rsid w:val="000C242A"/>
+    <w:rsid w:val="00ED52DC"/>
     <w:pPr>
       <w:keepNext/>
       <w:keepLines/>
@@ -3777,7 +4079,7 @@
     <w:semiHidden/>
     <w:unhideWhenUsed/>
     <w:qFormat/>
-    <w:rsid w:val="000C242A"/>
+    <w:rsid w:val="00ED52DC"/>
     <w:pPr>
       <w:keepNext/>
       <w:keepLines/>
@@ -3802,7 +4104,7 @@
     <w:uiPriority w:val="1"/>
     <w:semiHidden/>
     <w:unhideWhenUsed/>
-    <w:rsid w:val="000C242A"/>
+    <w:rsid w:val="00ED52DC"/>
   </w:style>
   <w:style w:type="table" w:default="1" w:styleId="TableNormal">
     <w:name w:val="Normal Table"/>
@@ -3824,13 +4126,13 @@
     <w:uiPriority w:val="99"/>
     <w:semiHidden/>
     <w:unhideWhenUsed/>
-    <w:rsid w:val="000C242A"/>
+    <w:rsid w:val="00ED52DC"/>
   </w:style>
   <w:style w:type="paragraph" w:customStyle="1" w:styleId="P">
     <w:name w:val="P"/>
     <w:autoRedefine/>
     <w:qFormat/>
-    <w:rsid w:val="006B1D06"/>
+    <w:rsid w:val="00ED52DC"/>
     <w:rPr>
       <w:rFonts w:ascii="Arial" w:hAnsi="Arial" w:cs="Arial"/>
       <w:iCs/>
@@ -3845,12 +4147,11 @@
     <w:name w:val="ul"/>
     <w:autoRedefine/>
     <w:qFormat/>
-    <w:rsid w:val="000C242A"/>
+    <w:rsid w:val="00ED52DC"/>
     <w:pPr>
       <w:numPr>
         <w:numId w:val="1"/>
       </w:numPr>
-      <w:ind w:left="792"/>
     </w:pPr>
     <w:rPr>
       <w:rFonts w:ascii="Arial" w:hAnsi="Arial" w:cs="Arial"/>
@@ -3867,7 +4168,7 @@
     <w:basedOn w:val="DefaultParagraphFont"/>
     <w:link w:val="Heading1"/>
     <w:uiPriority w:val="9"/>
-    <w:rsid w:val="000C242A"/>
+    <w:rsid w:val="00ED52DC"/>
     <w:rPr>
       <w:rFonts w:ascii="Century Gothic" w:eastAsiaTheme="majorEastAsia" w:hAnsi="Century Gothic" w:cstheme="majorBidi"/>
       <w:color w:val="1F3864" w:themeColor="accent1" w:themeShade="80"/>
@@ -3881,7 +4182,7 @@
     <w:autoRedefine/>
     <w:uiPriority w:val="1"/>
     <w:qFormat/>
-    <w:rsid w:val="000C242A"/>
+    <w:rsid w:val="00ED52DC"/>
     <w:pPr>
       <w:ind w:left="432"/>
       <w:contextualSpacing/>
@@ -3900,7 +4201,7 @@
     <w:basedOn w:val="DefaultParagraphFont"/>
     <w:link w:val="ListParagraph"/>
     <w:uiPriority w:val="1"/>
-    <w:rsid w:val="000C242A"/>
+    <w:rsid w:val="00ED52DC"/>
     <w:rPr>
       <w:rFonts w:ascii="Arial" w:hAnsi="Arial" w:cs="Arial"/>
       <w:color w:val="222222"/>
@@ -3914,7 +4215,7 @@
     <w:basedOn w:val="P"/>
     <w:autoRedefine/>
     <w:qFormat/>
-    <w:rsid w:val="000C242A"/>
+    <w:rsid w:val="00ED52DC"/>
     <w:pPr>
       <w:numPr>
         <w:numId w:val="3"/>
@@ -3928,7 +4229,7 @@
     <w:name w:val="img"/>
     <w:next w:val="P"/>
     <w:autoRedefine/>
-    <w:rsid w:val="00E7624B"/>
+    <w:rsid w:val="00ED52DC"/>
     <w:pPr>
       <w:spacing w:after="120" w:line="240" w:lineRule="auto"/>
       <w:jc w:val="center"/>
@@ -3946,7 +4247,7 @@
     <w:basedOn w:val="DefaultParagraphFont"/>
     <w:link w:val="Heading2"/>
     <w:uiPriority w:val="9"/>
-    <w:rsid w:val="000C242A"/>
+    <w:rsid w:val="00ED52DC"/>
     <w:rPr>
       <w:rFonts w:ascii="Century Gothic" w:eastAsiaTheme="majorEastAsia" w:hAnsi="Century Gothic" w:cstheme="majorBidi"/>
       <w:color w:val="1F3864" w:themeColor="accent1" w:themeShade="80"/>
@@ -3959,7 +4260,7 @@
     <w:basedOn w:val="TableNormal"/>
     <w:next w:val="TableGrid"/>
     <w:uiPriority w:val="39"/>
-    <w:rsid w:val="000C242A"/>
+    <w:rsid w:val="00ED52DC"/>
     <w:pPr>
       <w:spacing w:after="0" w:line="240" w:lineRule="auto"/>
     </w:pPr>
@@ -3981,7 +4282,7 @@
     <w:name w:val="Table Grid"/>
     <w:basedOn w:val="TableNormal"/>
     <w:uiPriority w:val="39"/>
-    <w:rsid w:val="000C242A"/>
+    <w:rsid w:val="00ED52DC"/>
     <w:pPr>
       <w:spacing w:after="0" w:line="240" w:lineRule="auto"/>
     </w:pPr>
@@ -4001,7 +4302,7 @@
     <w:basedOn w:val="DefaultParagraphFont"/>
     <w:link w:val="Heading3"/>
     <w:uiPriority w:val="9"/>
-    <w:rsid w:val="000C242A"/>
+    <w:rsid w:val="00ED52DC"/>
     <w:rPr>
       <w:rFonts w:asciiTheme="majorHAnsi" w:eastAsiaTheme="majorEastAsia" w:hAnsiTheme="majorHAnsi" w:cstheme="majorBidi"/>
       <w:color w:val="1F3763" w:themeColor="accent1" w:themeShade="7F"/>
@@ -4014,7 +4315,7 @@
     <w:basedOn w:val="DefaultParagraphFont"/>
     <w:link w:val="Heading4"/>
     <w:uiPriority w:val="9"/>
-    <w:rsid w:val="000C242A"/>
+    <w:rsid w:val="00ED52DC"/>
     <w:rPr>
       <w:rFonts w:asciiTheme="majorHAnsi" w:eastAsiaTheme="majorEastAsia" w:hAnsiTheme="majorHAnsi" w:cstheme="majorBidi"/>
       <w:i/>
@@ -4028,7 +4329,7 @@
     <w:link w:val="Heading5"/>
     <w:uiPriority w:val="9"/>
     <w:semiHidden/>
-    <w:rsid w:val="000C242A"/>
+    <w:rsid w:val="00ED52DC"/>
     <w:rPr>
       <w:rFonts w:asciiTheme="majorHAnsi" w:eastAsiaTheme="majorEastAsia" w:hAnsiTheme="majorHAnsi" w:cstheme="majorBidi"/>
       <w:color w:val="2F5496" w:themeColor="accent1" w:themeShade="BF"/>
@@ -4040,7 +4341,7 @@
     <w:link w:val="Heading6"/>
     <w:uiPriority w:val="9"/>
     <w:semiHidden/>
-    <w:rsid w:val="000C242A"/>
+    <w:rsid w:val="00ED52DC"/>
     <w:rPr>
       <w:rFonts w:asciiTheme="majorHAnsi" w:eastAsiaTheme="majorEastAsia" w:hAnsiTheme="majorHAnsi" w:cstheme="majorBidi"/>
       <w:color w:val="1F3763" w:themeColor="accent1" w:themeShade="7F"/>
@@ -4052,7 +4353,7 @@
     <w:link w:val="Heading7"/>
     <w:uiPriority w:val="9"/>
     <w:semiHidden/>
-    <w:rsid w:val="000C242A"/>
+    <w:rsid w:val="00ED52DC"/>
     <w:rPr>
       <w:rFonts w:asciiTheme="majorHAnsi" w:eastAsiaTheme="majorEastAsia" w:hAnsiTheme="majorHAnsi" w:cstheme="majorBidi"/>
       <w:i/>
@@ -4066,7 +4367,7 @@
     <w:link w:val="Heading8"/>
     <w:uiPriority w:val="9"/>
     <w:semiHidden/>
-    <w:rsid w:val="000C242A"/>
+    <w:rsid w:val="00ED52DC"/>
     <w:rPr>
       <w:rFonts w:asciiTheme="majorHAnsi" w:eastAsiaTheme="majorEastAsia" w:hAnsiTheme="majorHAnsi" w:cstheme="majorBidi"/>
       <w:color w:val="272727" w:themeColor="text1" w:themeTint="D8"/>
@@ -4080,7 +4381,7 @@
     <w:link w:val="Heading9"/>
     <w:uiPriority w:val="9"/>
     <w:semiHidden/>
-    <w:rsid w:val="000C242A"/>
+    <w:rsid w:val="00ED52DC"/>
     <w:rPr>
       <w:rFonts w:asciiTheme="majorHAnsi" w:eastAsiaTheme="majorEastAsia" w:hAnsiTheme="majorHAnsi" w:cstheme="majorBidi"/>
       <w:i/>
@@ -4094,7 +4395,7 @@
     <w:name w:val="Heading 1_noNum"/>
     <w:basedOn w:val="Heading1"/>
     <w:autoRedefine/>
-    <w:rsid w:val="000C242A"/>
+    <w:rsid w:val="00ED52DC"/>
     <w:pPr>
       <w:numPr>
         <w:numId w:val="0"/>
@@ -4109,7 +4410,7 @@
     <w:link w:val="HeaderChar"/>
     <w:uiPriority w:val="99"/>
     <w:unhideWhenUsed/>
-    <w:rsid w:val="000C242A"/>
+    <w:rsid w:val="00ED52DC"/>
     <w:pPr>
       <w:tabs>
         <w:tab w:val="center" w:pos="4513"/>
@@ -4123,7 +4424,7 @@
     <w:basedOn w:val="DefaultParagraphFont"/>
     <w:link w:val="Header"/>
     <w:uiPriority w:val="99"/>
-    <w:rsid w:val="000C242A"/>
+    <w:rsid w:val="00ED52DC"/>
   </w:style>
   <w:style w:type="paragraph" w:styleId="Footer">
     <w:name w:val="footer"/>
@@ -4131,7 +4432,7 @@
     <w:link w:val="FooterChar"/>
     <w:uiPriority w:val="99"/>
     <w:unhideWhenUsed/>
-    <w:rsid w:val="000C242A"/>
+    <w:rsid w:val="00ED52DC"/>
     <w:pPr>
       <w:tabs>
         <w:tab w:val="center" w:pos="4513"/>
@@ -4145,12 +4446,12 @@
     <w:basedOn w:val="DefaultParagraphFont"/>
     <w:link w:val="Footer"/>
     <w:uiPriority w:val="99"/>
-    <w:rsid w:val="000C242A"/>
+    <w:rsid w:val="00ED52DC"/>
   </w:style>
   <w:style w:type="paragraph" w:customStyle="1" w:styleId="imgleft">
     <w:name w:val="img_left"/>
     <w:basedOn w:val="img"/>
-    <w:rsid w:val="000C242A"/>
+    <w:rsid w:val="00ED52DC"/>
     <w:pPr>
       <w:spacing w:after="240"/>
       <w:jc w:val="left"/>
@@ -4161,7 +4462,7 @@
     <w:basedOn w:val="Heading2"/>
     <w:uiPriority w:val="99"/>
     <w:unhideWhenUsed/>
-    <w:rsid w:val="000C242A"/>
+    <w:rsid w:val="00ED52DC"/>
     <w:pPr>
       <w:numPr>
         <w:ilvl w:val="0"/>
@@ -4188,7 +4489,7 @@
     <w:link w:val="TitleChar"/>
     <w:uiPriority w:val="10"/>
     <w:qFormat/>
-    <w:rsid w:val="000C242A"/>
+    <w:rsid w:val="00ED52DC"/>
     <w:pPr>
       <w:ind w:left="1152"/>
     </w:pPr>
@@ -4198,7 +4499,7 @@
     <w:basedOn w:val="DefaultParagraphFont"/>
     <w:link w:val="Title"/>
     <w:uiPriority w:val="10"/>
-    <w:rsid w:val="000C242A"/>
+    <w:rsid w:val="00ED52DC"/>
     <w:rPr>
       <w:rFonts w:ascii="Century Gothic" w:eastAsia="Times New Roman" w:hAnsi="Century Gothic" w:cs="Courier"/>
       <w:color w:val="000000" w:themeColor="text1"/>
@@ -4214,7 +4515,7 @@
     <w:link w:val="SubtitleChar"/>
     <w:uiPriority w:val="11"/>
     <w:qFormat/>
-    <w:rsid w:val="000C242A"/>
+    <w:rsid w:val="00ED52DC"/>
     <w:pPr>
       <w:tabs>
         <w:tab w:val="left" w:pos="2364"/>
@@ -4234,7 +4535,7 @@
     <w:basedOn w:val="DefaultParagraphFont"/>
     <w:link w:val="Subtitle"/>
     <w:uiPriority w:val="11"/>
-    <w:rsid w:val="000C242A"/>
+    <w:rsid w:val="00ED52DC"/>
     <w:rPr>
       <w:rFonts w:ascii="Century Gothic" w:hAnsi="Century Gothic"/>
       <w:color w:val="2F5496" w:themeColor="accent1" w:themeShade="BF"/>
@@ -4250,7 +4551,7 @@
     <w:uiPriority w:val="39"/>
     <w:unhideWhenUsed/>
     <w:qFormat/>
-    <w:rsid w:val="000C242A"/>
+    <w:rsid w:val="00ED52DC"/>
     <w:pPr>
       <w:numPr>
         <w:numId w:val="0"/>
@@ -4272,7 +4573,7 @@
     <w:uiPriority w:val="35"/>
     <w:unhideWhenUsed/>
     <w:qFormat/>
-    <w:rsid w:val="00CF6749"/>
+    <w:rsid w:val="00ED52DC"/>
     <w:pPr>
       <w:spacing w:after="200" w:line="240" w:lineRule="auto"/>
     </w:pPr>

</xml_diff>

<commit_message>
RAM2-UserManual.docx - Asset Views
</commit_message>
<xml_diff>
--- a/Manuals/RAM2-UserManual.docx
+++ b/Manuals/RAM2-UserManual.docx
@@ -413,8 +413,25 @@
       <w:pPr>
         <w:pStyle w:val="P"/>
       </w:pPr>
-      <w:bookmarkStart w:id="0" w:name="_GoBack"/>
-      <w:bookmarkEnd w:id="0"/>
+      <w:r>
+        <w:t xml:space="preserve">RAM2 assesses the risk level for an asset using a list of vulnerabilities compiled by the </w:t>
+      </w:r>
+      <w:proofErr w:type="spellStart"/>
+      <w:r>
+        <w:t>Otorio</w:t>
+      </w:r>
+      <w:proofErr w:type="spellEnd"/>
+      <w:r>
+        <w:t xml:space="preserve"> threat intelligence research team, and based on published open source vulnerabilities, industrial best practices, etc.</w:t>
+      </w:r>
+    </w:p>
+    <w:p>
+      <w:pPr>
+        <w:pStyle w:val="P"/>
+      </w:pPr>
+      <w:r>
+        <w:t>You can view the list of vulnerabilities, and filter views and alerts according to specific vulnerabilities. You can also disable specific vulnerabilities, in which case, asset scans will not report or show on issues relating to them.</w:t>
+      </w:r>
     </w:p>
     <w:p>
       <w:pPr>
@@ -1524,7 +1541,13 @@
         <w:t>Unassigned Assets</w:t>
       </w:r>
       <w:r>
-        <w:t xml:space="preserve"> in the list of shops, on the left. This view is similar to the Shops view, including an overall Risk Level (based on all the unassigned cells taken together)</w:t>
+        <w:t xml:space="preserve"> in the list of shops, on the left. This view is similar to the Shops view, </w:t>
+      </w:r>
+      <w:r>
+        <w:t xml:space="preserve">and shows </w:t>
+      </w:r>
+      <w:r>
+        <w:t>an overall Risk Level (based on all the unassigned cells taken together)</w:t>
       </w:r>
     </w:p>
     <w:p>
@@ -1602,30 +1625,24 @@
         <w:rPr>
           <w:noProof/>
         </w:rPr>
-        <w:instrText xml:space="preserve"> SEQ Figure \* ARA</w:instrText>
+        <w:instrText xml:space="preserve"> SEQ Figure \* ARABIC </w:instrText>
       </w:r>
       <w:r>
         <w:rPr>
           <w:noProof/>
         </w:rPr>
-        <w:instrText xml:space="preserve">BIC </w:instrText>
+        <w:fldChar w:fldCharType="separate"/>
       </w:r>
       <w:r>
         <w:rPr>
           <w:noProof/>
         </w:rPr>
-        <w:fldChar w:fldCharType="separate"/>
+        <w:t>6</w:t>
       </w:r>
       <w:r>
         <w:rPr>
           <w:noProof/>
         </w:rPr>
-        <w:t>6</w:t>
-      </w:r>
-      <w:r>
-        <w:rPr>
-          <w:noProof/>
-        </w:rPr>
         <w:fldChar w:fldCharType="end"/>
       </w:r>
       <w:r>
@@ -1647,6 +1664,17 @@
           <w:lang w:val="en-US"/>
         </w:rPr>
         <w:t>Assets</w:t>
+      </w:r>
+    </w:p>
+    <w:p>
+      <w:pPr>
+        <w:pStyle w:val="P"/>
+      </w:pPr>
+      <w:r>
+        <w:t xml:space="preserve">You can </w:t>
+      </w:r>
+      <w:r>
+        <w:t xml:space="preserve">view </w:t>
       </w:r>
     </w:p>
     <w:p>
@@ -1789,7 +1817,15 @@
         <w:rPr>
           <w:lang w:val="en-US"/>
         </w:rPr>
-        <w:t xml:space="preserve">Location, risk level, </w:t>
+        <w:t>Location</w:t>
+      </w:r>
+      <w:bookmarkStart w:id="0" w:name="_GoBack"/>
+      <w:bookmarkEnd w:id="0"/>
+      <w:r>
+        <w:rPr>
+          <w:lang w:val="en-US"/>
+        </w:rPr>
+        <w:t xml:space="preserve">, risk level, </w:t>
       </w:r>
     </w:p>
     <w:p>
@@ -1822,6 +1858,22 @@
     </w:p>
     <w:p>
       <w:pPr>
+        <w:pStyle w:val="P"/>
+      </w:pPr>
+      <w:r>
+        <w:t>From shop</w:t>
+      </w:r>
+    </w:p>
+    <w:p>
+      <w:pPr>
+        <w:pStyle w:val="P"/>
+      </w:pPr>
+      <w:r>
+        <w:t>From cell</w:t>
+      </w:r>
+    </w:p>
+    <w:p>
+      <w:pPr>
         <w:pStyle w:val="Heading2"/>
         <w:rPr>
           <w:lang w:val="en-US"/>
@@ -1831,6 +1883,69 @@
         <w:rPr>
           <w:lang w:val="en-US"/>
         </w:rPr>
+        <w:t>Assets</w:t>
+      </w:r>
+    </w:p>
+    <w:p>
+      <w:pPr>
+        <w:pStyle w:val="Heading3"/>
+        <w:rPr>
+          <w:lang w:val="en-US"/>
+        </w:rPr>
+      </w:pPr>
+      <w:r>
+        <w:rPr>
+          <w:lang w:val="en-US"/>
+        </w:rPr>
+        <w:t>Attributes</w:t>
+      </w:r>
+    </w:p>
+    <w:p>
+      <w:pPr>
+        <w:pStyle w:val="Heading3"/>
+        <w:rPr>
+          <w:lang w:val="en-US"/>
+        </w:rPr>
+      </w:pPr>
+      <w:r>
+        <w:rPr>
+          <w:lang w:val="en-US"/>
+        </w:rPr>
+        <w:t>Assign Assets to Cells</w:t>
+      </w:r>
+    </w:p>
+    <w:p>
+      <w:pPr>
+        <w:pStyle w:val="P"/>
+      </w:pPr>
+      <w:r>
+        <w:t>From cell</w:t>
+      </w:r>
+    </w:p>
+    <w:p>
+      <w:pPr>
+        <w:pStyle w:val="P"/>
+      </w:pPr>
+      <w:r>
+        <w:t>From asset</w:t>
+      </w:r>
+    </w:p>
+    <w:p>
+      <w:pPr>
+        <w:pStyle w:val="P"/>
+      </w:pPr>
+    </w:p>
+    <w:p>
+      <w:pPr>
+        <w:pStyle w:val="Heading2"/>
+        <w:rPr>
+          <w:lang w:val="en-US"/>
+        </w:rPr>
+      </w:pPr>
+      <w:r>
+        <w:rPr>
+          <w:lang w:val="en-US"/>
+        </w:rPr>
         <w:t>Examples</w:t>
       </w:r>
     </w:p>
@@ -1846,6 +1961,58 @@
           <w:lang w:val="en-US"/>
         </w:rPr>
         <w:t>Create a Shop &amp; Cells</w:t>
+      </w:r>
+    </w:p>
+    <w:p>
+      <w:pPr>
+        <w:pStyle w:val="Heading3"/>
+        <w:rPr>
+          <w:lang w:val="en-US"/>
+        </w:rPr>
+      </w:pPr>
+      <w:r>
+        <w:rPr>
+          <w:lang w:val="en-US"/>
+        </w:rPr>
+        <w:t>Assign Assets to Cells</w:t>
+      </w:r>
+    </w:p>
+    <w:p>
+      <w:pPr>
+        <w:pStyle w:val="P"/>
+      </w:pPr>
+      <w:r>
+        <w:t>From asset</w:t>
+      </w:r>
+    </w:p>
+    <w:p>
+      <w:pPr>
+        <w:pStyle w:val="P"/>
+      </w:pPr>
+      <w:r>
+        <w:t>From cell</w:t>
+      </w:r>
+    </w:p>
+    <w:p>
+      <w:pPr>
+        <w:pStyle w:val="Heading3"/>
+        <w:rPr>
+          <w:lang w:val="en-US"/>
+        </w:rPr>
+      </w:pPr>
+      <w:r>
+        <w:rPr>
+          <w:lang w:val="en-US"/>
+        </w:rPr>
+        <w:t>Bulk Assign</w:t>
+      </w:r>
+    </w:p>
+    <w:p>
+      <w:pPr>
+        <w:pStyle w:val="P"/>
+      </w:pPr>
+      <w:r>
+        <w:t>Filter, select, assign.</w:t>
       </w:r>
     </w:p>
     <w:p>

</xml_diff>

<commit_message>
RAM2-UserManual.docx Intro & Views Screen captures
</commit_message>
<xml_diff>
--- a/Manuals/RAM2-UserManual.docx
+++ b/Manuals/RAM2-UserManual.docx
@@ -459,166 +459,111 @@
     </w:p>
     <w:p>
       <w:pPr>
-        <w:pStyle w:val="Heading3"/>
-      </w:pPr>
-      <w:r>
-        <w:rPr>
-          <w:lang w:val="en-US"/>
-        </w:rPr>
+        <w:pStyle w:val="ul"/>
+      </w:pPr>
+      <w:r>
         <w:t>Discover &amp; map assets in plant network</w:t>
       </w:r>
     </w:p>
     <w:p>
       <w:pPr>
-        <w:pStyle w:val="Heading3"/>
-        <w:rPr>
-          <w:lang w:val="en-US"/>
-        </w:rPr>
-      </w:pPr>
-      <w:r>
-        <w:rPr>
-          <w:lang w:val="en-US"/>
-        </w:rPr>
-        <w:t>Continuously c</w:t>
-      </w:r>
-      <w:r>
-        <w:rPr>
-          <w:lang w:val="en-US"/>
-        </w:rPr>
+        <w:pStyle w:val="ul"/>
+      </w:pPr>
+      <w:r>
+        <w:t>Regularly</w:t>
+      </w:r>
+      <w:r>
+        <w:t xml:space="preserve"> c</w:t>
+      </w:r>
+      <w:r>
         <w:t>ollect information about assets (MSB)</w:t>
       </w:r>
+      <w:r>
+        <w:t xml:space="preserve"> </w:t>
+      </w:r>
+    </w:p>
+    <w:p>
+      <w:pPr>
+        <w:pStyle w:val="ul2"/>
+      </w:pPr>
+      <w:r>
+        <w:t>Device, FW, IP,</w:t>
+      </w:r>
+    </w:p>
+    <w:p>
+      <w:pPr>
+        <w:pStyle w:val="ul"/>
+      </w:pPr>
+      <w:r>
+        <w:t xml:space="preserve">Correlate asset info with vulnerability information </w:t>
+      </w:r>
+      <w:r>
+        <w:t xml:space="preserve">to generate an </w:t>
+      </w:r>
+      <w:r>
+        <w:t>asset risk assessment &amp; score</w:t>
+      </w:r>
+    </w:p>
+    <w:p>
+      <w:pPr>
+        <w:pStyle w:val="ul2"/>
+      </w:pPr>
+      <w:r>
+        <w:t>CVEs</w:t>
+      </w:r>
+    </w:p>
+    <w:p>
+      <w:pPr>
+        <w:pStyle w:val="ul2"/>
+      </w:pPr>
+      <w:proofErr w:type="spellStart"/>
+      <w:r>
+        <w:t>Otorio</w:t>
+      </w:r>
+      <w:proofErr w:type="spellEnd"/>
+      <w:r>
+        <w:t xml:space="preserve"> Threat Intel Research Team</w:t>
+      </w:r>
+    </w:p>
+    <w:p>
+      <w:pPr>
+        <w:pStyle w:val="ul"/>
+      </w:pPr>
+      <w:r>
+        <w:t>Generate Shop</w:t>
+      </w:r>
+      <w:r>
+        <w:t>-level</w:t>
+      </w:r>
+      <w:r>
+        <w:t xml:space="preserve"> risk level, based on cell &amp; asset risk assessments</w:t>
+      </w:r>
+    </w:p>
+    <w:p>
+      <w:pPr>
+        <w:pStyle w:val="ul2"/>
+      </w:pPr>
+      <w:proofErr w:type="spellStart"/>
+      <w:r>
+        <w:t>Otorio</w:t>
+      </w:r>
+      <w:proofErr w:type="spellEnd"/>
+      <w:r>
+        <w:t xml:space="preserve"> proprietary algorithm</w:t>
+      </w:r>
+    </w:p>
+    <w:p>
+      <w:pPr>
+        <w:pStyle w:val="ul"/>
+      </w:pPr>
+      <w:r>
+        <w:t>Generate alerts about assets</w:t>
+      </w:r>
     </w:p>
     <w:p>
       <w:pPr>
         <w:pStyle w:val="P"/>
-        <w:numPr>
-          <w:ilvl w:val="0"/>
-          <w:numId w:val="18"/>
-        </w:numPr>
-      </w:pPr>
-      <w:r>
-        <w:t>Device, FW, IP,</w:t>
-      </w:r>
-    </w:p>
-    <w:p>
-      <w:pPr>
-        <w:pStyle w:val="Heading3"/>
-        <w:rPr>
-          <w:lang w:val="en-US"/>
-        </w:rPr>
-      </w:pPr>
-      <w:r>
-        <w:rPr>
-          <w:lang w:val="en-US"/>
-        </w:rPr>
-        <w:t xml:space="preserve">Correlate asset info with vulnerability information </w:t>
-      </w:r>
-      <w:r>
-        <w:rPr>
-          <w:lang w:val="en-US"/>
-        </w:rPr>
-        <w:t xml:space="preserve">to generate an </w:t>
-      </w:r>
-      <w:r>
-        <w:rPr>
-          <w:lang w:val="en-US"/>
-        </w:rPr>
-        <w:t>asset risk assessment &amp; score</w:t>
-      </w:r>
-    </w:p>
-    <w:p>
-      <w:pPr>
-        <w:pStyle w:val="P"/>
-        <w:numPr>
-          <w:ilvl w:val="0"/>
-          <w:numId w:val="18"/>
-        </w:numPr>
-      </w:pPr>
-      <w:r>
-        <w:t>CVEs</w:t>
-      </w:r>
-    </w:p>
-    <w:p>
-      <w:pPr>
-        <w:pStyle w:val="P"/>
-        <w:numPr>
-          <w:ilvl w:val="0"/>
-          <w:numId w:val="18"/>
-        </w:numPr>
-      </w:pPr>
-      <w:proofErr w:type="spellStart"/>
-      <w:r>
-        <w:t>Otorio</w:t>
-      </w:r>
-      <w:proofErr w:type="spellEnd"/>
-      <w:r>
-        <w:t xml:space="preserve"> Threat Intel Research Team</w:t>
-      </w:r>
-    </w:p>
-    <w:p>
-      <w:pPr>
-        <w:pStyle w:val="Heading3"/>
-        <w:rPr>
-          <w:lang w:val="en-US"/>
-        </w:rPr>
-      </w:pPr>
-      <w:r>
-        <w:rPr>
-          <w:lang w:val="en-US"/>
-        </w:rPr>
-        <w:t>Generate Shop</w:t>
-      </w:r>
-      <w:r>
-        <w:rPr>
-          <w:lang w:val="en-US"/>
-        </w:rPr>
-        <w:t>-level</w:t>
-      </w:r>
-      <w:r>
-        <w:rPr>
-          <w:lang w:val="en-US"/>
-        </w:rPr>
-        <w:t xml:space="preserve"> risk level, based on cell &amp; asset risk assessments</w:t>
-      </w:r>
-    </w:p>
-    <w:p>
-      <w:pPr>
-        <w:pStyle w:val="P"/>
-        <w:numPr>
-          <w:ilvl w:val="0"/>
-          <w:numId w:val="18"/>
-        </w:numPr>
-      </w:pPr>
-      <w:proofErr w:type="spellStart"/>
-      <w:r>
-        <w:t>Otorio</w:t>
-      </w:r>
-      <w:proofErr w:type="spellEnd"/>
-      <w:r>
-        <w:t xml:space="preserve"> proprietary algorithm</w:t>
-      </w:r>
-    </w:p>
-    <w:p>
-      <w:pPr>
-        <w:pStyle w:val="Heading3"/>
-        <w:rPr>
-          <w:lang w:val="en-US"/>
-        </w:rPr>
-      </w:pPr>
-      <w:r>
-        <w:rPr>
-          <w:lang w:val="en-US"/>
-        </w:rPr>
-        <w:t>Generate alerts about assets</w:t>
-      </w:r>
-    </w:p>
-    <w:p>
-      <w:pPr>
-        <w:pStyle w:val="P"/>
-        <w:numPr>
-          <w:ilvl w:val="0"/>
-          <w:numId w:val="18"/>
-        </w:numPr>
+        <w:ind w:left="720"/>
       </w:pPr>
     </w:p>
     <w:p>
@@ -640,6 +585,26 @@
       <w:pPr>
         <w:pStyle w:val="P"/>
       </w:pPr>
+      <w:r>
+        <w:t>RAM</w:t>
+      </w:r>
+      <w:r>
+        <w:rPr>
+          <w:vertAlign w:val="superscript"/>
+        </w:rPr>
+        <w:t>2</w:t>
+      </w:r>
+      <w:r>
+        <w:t xml:space="preserve"> has several views, to show entities in the plant, and alerts.</w:t>
+      </w:r>
+    </w:p>
+    <w:p>
+      <w:pPr>
+        <w:pStyle w:val="P"/>
+      </w:pPr>
+      <w:r>
+        <w:t>The home page is the Dashboard view.</w:t>
+      </w:r>
     </w:p>
     <w:p>
       <w:pPr>
@@ -906,13 +871,12 @@
       </w:r>
       <w:r>
         <w:rPr>
-          <w:i/>
-          <w:iCs w:val="0"/>
-        </w:rPr>
-        <w:t>Dashboard</w:t>
-      </w:r>
-      <w:r>
-        <w:t xml:space="preserve"> link to return to the Dashboard from any other RAM</w:t>
+          <w:rStyle w:val="UI-item"/>
+        </w:rPr>
+        <w:t xml:space="preserve">Dashboard </w:t>
+      </w:r>
+      <w:r>
+        <w:t>link to return to the Dashboard from any other RAM</w:t>
       </w:r>
       <w:r>
         <w:rPr>
@@ -965,6 +929,9 @@
       </w:r>
       <w:r>
         <w:t xml:space="preserve"> Risk Level</w:t>
+      </w:r>
+      <w:r>
+        <w:t>s</w:t>
       </w:r>
       <w:r>
         <w:t>, to show more detail.</w:t>
@@ -1215,6 +1182,35 @@
     </w:p>
     <w:p>
       <w:pPr>
+        <w:pStyle w:val="P"/>
+      </w:pPr>
+      <w:r>
+        <w:t xml:space="preserve">From the Dashboard, select </w:t>
+      </w:r>
+      <w:r>
+        <w:rPr>
+          <w:rStyle w:val="UI-item"/>
+        </w:rPr>
+        <w:t>Shop</w:t>
+      </w:r>
+      <w:r>
+        <w:t xml:space="preserve"> from the</w:t>
+      </w:r>
+      <w:r>
+        <w:t xml:space="preserve"> </w:t>
+      </w:r>
+      <w:r>
+        <w:rPr>
+          <w:rStyle w:val="UI-item"/>
+        </w:rPr>
+        <w:t>Factory</w:t>
+      </w:r>
+      <w:r>
+        <w:t xml:space="preserve"> menu</w:t>
+      </w:r>
+    </w:p>
+    <w:p>
+      <w:pPr>
         <w:pStyle w:val="Heading3"/>
         <w:rPr>
           <w:lang w:val="en-US"/>
@@ -1241,13 +1237,19 @@
       </w:pPr>
       <w:r>
         <w:t xml:space="preserve">Click on the </w:t>
+      </w:r>
+      <w:r>
+        <w:rPr>
+          <w:rStyle w:val="UI-item"/>
+        </w:rPr>
+        <w:t>Assets Distributio</w:t>
       </w:r>
       <w:r>
         <w:rPr>
           <w:i/>
           <w:iCs w:val="0"/>
         </w:rPr>
-        <w:t>Assets Distribution</w:t>
+        <w:t>n</w:t>
       </w:r>
       <w:r>
         <w:t xml:space="preserve"> link on the Dashboard, and select the distribution type.</w:t>
@@ -1389,17 +1391,9 @@
       </w:r>
       <w:r>
         <w:rPr>
-          <w:i/>
-          <w:iCs w:val="0"/>
-        </w:rPr>
-        <w:t xml:space="preserve">Alert </w:t>
-      </w:r>
-      <w:r>
-        <w:rPr>
-          <w:i/>
-          <w:iCs w:val="0"/>
-        </w:rPr>
-        <w:t>Distribution</w:t>
+          <w:rStyle w:val="UI-item"/>
+        </w:rPr>
+        <w:t>Alert Distribution</w:t>
       </w:r>
       <w:r>
         <w:t xml:space="preserve"> link on the Dashboard, and select the distribution type.</w:t>
@@ -1524,19 +1518,20 @@
       </w:r>
     </w:p>
     <w:p>
-      <w:pPr>
-        <w:pStyle w:val="P"/>
-      </w:pPr>
-      <w:r>
-        <w:t xml:space="preserve">You can see a list of unassigned assets (assets that are not assigned to any production cell) from the Dashboard. Click </w:t>
+      <w:r>
+        <w:t>You can</w:t>
+      </w:r>
+      <w:bookmarkStart w:id="0" w:name="_GoBack"/>
+      <w:bookmarkEnd w:id="0"/>
+      <w:r>
+        <w:t xml:space="preserve"> see a list of unassigned assets (assets that are not assigned to any production cell) from the Dashboard. Click </w:t>
       </w:r>
       <w:r>
         <w:t xml:space="preserve">on </w:t>
       </w:r>
       <w:r>
         <w:rPr>
-          <w:i/>
-          <w:iCs w:val="0"/>
+          <w:rStyle w:val="UI-item"/>
         </w:rPr>
         <w:t>Unassigned Assets</w:t>
       </w:r>
@@ -1817,15 +1812,7 @@
         <w:rPr>
           <w:lang w:val="en-US"/>
         </w:rPr>
-        <w:t>Location</w:t>
-      </w:r>
-      <w:bookmarkStart w:id="0" w:name="_GoBack"/>
-      <w:bookmarkEnd w:id="0"/>
-      <w:r>
-        <w:rPr>
-          <w:lang w:val="en-US"/>
-        </w:rPr>
-        <w:t xml:space="preserve">, risk level, </w:t>
+        <w:t xml:space="preserve">Location, risk level, </w:t>
       </w:r>
     </w:p>
     <w:p>
@@ -3451,7 +3438,7 @@
   <w:abstractNum w:abstractNumId="14" w15:restartNumberingAfterBreak="0">
     <w:nsid w:val="5C0D38D0"/>
     <w:multiLevelType w:val="hybridMultilevel"/>
-    <w:tmpl w:val="AAD08CA6"/>
+    <w:tmpl w:val="5F68B6DA"/>
     <w:lvl w:ilvl="0" w:tplc="E4040734">
       <w:start w:val="1"/>
       <w:numFmt w:val="bullet"/>
@@ -3465,9 +3452,10 @@
         <w:rFonts w:ascii="Symbol" w:hAnsi="Symbol" w:hint="default"/>
       </w:rPr>
     </w:lvl>
-    <w:lvl w:ilvl="1" w:tplc="20000003" w:tentative="1">
+    <w:lvl w:ilvl="1" w:tplc="631EEB06">
       <w:start w:val="1"/>
       <w:numFmt w:val="bullet"/>
+      <w:pStyle w:val="ul2"/>
       <w:lvlText w:val="o"/>
       <w:lvlJc w:val="left"/>
       <w:pPr>
@@ -4031,7 +4019,7 @@
   <w:style w:type="paragraph" w:default="1" w:styleId="Normal">
     <w:name w:val="Normal"/>
     <w:qFormat/>
-    <w:rsid w:val="00ED52DC"/>
+    <w:rsid w:val="000D156E"/>
   </w:style>
   <w:style w:type="paragraph" w:styleId="Heading1">
     <w:name w:val="heading 1"/>
@@ -4039,7 +4027,7 @@
     <w:link w:val="Heading1Char"/>
     <w:uiPriority w:val="9"/>
     <w:qFormat/>
-    <w:rsid w:val="00ED52DC"/>
+    <w:rsid w:val="00287267"/>
     <w:pPr>
       <w:keepNext/>
       <w:keepLines/>
@@ -4064,7 +4052,7 @@
     <w:uiPriority w:val="9"/>
     <w:unhideWhenUsed/>
     <w:qFormat/>
-    <w:rsid w:val="00ED52DC"/>
+    <w:rsid w:val="00287267"/>
     <w:pPr>
       <w:keepNext/>
       <w:keepLines/>
@@ -4089,7 +4077,7 @@
     <w:uiPriority w:val="9"/>
     <w:unhideWhenUsed/>
     <w:qFormat/>
-    <w:rsid w:val="00ED52DC"/>
+    <w:rsid w:val="00287267"/>
     <w:pPr>
       <w:keepNext/>
       <w:keepLines/>
@@ -4115,7 +4103,7 @@
     <w:uiPriority w:val="9"/>
     <w:unhideWhenUsed/>
     <w:qFormat/>
-    <w:rsid w:val="00ED52DC"/>
+    <w:rsid w:val="00287267"/>
     <w:pPr>
       <w:keepNext/>
       <w:keepLines/>
@@ -4142,7 +4130,7 @@
     <w:semiHidden/>
     <w:unhideWhenUsed/>
     <w:qFormat/>
-    <w:rsid w:val="00ED52DC"/>
+    <w:rsid w:val="00287267"/>
     <w:pPr>
       <w:keepNext/>
       <w:keepLines/>
@@ -4167,7 +4155,7 @@
     <w:semiHidden/>
     <w:unhideWhenUsed/>
     <w:qFormat/>
-    <w:rsid w:val="00ED52DC"/>
+    <w:rsid w:val="00287267"/>
     <w:pPr>
       <w:keepNext/>
       <w:keepLines/>
@@ -4192,7 +4180,7 @@
     <w:semiHidden/>
     <w:unhideWhenUsed/>
     <w:qFormat/>
-    <w:rsid w:val="00ED52DC"/>
+    <w:rsid w:val="00287267"/>
     <w:pPr>
       <w:keepNext/>
       <w:keepLines/>
@@ -4219,7 +4207,7 @@
     <w:semiHidden/>
     <w:unhideWhenUsed/>
     <w:qFormat/>
-    <w:rsid w:val="00ED52DC"/>
+    <w:rsid w:val="00287267"/>
     <w:pPr>
       <w:keepNext/>
       <w:keepLines/>
@@ -4246,7 +4234,7 @@
     <w:semiHidden/>
     <w:unhideWhenUsed/>
     <w:qFormat/>
-    <w:rsid w:val="00ED52DC"/>
+    <w:rsid w:val="00287267"/>
     <w:pPr>
       <w:keepNext/>
       <w:keepLines/>
@@ -4269,9 +4257,8 @@
   <w:style w:type="character" w:default="1" w:styleId="DefaultParagraphFont">
     <w:name w:val="Default Paragraph Font"/>
     <w:uiPriority w:val="1"/>
-    <w:semiHidden/>
     <w:unhideWhenUsed/>
-    <w:rsid w:val="00ED52DC"/>
+    <w:rsid w:val="00287267"/>
   </w:style>
   <w:style w:type="table" w:default="1" w:styleId="TableNormal">
     <w:name w:val="Normal Table"/>
@@ -4293,13 +4280,13 @@
     <w:uiPriority w:val="99"/>
     <w:semiHidden/>
     <w:unhideWhenUsed/>
-    <w:rsid w:val="00ED52DC"/>
+    <w:rsid w:val="00287267"/>
   </w:style>
   <w:style w:type="paragraph" w:customStyle="1" w:styleId="P">
     <w:name w:val="P"/>
     <w:autoRedefine/>
     <w:qFormat/>
-    <w:rsid w:val="00ED52DC"/>
+    <w:rsid w:val="00287267"/>
     <w:rPr>
       <w:rFonts w:ascii="Arial" w:hAnsi="Arial" w:cs="Arial"/>
       <w:iCs/>
@@ -4314,11 +4301,12 @@
     <w:name w:val="ul"/>
     <w:autoRedefine/>
     <w:qFormat/>
-    <w:rsid w:val="00ED52DC"/>
+    <w:rsid w:val="003F68C5"/>
     <w:pPr>
       <w:numPr>
         <w:numId w:val="1"/>
       </w:numPr>
+      <w:ind w:left="648"/>
     </w:pPr>
     <w:rPr>
       <w:rFonts w:ascii="Arial" w:hAnsi="Arial" w:cs="Arial"/>
@@ -4335,7 +4323,7 @@
     <w:basedOn w:val="DefaultParagraphFont"/>
     <w:link w:val="Heading1"/>
     <w:uiPriority w:val="9"/>
-    <w:rsid w:val="00ED52DC"/>
+    <w:rsid w:val="00287267"/>
     <w:rPr>
       <w:rFonts w:ascii="Century Gothic" w:eastAsiaTheme="majorEastAsia" w:hAnsi="Century Gothic" w:cstheme="majorBidi"/>
       <w:color w:val="1F3864" w:themeColor="accent1" w:themeShade="80"/>
@@ -4349,7 +4337,7 @@
     <w:autoRedefine/>
     <w:uiPriority w:val="1"/>
     <w:qFormat/>
-    <w:rsid w:val="00ED52DC"/>
+    <w:rsid w:val="00287267"/>
     <w:pPr>
       <w:ind w:left="432"/>
       <w:contextualSpacing/>
@@ -4368,7 +4356,7 @@
     <w:basedOn w:val="DefaultParagraphFont"/>
     <w:link w:val="ListParagraph"/>
     <w:uiPriority w:val="1"/>
-    <w:rsid w:val="00ED52DC"/>
+    <w:rsid w:val="00287267"/>
     <w:rPr>
       <w:rFonts w:ascii="Arial" w:hAnsi="Arial" w:cs="Arial"/>
       <w:color w:val="222222"/>
@@ -4382,7 +4370,7 @@
     <w:basedOn w:val="P"/>
     <w:autoRedefine/>
     <w:qFormat/>
-    <w:rsid w:val="00ED52DC"/>
+    <w:rsid w:val="00287267"/>
     <w:pPr>
       <w:numPr>
         <w:numId w:val="3"/>
@@ -4396,7 +4384,7 @@
     <w:name w:val="img"/>
     <w:next w:val="P"/>
     <w:autoRedefine/>
-    <w:rsid w:val="00ED52DC"/>
+    <w:rsid w:val="00287267"/>
     <w:pPr>
       <w:spacing w:after="120" w:line="240" w:lineRule="auto"/>
       <w:jc w:val="center"/>
@@ -4414,7 +4402,7 @@
     <w:basedOn w:val="DefaultParagraphFont"/>
     <w:link w:val="Heading2"/>
     <w:uiPriority w:val="9"/>
-    <w:rsid w:val="00ED52DC"/>
+    <w:rsid w:val="00287267"/>
     <w:rPr>
       <w:rFonts w:ascii="Century Gothic" w:eastAsiaTheme="majorEastAsia" w:hAnsi="Century Gothic" w:cstheme="majorBidi"/>
       <w:color w:val="1F3864" w:themeColor="accent1" w:themeShade="80"/>
@@ -4427,7 +4415,7 @@
     <w:basedOn w:val="TableNormal"/>
     <w:next w:val="TableGrid"/>
     <w:uiPriority w:val="39"/>
-    <w:rsid w:val="00ED52DC"/>
+    <w:rsid w:val="00287267"/>
     <w:pPr>
       <w:spacing w:after="0" w:line="240" w:lineRule="auto"/>
     </w:pPr>
@@ -4449,7 +4437,7 @@
     <w:name w:val="Table Grid"/>
     <w:basedOn w:val="TableNormal"/>
     <w:uiPriority w:val="39"/>
-    <w:rsid w:val="00ED52DC"/>
+    <w:rsid w:val="00287267"/>
     <w:pPr>
       <w:spacing w:after="0" w:line="240" w:lineRule="auto"/>
     </w:pPr>
@@ -4469,7 +4457,7 @@
     <w:basedOn w:val="DefaultParagraphFont"/>
     <w:link w:val="Heading3"/>
     <w:uiPriority w:val="9"/>
-    <w:rsid w:val="00ED52DC"/>
+    <w:rsid w:val="00287267"/>
     <w:rPr>
       <w:rFonts w:asciiTheme="majorHAnsi" w:eastAsiaTheme="majorEastAsia" w:hAnsiTheme="majorHAnsi" w:cstheme="majorBidi"/>
       <w:color w:val="1F3763" w:themeColor="accent1" w:themeShade="7F"/>
@@ -4482,7 +4470,7 @@
     <w:basedOn w:val="DefaultParagraphFont"/>
     <w:link w:val="Heading4"/>
     <w:uiPriority w:val="9"/>
-    <w:rsid w:val="00ED52DC"/>
+    <w:rsid w:val="00287267"/>
     <w:rPr>
       <w:rFonts w:asciiTheme="majorHAnsi" w:eastAsiaTheme="majorEastAsia" w:hAnsiTheme="majorHAnsi" w:cstheme="majorBidi"/>
       <w:i/>
@@ -4496,7 +4484,7 @@
     <w:link w:val="Heading5"/>
     <w:uiPriority w:val="9"/>
     <w:semiHidden/>
-    <w:rsid w:val="00ED52DC"/>
+    <w:rsid w:val="00287267"/>
     <w:rPr>
       <w:rFonts w:asciiTheme="majorHAnsi" w:eastAsiaTheme="majorEastAsia" w:hAnsiTheme="majorHAnsi" w:cstheme="majorBidi"/>
       <w:color w:val="2F5496" w:themeColor="accent1" w:themeShade="BF"/>
@@ -4508,7 +4496,7 @@
     <w:link w:val="Heading6"/>
     <w:uiPriority w:val="9"/>
     <w:semiHidden/>
-    <w:rsid w:val="00ED52DC"/>
+    <w:rsid w:val="00287267"/>
     <w:rPr>
       <w:rFonts w:asciiTheme="majorHAnsi" w:eastAsiaTheme="majorEastAsia" w:hAnsiTheme="majorHAnsi" w:cstheme="majorBidi"/>
       <w:color w:val="1F3763" w:themeColor="accent1" w:themeShade="7F"/>
@@ -4520,7 +4508,7 @@
     <w:link w:val="Heading7"/>
     <w:uiPriority w:val="9"/>
     <w:semiHidden/>
-    <w:rsid w:val="00ED52DC"/>
+    <w:rsid w:val="00287267"/>
     <w:rPr>
       <w:rFonts w:asciiTheme="majorHAnsi" w:eastAsiaTheme="majorEastAsia" w:hAnsiTheme="majorHAnsi" w:cstheme="majorBidi"/>
       <w:i/>
@@ -4534,7 +4522,7 @@
     <w:link w:val="Heading8"/>
     <w:uiPriority w:val="9"/>
     <w:semiHidden/>
-    <w:rsid w:val="00ED52DC"/>
+    <w:rsid w:val="00287267"/>
     <w:rPr>
       <w:rFonts w:asciiTheme="majorHAnsi" w:eastAsiaTheme="majorEastAsia" w:hAnsiTheme="majorHAnsi" w:cstheme="majorBidi"/>
       <w:color w:val="272727" w:themeColor="text1" w:themeTint="D8"/>
@@ -4548,7 +4536,7 @@
     <w:link w:val="Heading9"/>
     <w:uiPriority w:val="9"/>
     <w:semiHidden/>
-    <w:rsid w:val="00ED52DC"/>
+    <w:rsid w:val="00287267"/>
     <w:rPr>
       <w:rFonts w:asciiTheme="majorHAnsi" w:eastAsiaTheme="majorEastAsia" w:hAnsiTheme="majorHAnsi" w:cstheme="majorBidi"/>
       <w:i/>
@@ -4562,7 +4550,7 @@
     <w:name w:val="Heading 1_noNum"/>
     <w:basedOn w:val="Heading1"/>
     <w:autoRedefine/>
-    <w:rsid w:val="00ED52DC"/>
+    <w:rsid w:val="00287267"/>
     <w:pPr>
       <w:numPr>
         <w:numId w:val="0"/>
@@ -4577,7 +4565,7 @@
     <w:link w:val="HeaderChar"/>
     <w:uiPriority w:val="99"/>
     <w:unhideWhenUsed/>
-    <w:rsid w:val="00ED52DC"/>
+    <w:rsid w:val="00287267"/>
     <w:pPr>
       <w:tabs>
         <w:tab w:val="center" w:pos="4513"/>
@@ -4591,7 +4579,7 @@
     <w:basedOn w:val="DefaultParagraphFont"/>
     <w:link w:val="Header"/>
     <w:uiPriority w:val="99"/>
-    <w:rsid w:val="00ED52DC"/>
+    <w:rsid w:val="00287267"/>
   </w:style>
   <w:style w:type="paragraph" w:styleId="Footer">
     <w:name w:val="footer"/>
@@ -4599,7 +4587,7 @@
     <w:link w:val="FooterChar"/>
     <w:uiPriority w:val="99"/>
     <w:unhideWhenUsed/>
-    <w:rsid w:val="00ED52DC"/>
+    <w:rsid w:val="00287267"/>
     <w:pPr>
       <w:tabs>
         <w:tab w:val="center" w:pos="4513"/>
@@ -4613,12 +4601,12 @@
     <w:basedOn w:val="DefaultParagraphFont"/>
     <w:link w:val="Footer"/>
     <w:uiPriority w:val="99"/>
-    <w:rsid w:val="00ED52DC"/>
+    <w:rsid w:val="00287267"/>
   </w:style>
   <w:style w:type="paragraph" w:customStyle="1" w:styleId="imgleft">
     <w:name w:val="img_left"/>
     <w:basedOn w:val="img"/>
-    <w:rsid w:val="00ED52DC"/>
+    <w:rsid w:val="00287267"/>
     <w:pPr>
       <w:spacing w:after="240"/>
       <w:jc w:val="left"/>
@@ -4629,7 +4617,7 @@
     <w:basedOn w:val="Heading2"/>
     <w:uiPriority w:val="99"/>
     <w:unhideWhenUsed/>
-    <w:rsid w:val="00ED52DC"/>
+    <w:rsid w:val="00287267"/>
     <w:pPr>
       <w:numPr>
         <w:ilvl w:val="0"/>
@@ -4656,7 +4644,7 @@
     <w:link w:val="TitleChar"/>
     <w:uiPriority w:val="10"/>
     <w:qFormat/>
-    <w:rsid w:val="00ED52DC"/>
+    <w:rsid w:val="00287267"/>
     <w:pPr>
       <w:ind w:left="1152"/>
     </w:pPr>
@@ -4666,7 +4654,7 @@
     <w:basedOn w:val="DefaultParagraphFont"/>
     <w:link w:val="Title"/>
     <w:uiPriority w:val="10"/>
-    <w:rsid w:val="00ED52DC"/>
+    <w:rsid w:val="00287267"/>
     <w:rPr>
       <w:rFonts w:ascii="Century Gothic" w:eastAsia="Times New Roman" w:hAnsi="Century Gothic" w:cs="Courier"/>
       <w:color w:val="000000" w:themeColor="text1"/>
@@ -4682,7 +4670,7 @@
     <w:link w:val="SubtitleChar"/>
     <w:uiPriority w:val="11"/>
     <w:qFormat/>
-    <w:rsid w:val="00ED52DC"/>
+    <w:rsid w:val="00287267"/>
     <w:pPr>
       <w:tabs>
         <w:tab w:val="left" w:pos="2364"/>
@@ -4702,7 +4690,7 @@
     <w:basedOn w:val="DefaultParagraphFont"/>
     <w:link w:val="Subtitle"/>
     <w:uiPriority w:val="11"/>
-    <w:rsid w:val="00ED52DC"/>
+    <w:rsid w:val="00287267"/>
     <w:rPr>
       <w:rFonts w:ascii="Century Gothic" w:hAnsi="Century Gothic"/>
       <w:color w:val="2F5496" w:themeColor="accent1" w:themeShade="BF"/>
@@ -4718,7 +4706,7 @@
     <w:uiPriority w:val="39"/>
     <w:unhideWhenUsed/>
     <w:qFormat/>
-    <w:rsid w:val="00ED52DC"/>
+    <w:rsid w:val="00287267"/>
     <w:pPr>
       <w:numPr>
         <w:numId w:val="0"/>
@@ -4740,7 +4728,7 @@
     <w:uiPriority w:val="35"/>
     <w:unhideWhenUsed/>
     <w:qFormat/>
-    <w:rsid w:val="00ED52DC"/>
+    <w:rsid w:val="00287267"/>
     <w:pPr>
       <w:spacing w:after="200" w:line="240" w:lineRule="auto"/>
     </w:pPr>
@@ -4750,6 +4738,43 @@
       <w:color w:val="44546A" w:themeColor="text2"/>
       <w:sz w:val="18"/>
       <w:szCs w:val="18"/>
+    </w:rPr>
+  </w:style>
+  <w:style w:type="paragraph" w:customStyle="1" w:styleId="ul2">
+    <w:name w:val="ul2"/>
+    <w:basedOn w:val="ul"/>
+    <w:autoRedefine/>
+    <w:rsid w:val="00206194"/>
+    <w:pPr>
+      <w:numPr>
+        <w:ilvl w:val="1"/>
+      </w:numPr>
+      <w:ind w:left="1080"/>
+    </w:pPr>
+  </w:style>
+  <w:style w:type="character" w:styleId="Emphasis">
+    <w:name w:val="Emphasis"/>
+    <w:basedOn w:val="DefaultParagraphFont"/>
+    <w:uiPriority w:val="20"/>
+    <w:qFormat/>
+    <w:rsid w:val="000D156E"/>
+    <w:rPr>
+      <w:i/>
+      <w:iCs/>
+    </w:rPr>
+  </w:style>
+  <w:style w:type="paragraph" w:customStyle="1" w:styleId="i">
+    <w:name w:val="i"/>
+    <w:basedOn w:val="P"/>
+    <w:rsid w:val="000D156E"/>
+  </w:style>
+  <w:style w:type="character" w:customStyle="1" w:styleId="UI-item">
+    <w:name w:val="UI-item"/>
+    <w:basedOn w:val="DefaultParagraphFont"/>
+    <w:uiPriority w:val="1"/>
+    <w:rsid w:val="000D156E"/>
+    <w:rPr>
+      <w:i/>
     </w:rPr>
   </w:style>
 </w:styles>

</xml_diff>

<commit_message>
RAM2-UserManual.docx - Factory mgmt
</commit_message>
<xml_diff>
--- a/Manuals/RAM2-UserManual.docx
+++ b/Manuals/RAM2-UserManual.docx
@@ -563,7 +563,6 @@
     <w:p>
       <w:pPr>
         <w:pStyle w:val="P"/>
-        <w:ind w:left="720"/>
       </w:pPr>
     </w:p>
     <w:p>
@@ -1035,14 +1034,36 @@
       <w:r>
         <w:t xml:space="preserve">Figure </w:t>
       </w:r>
-      <w:fldSimple w:instr=" SEQ Figure \* ARABIC ">
-        <w:r>
-          <w:rPr>
-            <w:noProof/>
-          </w:rPr>
-          <w:t>2</w:t>
-        </w:r>
-      </w:fldSimple>
+      <w:r>
+        <w:rPr>
+          <w:noProof/>
+        </w:rPr>
+        <w:fldChar w:fldCharType="begin"/>
+      </w:r>
+      <w:r>
+        <w:rPr>
+          <w:noProof/>
+        </w:rPr>
+        <w:instrText xml:space="preserve"> SEQ Figure \* ARABIC </w:instrText>
+      </w:r>
+      <w:r>
+        <w:rPr>
+          <w:noProof/>
+        </w:rPr>
+        <w:fldChar w:fldCharType="separate"/>
+      </w:r>
+      <w:r>
+        <w:rPr>
+          <w:noProof/>
+        </w:rPr>
+        <w:t>2</w:t>
+      </w:r>
+      <w:r>
+        <w:rPr>
+          <w:noProof/>
+        </w:rPr>
+        <w:fldChar w:fldCharType="end"/>
+      </w:r>
       <w:r>
         <w:rPr>
           <w:lang w:val="en-US"/>
@@ -1396,7 +1417,6 @@
       <w:r>
         <w:rPr>
           <w:i/>
-          <w:iCs w:val="0"/>
         </w:rPr>
         <w:t>n</w:t>
       </w:r>
@@ -1947,14 +1967,36 @@
       <w:r>
         <w:t xml:space="preserve">Figure </w:t>
       </w:r>
-      <w:fldSimple w:instr=" SEQ Figure \* ARABIC ">
-        <w:r>
-          <w:rPr>
-            <w:noProof/>
-          </w:rPr>
-          <w:t>8</w:t>
-        </w:r>
-      </w:fldSimple>
+      <w:r>
+        <w:rPr>
+          <w:noProof/>
+        </w:rPr>
+        <w:fldChar w:fldCharType="begin"/>
+      </w:r>
+      <w:r>
+        <w:rPr>
+          <w:noProof/>
+        </w:rPr>
+        <w:instrText xml:space="preserve"> SEQ Figure \* ARABIC </w:instrText>
+      </w:r>
+      <w:r>
+        <w:rPr>
+          <w:noProof/>
+        </w:rPr>
+        <w:fldChar w:fldCharType="separate"/>
+      </w:r>
+      <w:r>
+        <w:rPr>
+          <w:noProof/>
+        </w:rPr>
+        <w:t>8</w:t>
+      </w:r>
+      <w:r>
+        <w:rPr>
+          <w:noProof/>
+        </w:rPr>
+        <w:fldChar w:fldCharType="end"/>
+      </w:r>
       <w:r>
         <w:rPr>
           <w:lang w:val="en-US"/>
@@ -2136,14 +2178,36 @@
       <w:r>
         <w:t xml:space="preserve">Figure </w:t>
       </w:r>
-      <w:fldSimple w:instr=" SEQ Figure \* ARABIC ">
-        <w:r>
-          <w:rPr>
-            <w:noProof/>
-          </w:rPr>
-          <w:t>9</w:t>
-        </w:r>
-      </w:fldSimple>
+      <w:r>
+        <w:rPr>
+          <w:noProof/>
+        </w:rPr>
+        <w:fldChar w:fldCharType="begin"/>
+      </w:r>
+      <w:r>
+        <w:rPr>
+          <w:noProof/>
+        </w:rPr>
+        <w:instrText xml:space="preserve"> SEQ Figure \* ARABIC </w:instrText>
+      </w:r>
+      <w:r>
+        <w:rPr>
+          <w:noProof/>
+        </w:rPr>
+        <w:fldChar w:fldCharType="separate"/>
+      </w:r>
+      <w:r>
+        <w:rPr>
+          <w:noProof/>
+        </w:rPr>
+        <w:t>9</w:t>
+      </w:r>
+      <w:r>
+        <w:rPr>
+          <w:noProof/>
+        </w:rPr>
+        <w:fldChar w:fldCharType="end"/>
+      </w:r>
       <w:r>
         <w:rPr>
           <w:lang w:val="en-US"/>
@@ -2303,14 +2367,36 @@
       <w:r>
         <w:t xml:space="preserve">Figure </w:t>
       </w:r>
-      <w:fldSimple w:instr=" SEQ Figure \* ARABIC ">
-        <w:r>
-          <w:rPr>
-            <w:noProof/>
-          </w:rPr>
-          <w:t>10</w:t>
-        </w:r>
-      </w:fldSimple>
+      <w:r>
+        <w:rPr>
+          <w:noProof/>
+        </w:rPr>
+        <w:fldChar w:fldCharType="begin"/>
+      </w:r>
+      <w:r>
+        <w:rPr>
+          <w:noProof/>
+        </w:rPr>
+        <w:instrText xml:space="preserve"> SEQ Figure \* ARABIC </w:instrText>
+      </w:r>
+      <w:r>
+        <w:rPr>
+          <w:noProof/>
+        </w:rPr>
+        <w:fldChar w:fldCharType="separate"/>
+      </w:r>
+      <w:r>
+        <w:rPr>
+          <w:noProof/>
+        </w:rPr>
+        <w:t>10</w:t>
+      </w:r>
+      <w:r>
+        <w:rPr>
+          <w:noProof/>
+        </w:rPr>
+        <w:fldChar w:fldCharType="end"/>
+      </w:r>
       <w:r>
         <w:rPr>
           <w:lang w:val="en-US"/>
@@ -2474,14 +2560,36 @@
       <w:r>
         <w:t xml:space="preserve">Figure </w:t>
       </w:r>
-      <w:fldSimple w:instr=" SEQ Figure \* ARABIC ">
-        <w:r>
-          <w:rPr>
-            <w:noProof/>
-          </w:rPr>
-          <w:t>11</w:t>
-        </w:r>
-      </w:fldSimple>
+      <w:r>
+        <w:rPr>
+          <w:noProof/>
+        </w:rPr>
+        <w:fldChar w:fldCharType="begin"/>
+      </w:r>
+      <w:r>
+        <w:rPr>
+          <w:noProof/>
+        </w:rPr>
+        <w:instrText xml:space="preserve"> SEQ Figure \* ARABIC </w:instrText>
+      </w:r>
+      <w:r>
+        <w:rPr>
+          <w:noProof/>
+        </w:rPr>
+        <w:fldChar w:fldCharType="separate"/>
+      </w:r>
+      <w:r>
+        <w:rPr>
+          <w:noProof/>
+        </w:rPr>
+        <w:t>11</w:t>
+      </w:r>
+      <w:r>
+        <w:rPr>
+          <w:noProof/>
+        </w:rPr>
+        <w:fldChar w:fldCharType="end"/>
+      </w:r>
       <w:r>
         <w:rPr>
           <w:lang w:val="en-US"/>
@@ -2592,6 +2700,12 @@
       <w:r>
         <w:t>– if the alert was acknowledged, the name of the person</w:t>
       </w:r>
+      <w:r>
+        <w:t xml:space="preserve"> who </w:t>
+      </w:r>
+      <w:r>
+        <w:t>acknowledged it, otherwise a link to acknowledge the alert.</w:t>
+      </w:r>
     </w:p>
     <w:p>
       <w:pPr>
@@ -2638,6 +2752,9 @@
         <w:t xml:space="preserve">Click </w:t>
       </w:r>
       <w:r>
+        <w:rPr>
+          <w:noProof/>
+        </w:rPr>
         <w:drawing>
           <wp:inline distT="0" distB="0" distL="0" distR="0" wp14:anchorId="6ED4AC14" wp14:editId="06DC6428">
             <wp:extent cx="170617" cy="182804"/>
@@ -2675,7 +2792,10 @@
         </w:drawing>
       </w:r>
       <w:r>
-        <w:t xml:space="preserve"> to select the filter for the view. The options vary according to the view.</w:t>
+        <w:t xml:space="preserve"> to select the filter for the view. The options vary according to the view</w:t>
+      </w:r>
+      <w:r>
+        <w:t>, but the filter panel on the right is common.</w:t>
       </w:r>
     </w:p>
     <w:p>
@@ -2743,144 +2863,956 @@
       <w:r>
         <w:t xml:space="preserve">Figure </w:t>
       </w:r>
+      <w:r>
+        <w:rPr>
+          <w:noProof/>
+        </w:rPr>
+        <w:fldChar w:fldCharType="begin"/>
+      </w:r>
+      <w:r>
+        <w:rPr>
+          <w:noProof/>
+        </w:rPr>
+        <w:instrText xml:space="preserve"> SEQ Figure \* ARABIC </w:instrText>
+      </w:r>
+      <w:r>
+        <w:rPr>
+          <w:noProof/>
+        </w:rPr>
+        <w:fldChar w:fldCharType="separate"/>
+      </w:r>
+      <w:r>
+        <w:rPr>
+          <w:noProof/>
+        </w:rPr>
+        <w:t>12</w:t>
+      </w:r>
+      <w:r>
+        <w:rPr>
+          <w:noProof/>
+        </w:rPr>
+        <w:fldChar w:fldCharType="end"/>
+      </w:r>
+      <w:r>
+        <w:rPr>
+          <w:lang w:val="en-US"/>
+        </w:rPr>
+        <w:t xml:space="preserve"> - Filter</w:t>
+      </w:r>
+    </w:p>
+    <w:p>
+      <w:pPr>
+        <w:pStyle w:val="Heading1"/>
+        <w:rPr>
+          <w:lang w:val="en-US"/>
+        </w:rPr>
+      </w:pPr>
+      <w:r>
+        <w:rPr>
+          <w:lang w:val="en-US"/>
+        </w:rPr>
+        <w:lastRenderedPageBreak/>
+        <w:t>Factory management</w:t>
+      </w:r>
+    </w:p>
+    <w:p>
+      <w:pPr>
+        <w:pStyle w:val="P"/>
+      </w:pPr>
+      <w:r>
+        <w:t>In RAM2 you can define shops and production cells for your factory. RAM2 discovers factory-floor assets itself directly from the MSB</w:t>
+      </w:r>
+      <w:r>
+        <w:t>.</w:t>
+      </w:r>
+    </w:p>
+    <w:p>
+      <w:pPr>
+        <w:pStyle w:val="P"/>
+      </w:pPr>
+      <w:r>
+        <w:t>You can also associate cells to shops, and assets to cells.</w:t>
+      </w:r>
+    </w:p>
+    <w:p>
+      <w:pPr>
+        <w:pStyle w:val="Heading2"/>
+        <w:rPr>
+          <w:lang w:val="en-US"/>
+        </w:rPr>
+      </w:pPr>
+      <w:r>
+        <w:rPr>
+          <w:lang w:val="en-US"/>
+        </w:rPr>
+        <w:t>Shops</w:t>
+      </w:r>
+    </w:p>
+    <w:p>
+      <w:pPr>
+        <w:pStyle w:val="P"/>
+      </w:pPr>
+      <w:r>
+        <w:t>Shops are the highest-level entity in a plant.</w:t>
+      </w:r>
+    </w:p>
+    <w:p>
+      <w:pPr>
+        <w:pStyle w:val="Heading3"/>
+        <w:rPr>
+          <w:lang w:val="en-US"/>
+        </w:rPr>
+      </w:pPr>
+      <w:r>
+        <w:rPr>
+          <w:lang w:val="en-US"/>
+        </w:rPr>
+        <w:t>Create Shops</w:t>
+      </w:r>
+    </w:p>
+    <w:p>
+      <w:pPr>
+        <w:pStyle w:val="P"/>
+      </w:pPr>
+      <w:r>
+        <w:t xml:space="preserve">Add or modify shops in the factory, in the </w:t>
+      </w:r>
+      <w:r>
+        <w:rPr>
+          <w:rStyle w:val="UI-item"/>
+        </w:rPr>
+        <w:t>Shops</w:t>
+      </w:r>
+      <w:r>
+        <w:t xml:space="preserve"> page. </w:t>
+      </w:r>
+    </w:p>
+    <w:p>
+      <w:pPr>
+        <w:pStyle w:val="P"/>
+      </w:pPr>
+      <w:r>
+        <w:t>To add a new shop:</w:t>
+      </w:r>
+    </w:p>
+    <w:p>
+      <w:pPr>
+        <w:pStyle w:val="ol"/>
+      </w:pPr>
+      <w:r>
+        <w:t xml:space="preserve">Select </w:t>
+      </w:r>
+      <w:r>
+        <w:rPr>
+          <w:rStyle w:val="UI-item"/>
+        </w:rPr>
+        <w:t>Shops</w:t>
+      </w:r>
+      <w:r>
+        <w:t xml:space="preserve"> from the top-level </w:t>
+      </w:r>
+      <w:r>
+        <w:rPr>
+          <w:rStyle w:val="UI-item"/>
+        </w:rPr>
+        <w:t>Factory</w:t>
+      </w:r>
+      <w:r>
+        <w:t xml:space="preserve"> menu. A list of all shops in the factory is shown.</w:t>
+      </w:r>
+    </w:p>
+    <w:p>
+      <w:pPr>
+        <w:pStyle w:val="ol"/>
+      </w:pPr>
+      <w:r>
+        <w:t xml:space="preserve">Click </w:t>
+      </w:r>
+      <w:r>
+        <w:drawing>
+          <wp:inline distT="0" distB="0" distL="0" distR="0" wp14:anchorId="7D108226" wp14:editId="4F9AAE43">
+            <wp:extent cx="232913" cy="216277"/>
+            <wp:effectExtent l="0" t="0" r="0" b="0"/>
+            <wp:docPr id="14" name="Picture 14"/>
+            <wp:cNvGraphicFramePr>
+              <a:graphicFrameLocks xmlns:a="http://schemas.openxmlformats.org/drawingml/2006/main" noChangeAspect="1"/>
+            </wp:cNvGraphicFramePr>
+            <a:graphic xmlns:a="http://schemas.openxmlformats.org/drawingml/2006/main">
+              <a:graphicData uri="http://schemas.openxmlformats.org/drawingml/2006/picture">
+                <pic:pic xmlns:pic="http://schemas.openxmlformats.org/drawingml/2006/picture">
+                  <pic:nvPicPr>
+                    <pic:cNvPr id="1" name=""/>
+                    <pic:cNvPicPr/>
+                  </pic:nvPicPr>
+                  <pic:blipFill>
+                    <a:blip r:embed="rId22"/>
+                    <a:stretch>
+                      <a:fillRect/>
+                    </a:stretch>
+                  </pic:blipFill>
+                  <pic:spPr>
+                    <a:xfrm>
+                      <a:off x="0" y="0"/>
+                      <a:ext cx="233450" cy="216776"/>
+                    </a:xfrm>
+                    <a:prstGeom prst="rect">
+                      <a:avLst/>
+                    </a:prstGeom>
+                  </pic:spPr>
+                </pic:pic>
+              </a:graphicData>
+            </a:graphic>
+          </wp:inline>
+        </w:drawing>
+      </w:r>
+      <w:r>
+        <w:t>.</w:t>
+      </w:r>
+    </w:p>
+    <w:p>
+      <w:pPr>
+        <w:pStyle w:val="ol"/>
+      </w:pPr>
+      <w:r>
+        <w:t xml:space="preserve">In the </w:t>
+      </w:r>
+      <w:r>
+        <w:rPr>
+          <w:rStyle w:val="UI-item"/>
+        </w:rPr>
+        <w:t>Create New Shop</w:t>
+      </w:r>
+      <w:r>
+        <w:t xml:space="preserve"> panel, enter the following:</w:t>
+      </w:r>
+    </w:p>
+    <w:p>
+      <w:pPr>
+        <w:pStyle w:val="ol2"/>
+      </w:pPr>
+      <w:r>
+        <w:rPr>
+          <w:b/>
+          <w:bCs/>
+        </w:rPr>
+        <w:t>Shop name &amp; description</w:t>
+      </w:r>
+      <w:r>
+        <w:t xml:space="preserve"> – the name for the shop in RAM2</w:t>
+      </w:r>
+    </w:p>
+    <w:p>
+      <w:pPr>
+        <w:pStyle w:val="ol2"/>
+      </w:pPr>
+      <w:r>
+        <w:rPr>
+          <w:b/>
+          <w:bCs/>
+        </w:rPr>
+        <w:t>Location</w:t>
+      </w:r>
+      <w:r>
+        <w:t xml:space="preserve"> – the geographic location of the shop</w:t>
+      </w:r>
+    </w:p>
+    <w:p>
+      <w:pPr>
+        <w:pStyle w:val="ol2"/>
+      </w:pPr>
+      <w:r>
+        <w:rPr>
+          <w:b/>
+          <w:bCs/>
+        </w:rPr>
+        <w:t>Image</w:t>
+      </w:r>
+      <w:r>
+        <w:t xml:space="preserve"> – (optional) upload an image for the shop.</w:t>
+      </w:r>
+    </w:p>
+    <w:p>
+      <w:pPr>
+        <w:pStyle w:val="img"/>
+        <w:keepNext/>
+      </w:pPr>
+      <w:r>
+        <w:drawing>
+          <wp:inline distT="0" distB="0" distL="0" distR="0" wp14:anchorId="0EFB50CB" wp14:editId="1562A07F">
+            <wp:extent cx="5727700" cy="2673985"/>
+            <wp:effectExtent l="0" t="0" r="6350" b="0"/>
+            <wp:docPr id="16" name="Picture 16"/>
+            <wp:cNvGraphicFramePr>
+              <a:graphicFrameLocks xmlns:a="http://schemas.openxmlformats.org/drawingml/2006/main" noChangeAspect="1"/>
+            </wp:cNvGraphicFramePr>
+            <a:graphic xmlns:a="http://schemas.openxmlformats.org/drawingml/2006/main">
+              <a:graphicData uri="http://schemas.openxmlformats.org/drawingml/2006/picture">
+                <pic:pic xmlns:pic="http://schemas.openxmlformats.org/drawingml/2006/picture">
+                  <pic:nvPicPr>
+                    <pic:cNvPr id="0" name="Picture 1"/>
+                    <pic:cNvPicPr>
+                      <a:picLocks noChangeAspect="1" noChangeArrowheads="1"/>
+                    </pic:cNvPicPr>
+                  </pic:nvPicPr>
+                  <pic:blipFill>
+                    <a:blip r:embed="rId23" cstate="print">
+                      <a:extLst>
+                        <a:ext uri="{28A0092B-C50C-407E-A947-70E740481C1C}">
+                          <a14:useLocalDpi xmlns:a14="http://schemas.microsoft.com/office/drawing/2010/main" val="0"/>
+                        </a:ext>
+                      </a:extLst>
+                    </a:blip>
+                    <a:srcRect/>
+                    <a:stretch>
+                      <a:fillRect/>
+                    </a:stretch>
+                  </pic:blipFill>
+                  <pic:spPr bwMode="auto">
+                    <a:xfrm>
+                      <a:off x="0" y="0"/>
+                      <a:ext cx="5727700" cy="2673985"/>
+                    </a:xfrm>
+                    <a:prstGeom prst="rect">
+                      <a:avLst/>
+                    </a:prstGeom>
+                    <a:noFill/>
+                    <a:ln>
+                      <a:noFill/>
+                    </a:ln>
+                  </pic:spPr>
+                </pic:pic>
+              </a:graphicData>
+            </a:graphic>
+          </wp:inline>
+        </w:drawing>
+      </w:r>
+    </w:p>
+    <w:p>
+      <w:pPr>
+        <w:pStyle w:val="Caption"/>
+        <w:jc w:val="center"/>
+        <w:rPr>
+          <w:lang w:val="en-US"/>
+        </w:rPr>
+      </w:pPr>
+      <w:r>
+        <w:t xml:space="preserve">Figure </w:t>
+      </w:r>
       <w:fldSimple w:instr=" SEQ Figure \* ARABIC ">
         <w:r>
           <w:rPr>
             <w:noProof/>
           </w:rPr>
-          <w:t>12</w:t>
+          <w:t>13</w:t>
         </w:r>
       </w:fldSimple>
       <w:r>
         <w:rPr>
           <w:lang w:val="en-US"/>
         </w:rPr>
-        <w:t xml:space="preserve"> - Filter</w:t>
+        <w:t xml:space="preserve"> Create new shop</w:t>
+      </w:r>
+    </w:p>
+    <w:p>
+      <w:pPr>
+        <w:pStyle w:val="ol"/>
+      </w:pPr>
+      <w:r>
+        <w:t xml:space="preserve">Click </w:t>
+      </w:r>
+      <w:r>
+        <w:rPr>
+          <w:rStyle w:val="UI-item"/>
+        </w:rPr>
+        <w:t>Create.</w:t>
+      </w:r>
+    </w:p>
+    <w:p>
+      <w:pPr>
+        <w:pStyle w:val="P"/>
+      </w:pPr>
+      <w:r>
+        <w:t>The new shop will appear on the page.</w:t>
+      </w:r>
+    </w:p>
+    <w:p>
+      <w:pPr>
+        <w:pStyle w:val="P"/>
+      </w:pPr>
+      <w:r>
+        <w:t>To modify details for a shop:</w:t>
+      </w:r>
+    </w:p>
+    <w:p>
+      <w:pPr>
+        <w:pStyle w:val="P"/>
+      </w:pPr>
+      <w:r>
+        <w:t>[</w:t>
+      </w:r>
+      <w:proofErr w:type="spellStart"/>
+      <w:r>
+        <w:t>tbd</w:t>
+      </w:r>
+      <w:proofErr w:type="spellEnd"/>
+      <w:r>
+        <w:t>]</w:t>
+      </w:r>
+    </w:p>
+    <w:p>
+      <w:pPr>
+        <w:pStyle w:val="Heading2"/>
+        <w:rPr>
+          <w:lang w:val="en-US"/>
+        </w:rPr>
+      </w:pPr>
+      <w:r>
+        <w:rPr>
+          <w:lang w:val="en-US"/>
+        </w:rPr>
+        <w:t>Cells</w:t>
+      </w:r>
+    </w:p>
+    <w:p>
+      <w:pPr>
+        <w:pStyle w:val="P"/>
+      </w:pPr>
+      <w:r>
+        <w:t>Cells are entities within shops.</w:t>
+      </w:r>
+    </w:p>
+    <w:p>
+      <w:pPr>
+        <w:pStyle w:val="Heading3"/>
+        <w:rPr>
+          <w:lang w:val="en-US"/>
+        </w:rPr>
+      </w:pPr>
+      <w:r>
+        <w:rPr>
+          <w:lang w:val="en-US"/>
+        </w:rPr>
+        <w:lastRenderedPageBreak/>
+        <w:t>Create Cells</w:t>
+      </w:r>
+    </w:p>
+    <w:p>
+      <w:pPr>
+        <w:pStyle w:val="P"/>
+      </w:pPr>
+      <w:r>
+        <w:t xml:space="preserve">Add or modify cells in the </w:t>
+      </w:r>
+      <w:r>
+        <w:rPr>
+          <w:rStyle w:val="UI-item"/>
+        </w:rPr>
+        <w:t>Production Cells</w:t>
+      </w:r>
+      <w:r>
+        <w:t xml:space="preserve"> page. Select this from the top-level </w:t>
+      </w:r>
+      <w:r>
+        <w:rPr>
+          <w:rStyle w:val="UI-item"/>
+        </w:rPr>
+        <w:t>Factory</w:t>
+      </w:r>
+      <w:r>
+        <w:t xml:space="preserve"> menu. This creates a cell that is not associated with a shop. Alternatively, you can add a cell from the </w:t>
+      </w:r>
+      <w:r>
+        <w:rPr>
+          <w:rStyle w:val="UI-item"/>
+        </w:rPr>
+        <w:t>Shops</w:t>
+      </w:r>
+      <w:r>
+        <w:t xml:space="preserve"> page, in which case the cell, once created, is associated with the shop.</w:t>
+      </w:r>
+    </w:p>
+    <w:p>
+      <w:pPr>
+        <w:pStyle w:val="P"/>
+      </w:pPr>
+      <w:r>
+        <w:t>To create a cell:</w:t>
+      </w:r>
+    </w:p>
+    <w:p>
+      <w:pPr>
+        <w:pStyle w:val="ol"/>
+        <w:numPr>
+          <w:ilvl w:val="0"/>
+          <w:numId w:val="22"/>
+        </w:numPr>
+      </w:pPr>
+      <w:r>
+        <w:t xml:space="preserve">Select </w:t>
+      </w:r>
+      <w:r>
+        <w:rPr>
+          <w:rStyle w:val="UI-item"/>
+        </w:rPr>
+        <w:t>Production Cells</w:t>
+      </w:r>
+      <w:r>
+        <w:t xml:space="preserve"> from the top-level </w:t>
+      </w:r>
+      <w:r>
+        <w:rPr>
+          <w:rStyle w:val="UI-item"/>
+        </w:rPr>
+        <w:t>Factory</w:t>
+      </w:r>
+      <w:r>
+        <w:t xml:space="preserve"> menu. A list of all </w:t>
+      </w:r>
+      <w:r>
+        <w:t xml:space="preserve">cells </w:t>
+      </w:r>
+      <w:r>
+        <w:t>in the factory is shown.</w:t>
+      </w:r>
+    </w:p>
+    <w:p>
+      <w:pPr>
+        <w:pStyle w:val="ol"/>
+      </w:pPr>
+      <w:r>
+        <w:t xml:space="preserve">Click </w:t>
+      </w:r>
+      <w:r>
+        <w:drawing>
+          <wp:inline distT="0" distB="0" distL="0" distR="0" wp14:anchorId="5EB63F25" wp14:editId="10A15612">
+            <wp:extent cx="232913" cy="216277"/>
+            <wp:effectExtent l="0" t="0" r="0" b="0"/>
+            <wp:docPr id="18" name="Picture 18"/>
+            <wp:cNvGraphicFramePr>
+              <a:graphicFrameLocks xmlns:a="http://schemas.openxmlformats.org/drawingml/2006/main" noChangeAspect="1"/>
+            </wp:cNvGraphicFramePr>
+            <a:graphic xmlns:a="http://schemas.openxmlformats.org/drawingml/2006/main">
+              <a:graphicData uri="http://schemas.openxmlformats.org/drawingml/2006/picture">
+                <pic:pic xmlns:pic="http://schemas.openxmlformats.org/drawingml/2006/picture">
+                  <pic:nvPicPr>
+                    <pic:cNvPr id="1" name=""/>
+                    <pic:cNvPicPr/>
+                  </pic:nvPicPr>
+                  <pic:blipFill>
+                    <a:blip r:embed="rId22"/>
+                    <a:stretch>
+                      <a:fillRect/>
+                    </a:stretch>
+                  </pic:blipFill>
+                  <pic:spPr>
+                    <a:xfrm>
+                      <a:off x="0" y="0"/>
+                      <a:ext cx="233450" cy="216776"/>
+                    </a:xfrm>
+                    <a:prstGeom prst="rect">
+                      <a:avLst/>
+                    </a:prstGeom>
+                  </pic:spPr>
+                </pic:pic>
+              </a:graphicData>
+            </a:graphic>
+          </wp:inline>
+        </w:drawing>
+      </w:r>
+      <w:r>
+        <w:t>.</w:t>
+      </w:r>
+    </w:p>
+    <w:p>
+      <w:pPr>
+        <w:pStyle w:val="ol"/>
+      </w:pPr>
+      <w:r>
+        <w:t xml:space="preserve">In the </w:t>
+      </w:r>
+      <w:r>
+        <w:rPr>
+          <w:rStyle w:val="UI-item"/>
+        </w:rPr>
+        <w:t>Create New Production</w:t>
+      </w:r>
+      <w:r>
+        <w:t xml:space="preserve"> </w:t>
+      </w:r>
+      <w:r>
+        <w:rPr>
+          <w:rStyle w:val="UI-item"/>
+        </w:rPr>
+        <w:t>cell</w:t>
+      </w:r>
+      <w:r>
+        <w:t xml:space="preserve"> panel, enter the following:</w:t>
+      </w:r>
+    </w:p>
+    <w:p>
+      <w:pPr>
+        <w:pStyle w:val="ol2"/>
+        <w:numPr>
+          <w:ilvl w:val="0"/>
+          <w:numId w:val="23"/>
+        </w:numPr>
+      </w:pPr>
+      <w:r>
+        <w:rPr>
+          <w:b/>
+          <w:bCs/>
+        </w:rPr>
+        <w:t>Cell name &amp; description</w:t>
+      </w:r>
+      <w:r>
+        <w:t xml:space="preserve"> - </w:t>
+      </w:r>
+      <w:r>
+        <w:t xml:space="preserve">the name for the </w:t>
+      </w:r>
+      <w:r>
+        <w:t xml:space="preserve">cell </w:t>
+      </w:r>
+      <w:r>
+        <w:t>in RAM2</w:t>
+      </w:r>
+    </w:p>
+    <w:p>
+      <w:pPr>
+        <w:pStyle w:val="ol2"/>
+      </w:pPr>
+      <w:r>
+        <w:rPr>
+          <w:b/>
+          <w:bCs/>
+        </w:rPr>
+        <w:t>Location</w:t>
+      </w:r>
+      <w:r>
+        <w:t xml:space="preserve"> - </w:t>
+      </w:r>
+      <w:r>
+        <w:t xml:space="preserve">the geographic location of the </w:t>
+      </w:r>
+      <w:r>
+        <w:t>cell</w:t>
+      </w:r>
+    </w:p>
+    <w:p>
+      <w:pPr>
+        <w:pStyle w:val="ol2"/>
+      </w:pPr>
+      <w:r>
+        <w:rPr>
+          <w:b/>
+          <w:bCs/>
+        </w:rPr>
+        <w:t>Shop</w:t>
+      </w:r>
+      <w:r>
+        <w:t xml:space="preserve"> – the shop with which the cell will be associated (from a list)</w:t>
+      </w:r>
+    </w:p>
+    <w:p>
+      <w:pPr>
+        <w:pStyle w:val="ol2"/>
+      </w:pPr>
+      <w:r>
+        <w:rPr>
+          <w:b/>
+          <w:bCs/>
+        </w:rPr>
+        <w:t>Image</w:t>
+      </w:r>
+      <w:r>
+        <w:t xml:space="preserve"> – upload an image for the cell</w:t>
+      </w:r>
+    </w:p>
+    <w:p>
+      <w:pPr>
+        <w:pStyle w:val="img"/>
+        <w:keepNext/>
+      </w:pPr>
+      <w:r>
+        <w:drawing>
+          <wp:inline distT="0" distB="0" distL="0" distR="0" wp14:anchorId="0CA22731" wp14:editId="6E1A9DD2">
+            <wp:extent cx="5719445" cy="2639695"/>
+            <wp:effectExtent l="0" t="0" r="0" b="8255"/>
+            <wp:docPr id="19" name="Picture 19"/>
+            <wp:cNvGraphicFramePr>
+              <a:graphicFrameLocks xmlns:a="http://schemas.openxmlformats.org/drawingml/2006/main" noChangeAspect="1"/>
+            </wp:cNvGraphicFramePr>
+            <a:graphic xmlns:a="http://schemas.openxmlformats.org/drawingml/2006/main">
+              <a:graphicData uri="http://schemas.openxmlformats.org/drawingml/2006/picture">
+                <pic:pic xmlns:pic="http://schemas.openxmlformats.org/drawingml/2006/picture">
+                  <pic:nvPicPr>
+                    <pic:cNvPr id="0" name="Picture 2"/>
+                    <pic:cNvPicPr>
+                      <a:picLocks noChangeAspect="1" noChangeArrowheads="1"/>
+                    </pic:cNvPicPr>
+                  </pic:nvPicPr>
+                  <pic:blipFill>
+                    <a:blip r:embed="rId24" cstate="print">
+                      <a:extLst>
+                        <a:ext uri="{28A0092B-C50C-407E-A947-70E740481C1C}">
+                          <a14:useLocalDpi xmlns:a14="http://schemas.microsoft.com/office/drawing/2010/main" val="0"/>
+                        </a:ext>
+                      </a:extLst>
+                    </a:blip>
+                    <a:srcRect/>
+                    <a:stretch>
+                      <a:fillRect/>
+                    </a:stretch>
+                  </pic:blipFill>
+                  <pic:spPr bwMode="auto">
+                    <a:xfrm>
+                      <a:off x="0" y="0"/>
+                      <a:ext cx="5719445" cy="2639695"/>
+                    </a:xfrm>
+                    <a:prstGeom prst="rect">
+                      <a:avLst/>
+                    </a:prstGeom>
+                    <a:noFill/>
+                    <a:ln>
+                      <a:noFill/>
+                    </a:ln>
+                  </pic:spPr>
+                </pic:pic>
+              </a:graphicData>
+            </a:graphic>
+          </wp:inline>
+        </w:drawing>
+      </w:r>
+    </w:p>
+    <w:p>
+      <w:pPr>
+        <w:pStyle w:val="Caption"/>
+        <w:jc w:val="center"/>
+      </w:pPr>
+      <w:r>
+        <w:t xml:space="preserve">Figure </w:t>
+      </w:r>
+      <w:fldSimple w:instr=" SEQ Figure \* ARABIC ">
+        <w:r>
+          <w:rPr>
+            <w:noProof/>
+          </w:rPr>
+          <w:t>14</w:t>
+        </w:r>
+      </w:fldSimple>
+      <w:r>
+        <w:rPr>
+          <w:lang w:val="en-US"/>
+        </w:rPr>
+        <w:t xml:space="preserve"> Create production cell</w:t>
+      </w:r>
+    </w:p>
+    <w:p>
+      <w:pPr>
+        <w:pStyle w:val="ol"/>
+      </w:pPr>
+      <w:r>
+        <w:t xml:space="preserve">Click </w:t>
+      </w:r>
+      <w:r>
+        <w:rPr>
+          <w:rStyle w:val="UI-item"/>
+        </w:rPr>
+        <w:t>Create.</w:t>
+      </w:r>
+    </w:p>
+    <w:p>
+      <w:pPr>
+        <w:pStyle w:val="P"/>
+      </w:pPr>
+      <w:r>
+        <w:t xml:space="preserve">The cell will appear on the </w:t>
+      </w:r>
+      <w:r>
+        <w:rPr>
+          <w:rStyle w:val="UI-item"/>
+        </w:rPr>
+        <w:t>Production Cells</w:t>
+      </w:r>
+      <w:r>
+        <w:t xml:space="preserve"> page, and also as one of the cells in the </w:t>
+      </w:r>
+      <w:r>
+        <w:rPr>
+          <w:rStyle w:val="UI-item"/>
+        </w:rPr>
+        <w:t>Shops</w:t>
+      </w:r>
+      <w:r>
+        <w:t xml:space="preserve"> page to which it was assigned.</w:t>
+      </w:r>
+    </w:p>
+    <w:p>
+      <w:pPr>
+        <w:pStyle w:val="P"/>
+      </w:pPr>
+      <w:r>
+        <w:t>To create a cell in a shop:</w:t>
+      </w:r>
+    </w:p>
+    <w:p>
+      <w:pPr>
+        <w:pStyle w:val="ol"/>
+        <w:numPr>
+          <w:ilvl w:val="0"/>
+          <w:numId w:val="25"/>
+        </w:numPr>
+      </w:pPr>
+      <w:r>
+        <w:t>In the Shops page, select the shop to which the cell will be added. The current cells for this shop will be shown.</w:t>
+      </w:r>
+    </w:p>
+    <w:p>
+      <w:pPr>
+        <w:pStyle w:val="ol"/>
+      </w:pPr>
+      <w:r>
+        <w:t xml:space="preserve">Click </w:t>
+      </w:r>
+      <w:r>
+        <w:drawing>
+          <wp:inline distT="0" distB="0" distL="0" distR="0" wp14:anchorId="5A7502D2" wp14:editId="55FA05C2">
+            <wp:extent cx="232913" cy="216277"/>
+            <wp:effectExtent l="0" t="0" r="0" b="0"/>
+            <wp:docPr id="20" name="Picture 20"/>
+            <wp:cNvGraphicFramePr>
+              <a:graphicFrameLocks xmlns:a="http://schemas.openxmlformats.org/drawingml/2006/main" noChangeAspect="1"/>
+            </wp:cNvGraphicFramePr>
+            <a:graphic xmlns:a="http://schemas.openxmlformats.org/drawingml/2006/main">
+              <a:graphicData uri="http://schemas.openxmlformats.org/drawingml/2006/picture">
+                <pic:pic xmlns:pic="http://schemas.openxmlformats.org/drawingml/2006/picture">
+                  <pic:nvPicPr>
+                    <pic:cNvPr id="1" name=""/>
+                    <pic:cNvPicPr/>
+                  </pic:nvPicPr>
+                  <pic:blipFill>
+                    <a:blip r:embed="rId22"/>
+                    <a:stretch>
+                      <a:fillRect/>
+                    </a:stretch>
+                  </pic:blipFill>
+                  <pic:spPr>
+                    <a:xfrm>
+                      <a:off x="0" y="0"/>
+                      <a:ext cx="233450" cy="216776"/>
+                    </a:xfrm>
+                    <a:prstGeom prst="rect">
+                      <a:avLst/>
+                    </a:prstGeom>
+                  </pic:spPr>
+                </pic:pic>
+              </a:graphicData>
+            </a:graphic>
+          </wp:inline>
+        </w:drawing>
+      </w:r>
+      <w:r>
+        <w:t>.</w:t>
+      </w:r>
+    </w:p>
+    <w:p>
+      <w:pPr>
+        <w:pStyle w:val="ol"/>
+      </w:pPr>
+      <w:r>
+        <w:t xml:space="preserve">In the </w:t>
+      </w:r>
+      <w:r>
+        <w:rPr>
+          <w:rStyle w:val="UI-item"/>
+        </w:rPr>
+        <w:t>Create New Production</w:t>
+      </w:r>
+      <w:r>
+        <w:t xml:space="preserve"> </w:t>
+      </w:r>
+      <w:r>
+        <w:rPr>
+          <w:rStyle w:val="UI-item"/>
+        </w:rPr>
+        <w:t>cell</w:t>
+      </w:r>
+      <w:r>
+        <w:t xml:space="preserve"> panel, enter the following</w:t>
+      </w:r>
+      <w:r>
+        <w:t xml:space="preserve">  </w:t>
+      </w:r>
+    </w:p>
+    <w:p>
+      <w:pPr>
+        <w:pStyle w:val="ol2"/>
+        <w:numPr>
+          <w:ilvl w:val="0"/>
+          <w:numId w:val="24"/>
+        </w:numPr>
+      </w:pPr>
+      <w:r>
+        <w:rPr>
+          <w:b/>
+          <w:bCs/>
+        </w:rPr>
+        <w:t>Cell name &amp; description</w:t>
+      </w:r>
+      <w:r>
+        <w:t xml:space="preserve"> - the name for the cell in RAM2</w:t>
+      </w:r>
+    </w:p>
+    <w:p>
+      <w:pPr>
+        <w:pStyle w:val="ol2"/>
+      </w:pPr>
+      <w:r>
+        <w:rPr>
+          <w:b/>
+          <w:bCs/>
+        </w:rPr>
+        <w:t>Location</w:t>
+      </w:r>
+      <w:r>
+        <w:t xml:space="preserve"> - the geographic location of the cell</w:t>
+      </w:r>
+    </w:p>
+    <w:p>
+      <w:pPr>
+        <w:pStyle w:val="ol2"/>
+      </w:pPr>
+      <w:r>
+        <w:rPr>
+          <w:b/>
+          <w:bCs/>
+        </w:rPr>
+        <w:lastRenderedPageBreak/>
+        <w:t>Image</w:t>
+      </w:r>
+      <w:r>
+        <w:t xml:space="preserve"> – upload an image for the cell</w:t>
+      </w:r>
+    </w:p>
+    <w:p>
+      <w:pPr>
+        <w:pStyle w:val="ol"/>
+      </w:pPr>
+      <w:r>
+        <w:t>Click Create.</w:t>
+      </w:r>
+    </w:p>
+    <w:p>
+      <w:pPr>
+        <w:pStyle w:val="P"/>
+      </w:pPr>
+      <w:r>
+        <w:t>The cell will ap</w:t>
       </w:r>
       <w:bookmarkStart w:id="0" w:name="_GoBack"/>
       <w:bookmarkEnd w:id="0"/>
-    </w:p>
-    <w:p>
-      <w:pPr>
-        <w:pStyle w:val="Heading1"/>
-      </w:pPr>
-      <w:r>
-        <w:rPr>
-          <w:lang w:val="en-US"/>
-        </w:rPr>
-        <w:lastRenderedPageBreak/>
-        <w:t>Factory management</w:t>
-      </w:r>
-    </w:p>
-    <w:p>
-      <w:pPr>
-        <w:pStyle w:val="Heading2"/>
-        <w:rPr>
-          <w:lang w:val="en-US"/>
-        </w:rPr>
-      </w:pPr>
-      <w:r>
-        <w:rPr>
-          <w:lang w:val="en-US"/>
-        </w:rPr>
-        <w:t>Shops</w:t>
-      </w:r>
-    </w:p>
-    <w:p>
-      <w:pPr>
-        <w:pStyle w:val="Heading3"/>
-        <w:rPr>
-          <w:lang w:val="en-US"/>
-        </w:rPr>
-      </w:pPr>
-      <w:r>
-        <w:rPr>
-          <w:lang w:val="en-US"/>
-        </w:rPr>
-        <w:t>Shop attributes</w:t>
-      </w:r>
-    </w:p>
-    <w:p>
-      <w:pPr>
-        <w:pStyle w:val="ListParagraph"/>
-        <w:ind w:left="720"/>
-      </w:pPr>
-      <w:r>
-        <w:t>Location, risk level</w:t>
-      </w:r>
-    </w:p>
-    <w:p>
-      <w:pPr>
-        <w:pStyle w:val="Heading3"/>
-        <w:rPr>
-          <w:lang w:val="en-US"/>
-        </w:rPr>
-      </w:pPr>
-      <w:r>
-        <w:rPr>
-          <w:lang w:val="en-US"/>
-        </w:rPr>
-        <w:t>Create Shops</w:t>
-      </w:r>
-    </w:p>
-    <w:p>
-      <w:pPr>
-        <w:pStyle w:val="P"/>
-      </w:pPr>
-    </w:p>
-    <w:p>
-      <w:pPr>
-        <w:pStyle w:val="Heading2"/>
-        <w:rPr>
-          <w:lang w:val="en-US"/>
-        </w:rPr>
-      </w:pPr>
-      <w:r>
-        <w:rPr>
-          <w:lang w:val="en-US"/>
-        </w:rPr>
-        <w:t>Cells</w:t>
-      </w:r>
-    </w:p>
-    <w:p>
-      <w:pPr>
-        <w:pStyle w:val="Heading3"/>
-        <w:rPr>
-          <w:lang w:val="en-US"/>
-        </w:rPr>
-      </w:pPr>
-      <w:r>
-        <w:rPr>
-          <w:lang w:val="en-US"/>
-        </w:rPr>
-        <w:t>Cell attributes</w:t>
-      </w:r>
-    </w:p>
-    <w:p>
-      <w:pPr>
-        <w:rPr>
-          <w:lang w:val="en-US"/>
-        </w:rPr>
-      </w:pPr>
-      <w:r>
-        <w:rPr>
-          <w:lang w:val="en-US"/>
-        </w:rPr>
-        <w:t xml:space="preserve">Location, risk level, </w:t>
-      </w:r>
-    </w:p>
-    <w:p>
-      <w:pPr>
-        <w:pStyle w:val="Heading3"/>
-        <w:rPr>
-          <w:lang w:val="en-US"/>
-        </w:rPr>
-      </w:pPr>
-      <w:r>
-        <w:rPr>
-          <w:lang w:val="en-US"/>
-        </w:rPr>
-        <w:t>Create Cells</w:t>
+      <w:r>
+        <w:t>pear in the page for the cell.</w:t>
       </w:r>
     </w:p>
     <w:p>
@@ -3784,7 +4716,7 @@
       </w:r>
     </w:p>
     <w:sectPr>
-      <w:footerReference w:type="default" r:id="rId22"/>
+      <w:footerReference w:type="default" r:id="rId25"/>
       <w:pgSz w:w="11906" w:h="16838"/>
       <w:pgMar w:top="1440" w:right="1440" w:bottom="1440" w:left="1440" w:header="288" w:footer="432" w:gutter="0"/>
       <w:cols w:space="708"/>
@@ -4307,7 +5239,7 @@
   <w:abstractNum w:abstractNumId="12" w15:restartNumberingAfterBreak="0">
     <w:nsid w:val="366C7B4A"/>
     <w:multiLevelType w:val="multilevel"/>
-    <w:tmpl w:val="D40A255E"/>
+    <w:tmpl w:val="8C40FF30"/>
     <w:lvl w:ilvl="0">
       <w:start w:val="1"/>
       <w:numFmt w:val="decimal"/>
@@ -4402,8 +5334,8 @@
   <w:abstractNum w:abstractNumId="13" w15:restartNumberingAfterBreak="0">
     <w:nsid w:val="371C6234"/>
     <w:multiLevelType w:val="hybridMultilevel"/>
-    <w:tmpl w:val="739EF40C"/>
-    <w:lvl w:ilvl="0" w:tplc="B5D4FBDA">
+    <w:tmpl w:val="F93C380C"/>
+    <w:lvl w:ilvl="0" w:tplc="AE58D0E6">
       <w:start w:val="1"/>
       <w:numFmt w:val="decimal"/>
       <w:pStyle w:val="ol"/>
@@ -4416,7 +5348,7 @@
         <w:rFonts w:hint="default"/>
       </w:rPr>
     </w:lvl>
-    <w:lvl w:ilvl="1" w:tplc="04090019" w:tentative="1">
+    <w:lvl w:ilvl="1" w:tplc="A26451CA">
       <w:start w:val="1"/>
       <w:numFmt w:val="lowerLetter"/>
       <w:lvlText w:val="%2."/>
@@ -4490,9 +5422,98 @@
     </w:lvl>
   </w:abstractNum>
   <w:abstractNum w:abstractNumId="14" w15:restartNumberingAfterBreak="0">
+    <w:nsid w:val="4A670BE7"/>
+    <w:multiLevelType w:val="hybridMultilevel"/>
+    <w:tmpl w:val="E28800AA"/>
+    <w:lvl w:ilvl="0" w:tplc="2000000F">
+      <w:start w:val="1"/>
+      <w:numFmt w:val="decimal"/>
+      <w:lvlText w:val="%1."/>
+      <w:lvlJc w:val="left"/>
+      <w:pPr>
+        <w:ind w:left="720" w:hanging="360"/>
+      </w:pPr>
+      <w:rPr>
+        <w:rFonts w:hint="default"/>
+      </w:rPr>
+    </w:lvl>
+    <w:lvl w:ilvl="1" w:tplc="20000019" w:tentative="1">
+      <w:start w:val="1"/>
+      <w:numFmt w:val="lowerLetter"/>
+      <w:lvlText w:val="%2."/>
+      <w:lvlJc w:val="left"/>
+      <w:pPr>
+        <w:ind w:left="1440" w:hanging="360"/>
+      </w:pPr>
+    </w:lvl>
+    <w:lvl w:ilvl="2" w:tplc="2000001B" w:tentative="1">
+      <w:start w:val="1"/>
+      <w:numFmt w:val="lowerRoman"/>
+      <w:lvlText w:val="%3."/>
+      <w:lvlJc w:val="right"/>
+      <w:pPr>
+        <w:ind w:left="2160" w:hanging="180"/>
+      </w:pPr>
+    </w:lvl>
+    <w:lvl w:ilvl="3" w:tplc="2000000F" w:tentative="1">
+      <w:start w:val="1"/>
+      <w:numFmt w:val="decimal"/>
+      <w:lvlText w:val="%4."/>
+      <w:lvlJc w:val="left"/>
+      <w:pPr>
+        <w:ind w:left="2880" w:hanging="360"/>
+      </w:pPr>
+    </w:lvl>
+    <w:lvl w:ilvl="4" w:tplc="20000019" w:tentative="1">
+      <w:start w:val="1"/>
+      <w:numFmt w:val="lowerLetter"/>
+      <w:lvlText w:val="%5."/>
+      <w:lvlJc w:val="left"/>
+      <w:pPr>
+        <w:ind w:left="3600" w:hanging="360"/>
+      </w:pPr>
+    </w:lvl>
+    <w:lvl w:ilvl="5" w:tplc="2000001B" w:tentative="1">
+      <w:start w:val="1"/>
+      <w:numFmt w:val="lowerRoman"/>
+      <w:lvlText w:val="%6."/>
+      <w:lvlJc w:val="right"/>
+      <w:pPr>
+        <w:ind w:left="4320" w:hanging="180"/>
+      </w:pPr>
+    </w:lvl>
+    <w:lvl w:ilvl="6" w:tplc="2000000F" w:tentative="1">
+      <w:start w:val="1"/>
+      <w:numFmt w:val="decimal"/>
+      <w:lvlText w:val="%7."/>
+      <w:lvlJc w:val="left"/>
+      <w:pPr>
+        <w:ind w:left="5040" w:hanging="360"/>
+      </w:pPr>
+    </w:lvl>
+    <w:lvl w:ilvl="7" w:tplc="20000019" w:tentative="1">
+      <w:start w:val="1"/>
+      <w:numFmt w:val="lowerLetter"/>
+      <w:lvlText w:val="%8."/>
+      <w:lvlJc w:val="left"/>
+      <w:pPr>
+        <w:ind w:left="5760" w:hanging="360"/>
+      </w:pPr>
+    </w:lvl>
+    <w:lvl w:ilvl="8" w:tplc="2000001B" w:tentative="1">
+      <w:start w:val="1"/>
+      <w:numFmt w:val="lowerRoman"/>
+      <w:lvlText w:val="%9."/>
+      <w:lvlJc w:val="right"/>
+      <w:pPr>
+        <w:ind w:left="6480" w:hanging="180"/>
+      </w:pPr>
+    </w:lvl>
+  </w:abstractNum>
+  <w:abstractNum w:abstractNumId="15" w15:restartNumberingAfterBreak="0">
     <w:nsid w:val="5C0D38D0"/>
     <w:multiLevelType w:val="hybridMultilevel"/>
-    <w:tmpl w:val="5F68B6DA"/>
+    <w:tmpl w:val="F402B05A"/>
     <w:lvl w:ilvl="0" w:tplc="E4040734">
       <w:start w:val="1"/>
       <w:numFmt w:val="bullet"/>
@@ -4506,7 +5527,7 @@
         <w:rFonts w:ascii="Symbol" w:hAnsi="Symbol" w:hint="default"/>
       </w:rPr>
     </w:lvl>
-    <w:lvl w:ilvl="1" w:tplc="631EEB06">
+    <w:lvl w:ilvl="1" w:tplc="20000003">
       <w:start w:val="1"/>
       <w:numFmt w:val="bullet"/>
       <w:pStyle w:val="ul2"/>
@@ -4604,8 +5625,95 @@
       </w:rPr>
     </w:lvl>
   </w:abstractNum>
+  <w:abstractNum w:abstractNumId="16" w15:restartNumberingAfterBreak="0">
+    <w:nsid w:val="6DD5462A"/>
+    <w:multiLevelType w:val="hybridMultilevel"/>
+    <w:tmpl w:val="0030AE4A"/>
+    <w:lvl w:ilvl="0" w:tplc="F36AC6CA">
+      <w:start w:val="1"/>
+      <w:numFmt w:val="lowerLetter"/>
+      <w:pStyle w:val="ol2"/>
+      <w:lvlText w:val="%1."/>
+      <w:lvlJc w:val="left"/>
+      <w:pPr>
+        <w:ind w:left="1152" w:hanging="360"/>
+      </w:pPr>
+    </w:lvl>
+    <w:lvl w:ilvl="1" w:tplc="20000019" w:tentative="1">
+      <w:start w:val="1"/>
+      <w:numFmt w:val="lowerLetter"/>
+      <w:lvlText w:val="%2."/>
+      <w:lvlJc w:val="left"/>
+      <w:pPr>
+        <w:ind w:left="1872" w:hanging="360"/>
+      </w:pPr>
+    </w:lvl>
+    <w:lvl w:ilvl="2" w:tplc="2000001B" w:tentative="1">
+      <w:start w:val="1"/>
+      <w:numFmt w:val="lowerRoman"/>
+      <w:lvlText w:val="%3."/>
+      <w:lvlJc w:val="right"/>
+      <w:pPr>
+        <w:ind w:left="2592" w:hanging="180"/>
+      </w:pPr>
+    </w:lvl>
+    <w:lvl w:ilvl="3" w:tplc="2000000F" w:tentative="1">
+      <w:start w:val="1"/>
+      <w:numFmt w:val="decimal"/>
+      <w:lvlText w:val="%4."/>
+      <w:lvlJc w:val="left"/>
+      <w:pPr>
+        <w:ind w:left="3312" w:hanging="360"/>
+      </w:pPr>
+    </w:lvl>
+    <w:lvl w:ilvl="4" w:tplc="20000019" w:tentative="1">
+      <w:start w:val="1"/>
+      <w:numFmt w:val="lowerLetter"/>
+      <w:lvlText w:val="%5."/>
+      <w:lvlJc w:val="left"/>
+      <w:pPr>
+        <w:ind w:left="4032" w:hanging="360"/>
+      </w:pPr>
+    </w:lvl>
+    <w:lvl w:ilvl="5" w:tplc="2000001B" w:tentative="1">
+      <w:start w:val="1"/>
+      <w:numFmt w:val="lowerRoman"/>
+      <w:lvlText w:val="%6."/>
+      <w:lvlJc w:val="right"/>
+      <w:pPr>
+        <w:ind w:left="4752" w:hanging="180"/>
+      </w:pPr>
+    </w:lvl>
+    <w:lvl w:ilvl="6" w:tplc="2000000F" w:tentative="1">
+      <w:start w:val="1"/>
+      <w:numFmt w:val="decimal"/>
+      <w:lvlText w:val="%7."/>
+      <w:lvlJc w:val="left"/>
+      <w:pPr>
+        <w:ind w:left="5472" w:hanging="360"/>
+      </w:pPr>
+    </w:lvl>
+    <w:lvl w:ilvl="7" w:tplc="20000019" w:tentative="1">
+      <w:start w:val="1"/>
+      <w:numFmt w:val="lowerLetter"/>
+      <w:lvlText w:val="%8."/>
+      <w:lvlJc w:val="left"/>
+      <w:pPr>
+        <w:ind w:left="6192" w:hanging="360"/>
+      </w:pPr>
+    </w:lvl>
+    <w:lvl w:ilvl="8" w:tplc="2000001B" w:tentative="1">
+      <w:start w:val="1"/>
+      <w:numFmt w:val="lowerRoman"/>
+      <w:lvlText w:val="%9."/>
+      <w:lvlJc w:val="right"/>
+      <w:pPr>
+        <w:ind w:left="6912" w:hanging="180"/>
+      </w:pPr>
+    </w:lvl>
+  </w:abstractNum>
   <w:num w:numId="1">
-    <w:abstractNumId w:val="14"/>
+    <w:abstractNumId w:val="15"/>
   </w:num>
   <w:num w:numId="2">
     <w:abstractNumId w:val="13"/>
@@ -4672,6 +5780,36 @@
   </w:num>
   <w:num w:numId="19">
     <w:abstractNumId w:val="10"/>
+  </w:num>
+  <w:num w:numId="20">
+    <w:abstractNumId w:val="14"/>
+  </w:num>
+  <w:num w:numId="21">
+    <w:abstractNumId w:val="16"/>
+  </w:num>
+  <w:num w:numId="22">
+    <w:abstractNumId w:val="13"/>
+    <w:lvlOverride w:ilvl="0">
+      <w:startOverride w:val="1"/>
+    </w:lvlOverride>
+  </w:num>
+  <w:num w:numId="23">
+    <w:abstractNumId w:val="16"/>
+    <w:lvlOverride w:ilvl="0">
+      <w:startOverride w:val="1"/>
+    </w:lvlOverride>
+  </w:num>
+  <w:num w:numId="24">
+    <w:abstractNumId w:val="16"/>
+    <w:lvlOverride w:ilvl="0">
+      <w:startOverride w:val="1"/>
+    </w:lvlOverride>
+  </w:num>
+  <w:num w:numId="25">
+    <w:abstractNumId w:val="13"/>
+    <w:lvlOverride w:ilvl="0">
+      <w:startOverride w:val="1"/>
+    </w:lvlOverride>
   </w:num>
 </w:numbering>
 </file>
@@ -5073,7 +6211,7 @@
   <w:style w:type="paragraph" w:default="1" w:styleId="Normal">
     <w:name w:val="Normal"/>
     <w:qFormat/>
-    <w:rsid w:val="000D156E"/>
+    <w:rsid w:val="00830E13"/>
   </w:style>
   <w:style w:type="paragraph" w:styleId="Heading1">
     <w:name w:val="heading 1"/>
@@ -5081,7 +6219,7 @@
     <w:link w:val="Heading1Char"/>
     <w:uiPriority w:val="9"/>
     <w:qFormat/>
-    <w:rsid w:val="00287267"/>
+    <w:rsid w:val="00830E13"/>
     <w:pPr>
       <w:keepNext/>
       <w:keepLines/>
@@ -5106,7 +6244,7 @@
     <w:uiPriority w:val="9"/>
     <w:unhideWhenUsed/>
     <w:qFormat/>
-    <w:rsid w:val="00287267"/>
+    <w:rsid w:val="00830E13"/>
     <w:pPr>
       <w:keepNext/>
       <w:keepLines/>
@@ -5132,7 +6270,7 @@
     <w:uiPriority w:val="9"/>
     <w:unhideWhenUsed/>
     <w:qFormat/>
-    <w:rsid w:val="00AE6EE3"/>
+    <w:rsid w:val="00830E13"/>
     <w:pPr>
       <w:keepNext/>
       <w:keepLines/>
@@ -5158,7 +6296,7 @@
     <w:uiPriority w:val="9"/>
     <w:unhideWhenUsed/>
     <w:qFormat/>
-    <w:rsid w:val="00287267"/>
+    <w:rsid w:val="00830E13"/>
     <w:pPr>
       <w:keepNext/>
       <w:keepLines/>
@@ -5185,7 +6323,7 @@
     <w:semiHidden/>
     <w:unhideWhenUsed/>
     <w:qFormat/>
-    <w:rsid w:val="00287267"/>
+    <w:rsid w:val="00830E13"/>
     <w:pPr>
       <w:keepNext/>
       <w:keepLines/>
@@ -5210,7 +6348,7 @@
     <w:semiHidden/>
     <w:unhideWhenUsed/>
     <w:qFormat/>
-    <w:rsid w:val="00287267"/>
+    <w:rsid w:val="00830E13"/>
     <w:pPr>
       <w:keepNext/>
       <w:keepLines/>
@@ -5235,7 +6373,7 @@
     <w:semiHidden/>
     <w:unhideWhenUsed/>
     <w:qFormat/>
-    <w:rsid w:val="00287267"/>
+    <w:rsid w:val="00830E13"/>
     <w:pPr>
       <w:keepNext/>
       <w:keepLines/>
@@ -5262,7 +6400,7 @@
     <w:semiHidden/>
     <w:unhideWhenUsed/>
     <w:qFormat/>
-    <w:rsid w:val="00287267"/>
+    <w:rsid w:val="00830E13"/>
     <w:pPr>
       <w:keepNext/>
       <w:keepLines/>
@@ -5289,7 +6427,7 @@
     <w:semiHidden/>
     <w:unhideWhenUsed/>
     <w:qFormat/>
-    <w:rsid w:val="00287267"/>
+    <w:rsid w:val="00830E13"/>
     <w:pPr>
       <w:keepNext/>
       <w:keepLines/>
@@ -5312,8 +6450,9 @@
   <w:style w:type="character" w:default="1" w:styleId="DefaultParagraphFont">
     <w:name w:val="Default Paragraph Font"/>
     <w:uiPriority w:val="1"/>
+    <w:semiHidden/>
     <w:unhideWhenUsed/>
-    <w:rsid w:val="00287267"/>
+    <w:rsid w:val="00830E13"/>
   </w:style>
   <w:style w:type="table" w:default="1" w:styleId="TableNormal">
     <w:name w:val="Normal Table"/>
@@ -5335,13 +6474,13 @@
     <w:uiPriority w:val="99"/>
     <w:semiHidden/>
     <w:unhideWhenUsed/>
-    <w:rsid w:val="00287267"/>
+    <w:rsid w:val="00830E13"/>
   </w:style>
   <w:style w:type="paragraph" w:customStyle="1" w:styleId="P">
     <w:name w:val="P"/>
     <w:autoRedefine/>
     <w:qFormat/>
-    <w:rsid w:val="00287267"/>
+    <w:rsid w:val="00AB4756"/>
     <w:rPr>
       <w:rFonts w:ascii="Arial" w:hAnsi="Arial" w:cs="Arial"/>
       <w:iCs/>
@@ -5356,12 +6495,11 @@
     <w:name w:val="ul"/>
     <w:autoRedefine/>
     <w:qFormat/>
-    <w:rsid w:val="003F68C5"/>
+    <w:rsid w:val="00830E13"/>
     <w:pPr>
       <w:numPr>
         <w:numId w:val="1"/>
       </w:numPr>
-      <w:ind w:left="648"/>
     </w:pPr>
     <w:rPr>
       <w:rFonts w:ascii="Arial" w:hAnsi="Arial" w:cs="Arial"/>
@@ -5378,7 +6516,7 @@
     <w:basedOn w:val="DefaultParagraphFont"/>
     <w:link w:val="Heading1"/>
     <w:uiPriority w:val="9"/>
-    <w:rsid w:val="00287267"/>
+    <w:rsid w:val="00830E13"/>
     <w:rPr>
       <w:rFonts w:ascii="Century Gothic" w:eastAsiaTheme="majorEastAsia" w:hAnsi="Century Gothic" w:cstheme="majorBidi"/>
       <w:color w:val="1F3864" w:themeColor="accent1" w:themeShade="80"/>
@@ -5392,7 +6530,7 @@
     <w:autoRedefine/>
     <w:uiPriority w:val="1"/>
     <w:qFormat/>
-    <w:rsid w:val="00287267"/>
+    <w:rsid w:val="00830E13"/>
     <w:pPr>
       <w:ind w:left="432"/>
       <w:contextualSpacing/>
@@ -5411,7 +6549,7 @@
     <w:basedOn w:val="DefaultParagraphFont"/>
     <w:link w:val="ListParagraph"/>
     <w:uiPriority w:val="1"/>
-    <w:rsid w:val="00287267"/>
+    <w:rsid w:val="00830E13"/>
     <w:rPr>
       <w:rFonts w:ascii="Arial" w:hAnsi="Arial" w:cs="Arial"/>
       <w:color w:val="222222"/>
@@ -5425,10 +6563,10 @@
     <w:basedOn w:val="P"/>
     <w:autoRedefine/>
     <w:qFormat/>
-    <w:rsid w:val="00287267"/>
+    <w:rsid w:val="004C3450"/>
     <w:pPr>
       <w:numPr>
-        <w:numId w:val="3"/>
+        <w:numId w:val="2"/>
       </w:numPr>
     </w:pPr>
     <w:rPr>
@@ -5439,7 +6577,7 @@
     <w:name w:val="img"/>
     <w:next w:val="P"/>
     <w:autoRedefine/>
-    <w:rsid w:val="00287267"/>
+    <w:rsid w:val="00830E13"/>
     <w:pPr>
       <w:spacing w:after="120" w:line="240" w:lineRule="auto"/>
       <w:jc w:val="center"/>
@@ -5457,7 +6595,7 @@
     <w:basedOn w:val="DefaultParagraphFont"/>
     <w:link w:val="Heading2"/>
     <w:uiPriority w:val="9"/>
-    <w:rsid w:val="00287267"/>
+    <w:rsid w:val="00830E13"/>
     <w:rPr>
       <w:rFonts w:ascii="Century Gothic" w:eastAsiaTheme="majorEastAsia" w:hAnsi="Century Gothic" w:cstheme="majorBidi"/>
       <w:color w:val="1F3864" w:themeColor="accent1" w:themeShade="80"/>
@@ -5470,7 +6608,7 @@
     <w:basedOn w:val="TableNormal"/>
     <w:next w:val="TableGrid"/>
     <w:uiPriority w:val="39"/>
-    <w:rsid w:val="00287267"/>
+    <w:rsid w:val="00830E13"/>
     <w:pPr>
       <w:spacing w:after="0" w:line="240" w:lineRule="auto"/>
     </w:pPr>
@@ -5492,7 +6630,7 @@
     <w:name w:val="Table Grid"/>
     <w:basedOn w:val="TableNormal"/>
     <w:uiPriority w:val="39"/>
-    <w:rsid w:val="00287267"/>
+    <w:rsid w:val="00830E13"/>
     <w:pPr>
       <w:spacing w:after="0" w:line="240" w:lineRule="auto"/>
     </w:pPr>
@@ -5512,7 +6650,7 @@
     <w:basedOn w:val="DefaultParagraphFont"/>
     <w:link w:val="Heading3"/>
     <w:uiPriority w:val="9"/>
-    <w:rsid w:val="00AE6EE3"/>
+    <w:rsid w:val="00830E13"/>
     <w:rPr>
       <w:rFonts w:asciiTheme="majorHAnsi" w:eastAsiaTheme="majorEastAsia" w:hAnsiTheme="majorHAnsi" w:cstheme="majorBidi"/>
       <w:color w:val="1F3763" w:themeColor="accent1" w:themeShade="7F"/>
@@ -5525,7 +6663,7 @@
     <w:basedOn w:val="DefaultParagraphFont"/>
     <w:link w:val="Heading4"/>
     <w:uiPriority w:val="9"/>
-    <w:rsid w:val="00287267"/>
+    <w:rsid w:val="00830E13"/>
     <w:rPr>
       <w:rFonts w:asciiTheme="majorHAnsi" w:eastAsiaTheme="majorEastAsia" w:hAnsiTheme="majorHAnsi" w:cstheme="majorBidi"/>
       <w:i/>
@@ -5539,7 +6677,7 @@
     <w:link w:val="Heading5"/>
     <w:uiPriority w:val="9"/>
     <w:semiHidden/>
-    <w:rsid w:val="00287267"/>
+    <w:rsid w:val="00830E13"/>
     <w:rPr>
       <w:rFonts w:asciiTheme="majorHAnsi" w:eastAsiaTheme="majorEastAsia" w:hAnsiTheme="majorHAnsi" w:cstheme="majorBidi"/>
       <w:color w:val="2F5496" w:themeColor="accent1" w:themeShade="BF"/>
@@ -5551,7 +6689,7 @@
     <w:link w:val="Heading6"/>
     <w:uiPriority w:val="9"/>
     <w:semiHidden/>
-    <w:rsid w:val="00287267"/>
+    <w:rsid w:val="00830E13"/>
     <w:rPr>
       <w:rFonts w:asciiTheme="majorHAnsi" w:eastAsiaTheme="majorEastAsia" w:hAnsiTheme="majorHAnsi" w:cstheme="majorBidi"/>
       <w:color w:val="1F3763" w:themeColor="accent1" w:themeShade="7F"/>
@@ -5563,7 +6701,7 @@
     <w:link w:val="Heading7"/>
     <w:uiPriority w:val="9"/>
     <w:semiHidden/>
-    <w:rsid w:val="00287267"/>
+    <w:rsid w:val="00830E13"/>
     <w:rPr>
       <w:rFonts w:asciiTheme="majorHAnsi" w:eastAsiaTheme="majorEastAsia" w:hAnsiTheme="majorHAnsi" w:cstheme="majorBidi"/>
       <w:i/>
@@ -5577,7 +6715,7 @@
     <w:link w:val="Heading8"/>
     <w:uiPriority w:val="9"/>
     <w:semiHidden/>
-    <w:rsid w:val="00287267"/>
+    <w:rsid w:val="00830E13"/>
     <w:rPr>
       <w:rFonts w:asciiTheme="majorHAnsi" w:eastAsiaTheme="majorEastAsia" w:hAnsiTheme="majorHAnsi" w:cstheme="majorBidi"/>
       <w:color w:val="272727" w:themeColor="text1" w:themeTint="D8"/>
@@ -5591,7 +6729,7 @@
     <w:link w:val="Heading9"/>
     <w:uiPriority w:val="9"/>
     <w:semiHidden/>
-    <w:rsid w:val="00287267"/>
+    <w:rsid w:val="00830E13"/>
     <w:rPr>
       <w:rFonts w:asciiTheme="majorHAnsi" w:eastAsiaTheme="majorEastAsia" w:hAnsiTheme="majorHAnsi" w:cstheme="majorBidi"/>
       <w:i/>
@@ -5605,7 +6743,7 @@
     <w:name w:val="Heading 1_noNum"/>
     <w:basedOn w:val="Heading1"/>
     <w:autoRedefine/>
-    <w:rsid w:val="00287267"/>
+    <w:rsid w:val="00830E13"/>
     <w:pPr>
       <w:numPr>
         <w:numId w:val="0"/>
@@ -5620,7 +6758,7 @@
     <w:link w:val="HeaderChar"/>
     <w:uiPriority w:val="99"/>
     <w:unhideWhenUsed/>
-    <w:rsid w:val="00287267"/>
+    <w:rsid w:val="00830E13"/>
     <w:pPr>
       <w:tabs>
         <w:tab w:val="center" w:pos="4513"/>
@@ -5634,7 +6772,7 @@
     <w:basedOn w:val="DefaultParagraphFont"/>
     <w:link w:val="Header"/>
     <w:uiPriority w:val="99"/>
-    <w:rsid w:val="00287267"/>
+    <w:rsid w:val="00830E13"/>
   </w:style>
   <w:style w:type="paragraph" w:styleId="Footer">
     <w:name w:val="footer"/>
@@ -5642,7 +6780,7 @@
     <w:link w:val="FooterChar"/>
     <w:uiPriority w:val="99"/>
     <w:unhideWhenUsed/>
-    <w:rsid w:val="00287267"/>
+    <w:rsid w:val="00830E13"/>
     <w:pPr>
       <w:tabs>
         <w:tab w:val="center" w:pos="4513"/>
@@ -5656,12 +6794,12 @@
     <w:basedOn w:val="DefaultParagraphFont"/>
     <w:link w:val="Footer"/>
     <w:uiPriority w:val="99"/>
-    <w:rsid w:val="00287267"/>
+    <w:rsid w:val="00830E13"/>
   </w:style>
   <w:style w:type="paragraph" w:customStyle="1" w:styleId="imgleft">
     <w:name w:val="img_left"/>
     <w:basedOn w:val="img"/>
-    <w:rsid w:val="00287267"/>
+    <w:rsid w:val="00830E13"/>
     <w:pPr>
       <w:spacing w:after="240"/>
       <w:jc w:val="left"/>
@@ -5672,7 +6810,7 @@
     <w:basedOn w:val="Heading2"/>
     <w:uiPriority w:val="99"/>
     <w:unhideWhenUsed/>
-    <w:rsid w:val="00287267"/>
+    <w:rsid w:val="00830E13"/>
     <w:pPr>
       <w:numPr>
         <w:ilvl w:val="0"/>
@@ -5699,7 +6837,7 @@
     <w:link w:val="TitleChar"/>
     <w:uiPriority w:val="10"/>
     <w:qFormat/>
-    <w:rsid w:val="00287267"/>
+    <w:rsid w:val="00830E13"/>
     <w:pPr>
       <w:ind w:left="1152"/>
     </w:pPr>
@@ -5709,7 +6847,7 @@
     <w:basedOn w:val="DefaultParagraphFont"/>
     <w:link w:val="Title"/>
     <w:uiPriority w:val="10"/>
-    <w:rsid w:val="00287267"/>
+    <w:rsid w:val="00830E13"/>
     <w:rPr>
       <w:rFonts w:ascii="Century Gothic" w:eastAsia="Times New Roman" w:hAnsi="Century Gothic" w:cs="Courier"/>
       <w:color w:val="000000" w:themeColor="text1"/>
@@ -5725,7 +6863,7 @@
     <w:link w:val="SubtitleChar"/>
     <w:uiPriority w:val="11"/>
     <w:qFormat/>
-    <w:rsid w:val="00287267"/>
+    <w:rsid w:val="00830E13"/>
     <w:pPr>
       <w:tabs>
         <w:tab w:val="left" w:pos="2364"/>
@@ -5745,7 +6883,7 @@
     <w:basedOn w:val="DefaultParagraphFont"/>
     <w:link w:val="Subtitle"/>
     <w:uiPriority w:val="11"/>
-    <w:rsid w:val="00287267"/>
+    <w:rsid w:val="00830E13"/>
     <w:rPr>
       <w:rFonts w:ascii="Century Gothic" w:hAnsi="Century Gothic"/>
       <w:color w:val="2F5496" w:themeColor="accent1" w:themeShade="BF"/>
@@ -5761,7 +6899,7 @@
     <w:uiPriority w:val="39"/>
     <w:unhideWhenUsed/>
     <w:qFormat/>
-    <w:rsid w:val="00287267"/>
+    <w:rsid w:val="00830E13"/>
     <w:pPr>
       <w:numPr>
         <w:numId w:val="0"/>
@@ -5783,7 +6921,7 @@
     <w:uiPriority w:val="35"/>
     <w:unhideWhenUsed/>
     <w:qFormat/>
-    <w:rsid w:val="00287267"/>
+    <w:rsid w:val="00830E13"/>
     <w:pPr>
       <w:spacing w:after="200" w:line="240" w:lineRule="auto"/>
     </w:pPr>
@@ -5799,12 +6937,11 @@
     <w:name w:val="ul2"/>
     <w:basedOn w:val="ul"/>
     <w:autoRedefine/>
-    <w:rsid w:val="00206194"/>
+    <w:rsid w:val="00830E13"/>
     <w:pPr>
       <w:numPr>
         <w:ilvl w:val="1"/>
       </w:numPr>
-      <w:ind w:left="1080"/>
     </w:pPr>
   </w:style>
   <w:style w:type="character" w:styleId="Emphasis">
@@ -5827,10 +6964,21 @@
     <w:name w:val="UI-item"/>
     <w:basedOn w:val="DefaultParagraphFont"/>
     <w:uiPriority w:val="1"/>
-    <w:rsid w:val="000D156E"/>
+    <w:rsid w:val="00830E13"/>
     <w:rPr>
       <w:i/>
     </w:rPr>
+  </w:style>
+  <w:style w:type="paragraph" w:customStyle="1" w:styleId="ol2">
+    <w:name w:val="ol2"/>
+    <w:basedOn w:val="ol"/>
+    <w:autoRedefine/>
+    <w:rsid w:val="000A3D92"/>
+    <w:pPr>
+      <w:numPr>
+        <w:numId w:val="21"/>
+      </w:numPr>
+    </w:pPr>
   </w:style>
 </w:styles>
 </file>

</xml_diff>

<commit_message>
RAM2-UserManual.docx Factory shop & cell
</commit_message>
<xml_diff>
--- a/Manuals/RAM2-UserManual.docx
+++ b/Manuals/RAM2-UserManual.docx
@@ -3100,6 +3100,9 @@
       <w:r>
         <w:t xml:space="preserve"> – the name for the shop in RAM2</w:t>
       </w:r>
+      <w:r>
+        <w:t>, and a description of it; this is free text</w:t>
+      </w:r>
     </w:p>
     <w:p>
       <w:pPr>
@@ -3245,32 +3248,285 @@
     </w:p>
     <w:p>
       <w:pPr>
+        <w:pStyle w:val="ol"/>
+        <w:numPr>
+          <w:ilvl w:val="0"/>
+          <w:numId w:val="26"/>
+        </w:numPr>
+      </w:pPr>
+      <w:r>
+        <w:t xml:space="preserve">In the </w:t>
+      </w:r>
+      <w:r>
+        <w:rPr>
+          <w:rStyle w:val="UI-item"/>
+        </w:rPr>
+        <w:t>Shops</w:t>
+      </w:r>
+      <w:r>
+        <w:t xml:space="preserve"> page, hover over the image of the shop to be modified.</w:t>
+      </w:r>
+    </w:p>
+    <w:p>
+      <w:pPr>
+        <w:pStyle w:val="img"/>
+        <w:rPr>
+          <w:rFonts w:hint="cs"/>
+          <w:rtl/>
+        </w:rPr>
+      </w:pPr>
+      <w:r>
+        <w:lastRenderedPageBreak/>
+        <w:drawing>
+          <wp:inline distT="0" distB="0" distL="0" distR="0" wp14:anchorId="2C34E95C" wp14:editId="40B250F9">
+            <wp:extent cx="1811547" cy="1839025"/>
+            <wp:effectExtent l="0" t="0" r="0" b="8890"/>
+            <wp:docPr id="23" name="Picture 23"/>
+            <wp:cNvGraphicFramePr>
+              <a:graphicFrameLocks xmlns:a="http://schemas.openxmlformats.org/drawingml/2006/main" noChangeAspect="1"/>
+            </wp:cNvGraphicFramePr>
+            <a:graphic xmlns:a="http://schemas.openxmlformats.org/drawingml/2006/main">
+              <a:graphicData uri="http://schemas.openxmlformats.org/drawingml/2006/picture">
+                <pic:pic xmlns:pic="http://schemas.openxmlformats.org/drawingml/2006/picture">
+                  <pic:nvPicPr>
+                    <pic:cNvPr id="0" name="Picture 4"/>
+                    <pic:cNvPicPr>
+                      <a:picLocks noChangeAspect="1" noChangeArrowheads="1"/>
+                    </pic:cNvPicPr>
+                  </pic:nvPicPr>
+                  <pic:blipFill>
+                    <a:blip r:embed="rId24" cstate="print">
+                      <a:extLst>
+                        <a:ext uri="{28A0092B-C50C-407E-A947-70E740481C1C}">
+                          <a14:useLocalDpi xmlns:a14="http://schemas.microsoft.com/office/drawing/2010/main" val="0"/>
+                        </a:ext>
+                      </a:extLst>
+                    </a:blip>
+                    <a:srcRect/>
+                    <a:stretch>
+                      <a:fillRect/>
+                    </a:stretch>
+                  </pic:blipFill>
+                  <pic:spPr bwMode="auto">
+                    <a:xfrm>
+                      <a:off x="0" y="0"/>
+                      <a:ext cx="1828670" cy="1856408"/>
+                    </a:xfrm>
+                    <a:prstGeom prst="rect">
+                      <a:avLst/>
+                    </a:prstGeom>
+                    <a:noFill/>
+                    <a:ln>
+                      <a:noFill/>
+                    </a:ln>
+                  </pic:spPr>
+                </pic:pic>
+              </a:graphicData>
+            </a:graphic>
+          </wp:inline>
+        </w:drawing>
+      </w:r>
+    </w:p>
+    <w:p>
+      <w:pPr>
+        <w:pStyle w:val="ol"/>
+      </w:pPr>
+      <w:r>
+        <w:t xml:space="preserve">Click </w:t>
+      </w:r>
+      <w:r>
+        <w:drawing>
+          <wp:inline distT="0" distB="0" distL="0" distR="0" wp14:anchorId="41EEEC00" wp14:editId="05E08403">
+            <wp:extent cx="247685" cy="219106"/>
+            <wp:effectExtent l="0" t="0" r="0" b="9525"/>
+            <wp:docPr id="21" name="Picture 21"/>
+            <wp:cNvGraphicFramePr>
+              <a:graphicFrameLocks xmlns:a="http://schemas.openxmlformats.org/drawingml/2006/main" noChangeAspect="1"/>
+            </wp:cNvGraphicFramePr>
+            <a:graphic xmlns:a="http://schemas.openxmlformats.org/drawingml/2006/main">
+              <a:graphicData uri="http://schemas.openxmlformats.org/drawingml/2006/picture">
+                <pic:pic xmlns:pic="http://schemas.openxmlformats.org/drawingml/2006/picture">
+                  <pic:nvPicPr>
+                    <pic:cNvPr id="1" name=""/>
+                    <pic:cNvPicPr/>
+                  </pic:nvPicPr>
+                  <pic:blipFill>
+                    <a:blip r:embed="rId25"/>
+                    <a:stretch>
+                      <a:fillRect/>
+                    </a:stretch>
+                  </pic:blipFill>
+                  <pic:spPr>
+                    <a:xfrm>
+                      <a:off x="0" y="0"/>
+                      <a:ext cx="247685" cy="219106"/>
+                    </a:xfrm>
+                    <a:prstGeom prst="rect">
+                      <a:avLst/>
+                    </a:prstGeom>
+                  </pic:spPr>
+                </pic:pic>
+              </a:graphicData>
+            </a:graphic>
+          </wp:inline>
+        </w:drawing>
+      </w:r>
+      <w:r>
+        <w:t>.</w:t>
+      </w:r>
+    </w:p>
+    <w:p>
+      <w:pPr>
+        <w:pStyle w:val="img"/>
+      </w:pPr>
+      <w:r>
+        <w:drawing>
+          <wp:inline distT="0" distB="0" distL="0" distR="0" wp14:anchorId="7F996422" wp14:editId="2C35A60B">
+            <wp:extent cx="5727700" cy="2920946"/>
+            <wp:effectExtent l="0" t="0" r="6350" b="0"/>
+            <wp:docPr id="22" name="Picture 22"/>
+            <wp:cNvGraphicFramePr>
+              <a:graphicFrameLocks xmlns:a="http://schemas.openxmlformats.org/drawingml/2006/main" noChangeAspect="1"/>
+            </wp:cNvGraphicFramePr>
+            <a:graphic xmlns:a="http://schemas.openxmlformats.org/drawingml/2006/main">
+              <a:graphicData uri="http://schemas.openxmlformats.org/drawingml/2006/picture">
+                <pic:pic xmlns:pic="http://schemas.openxmlformats.org/drawingml/2006/picture">
+                  <pic:nvPicPr>
+                    <pic:cNvPr id="0" name="Picture 3"/>
+                    <pic:cNvPicPr>
+                      <a:picLocks noChangeAspect="1" noChangeArrowheads="1"/>
+                    </pic:cNvPicPr>
+                  </pic:nvPicPr>
+                  <pic:blipFill>
+                    <a:blip r:embed="rId26" cstate="print">
+                      <a:extLst>
+                        <a:ext uri="{28A0092B-C50C-407E-A947-70E740481C1C}">
+                          <a14:useLocalDpi xmlns:a14="http://schemas.microsoft.com/office/drawing/2010/main" val="0"/>
+                        </a:ext>
+                      </a:extLst>
+                    </a:blip>
+                    <a:stretch>
+                      <a:fillRect/>
+                    </a:stretch>
+                  </pic:blipFill>
+                  <pic:spPr bwMode="auto">
+                    <a:xfrm>
+                      <a:off x="0" y="0"/>
+                      <a:ext cx="5727700" cy="2920946"/>
+                    </a:xfrm>
+                    <a:prstGeom prst="rect">
+                      <a:avLst/>
+                    </a:prstGeom>
+                    <a:noFill/>
+                    <a:ln>
+                      <a:noFill/>
+                    </a:ln>
+                  </pic:spPr>
+                </pic:pic>
+              </a:graphicData>
+            </a:graphic>
+          </wp:inline>
+        </w:drawing>
+      </w:r>
+    </w:p>
+    <w:p>
+      <w:pPr>
+        <w:pStyle w:val="Caption"/>
+        <w:jc w:val="center"/>
+      </w:pPr>
+      <w:r>
+        <w:t xml:space="preserve">Figure </w:t>
+      </w:r>
+      <w:fldSimple w:instr=" SEQ Figure \* ARABIC ">
+        <w:r>
+          <w:rPr>
+            <w:noProof/>
+          </w:rPr>
+          <w:t>14</w:t>
+        </w:r>
+      </w:fldSimple>
+      <w:r>
+        <w:rPr>
+          <w:lang w:val="en-US"/>
+        </w:rPr>
+        <w:t xml:space="preserve"> Edit shop</w:t>
+      </w:r>
+    </w:p>
+    <w:p>
+      <w:pPr>
+        <w:pStyle w:val="ol"/>
+      </w:pPr>
+      <w:r>
+        <w:t xml:space="preserve">In the </w:t>
+      </w:r>
+      <w:r>
+        <w:rPr>
+          <w:rStyle w:val="UI-item"/>
+        </w:rPr>
+        <w:t>Edit Shop</w:t>
+      </w:r>
+      <w:r>
+        <w:t xml:space="preserve"> pane</w:t>
+      </w:r>
+      <w:r>
+        <w:t>l</w:t>
+      </w:r>
+      <w:r>
+        <w:t xml:space="preserve">, make changes to the shop details, as necessary, and then click </w:t>
+      </w:r>
+      <w:r>
+        <w:rPr>
+          <w:rStyle w:val="UI-item"/>
+        </w:rPr>
+        <w:t>Edit</w:t>
+      </w:r>
+      <w:r>
+        <w:t>.</w:t>
+      </w:r>
+    </w:p>
+    <w:p>
+      <w:pPr>
+        <w:pStyle w:val="Heading2"/>
+        <w:rPr>
+          <w:lang w:val="en-US"/>
+        </w:rPr>
+      </w:pPr>
+      <w:r>
+        <w:rPr>
+          <w:lang w:val="en-US"/>
+        </w:rPr>
+        <w:t>Cells</w:t>
+      </w:r>
+    </w:p>
+    <w:p>
+      <w:pPr>
         <w:pStyle w:val="P"/>
       </w:pPr>
       <w:r>
-        <w:t>[</w:t>
-      </w:r>
-      <w:proofErr w:type="spellStart"/>
-      <w:r>
-        <w:t>tbd</w:t>
-      </w:r>
-      <w:proofErr w:type="spellEnd"/>
-      <w:r>
-        <w:t>]</w:t>
-      </w:r>
-    </w:p>
-    <w:p>
-      <w:pPr>
-        <w:pStyle w:val="Heading2"/>
-        <w:rPr>
-          <w:lang w:val="en-US"/>
-        </w:rPr>
-      </w:pPr>
-      <w:r>
-        <w:rPr>
-          <w:lang w:val="en-US"/>
-        </w:rPr>
-        <w:t>Cells</w:t>
+        <w:t xml:space="preserve">Production </w:t>
+      </w:r>
+      <w:r>
+        <w:t>Cells are entities within shops.</w:t>
+      </w:r>
+      <w:r>
+        <w:t xml:space="preserve"> A cell </w:t>
+      </w:r>
+      <w:r>
+        <w:t>is assigned to a single shop.</w:t>
+      </w:r>
+    </w:p>
+    <w:p>
+      <w:pPr>
+        <w:pStyle w:val="Heading3"/>
+        <w:rPr>
+          <w:lang w:val="en-US"/>
+        </w:rPr>
+      </w:pPr>
+      <w:r>
+        <w:rPr>
+          <w:lang w:val="en-US"/>
+        </w:rPr>
+        <w:t>Create Cells</w:t>
       </w:r>
     </w:p>
     <w:p>
@@ -3278,29 +3534,6 @@
         <w:pStyle w:val="P"/>
       </w:pPr>
       <w:r>
-        <w:t>Cells are entities within shops.</w:t>
-      </w:r>
-    </w:p>
-    <w:p>
-      <w:pPr>
-        <w:pStyle w:val="Heading3"/>
-        <w:rPr>
-          <w:lang w:val="en-US"/>
-        </w:rPr>
-      </w:pPr>
-      <w:r>
-        <w:rPr>
-          <w:lang w:val="en-US"/>
-        </w:rPr>
-        <w:lastRenderedPageBreak/>
-        <w:t>Create Cells</w:t>
-      </w:r>
-    </w:p>
-    <w:p>
-      <w:pPr>
-        <w:pStyle w:val="P"/>
-      </w:pPr>
-      <w:r>
         <w:t xml:space="preserve">Add or modify cells in the </w:t>
       </w:r>
       <w:r>
@@ -3319,7 +3552,13 @@
         <w:t>Factory</w:t>
       </w:r>
       <w:r>
-        <w:t xml:space="preserve"> menu. This creates a cell that is not associated with a shop. Alternatively, you can add a cell from the </w:t>
+        <w:t xml:space="preserve"> menu. </w:t>
+      </w:r>
+      <w:r>
+        <w:t>When you create the cell, you assign it to a shop</w:t>
+      </w:r>
+      <w:r>
+        <w:t xml:space="preserve">. Alternatively, you can add a cell from the </w:t>
       </w:r>
       <w:r>
         <w:rPr>
@@ -3328,7 +3567,19 @@
         <w:t>Shops</w:t>
       </w:r>
       <w:r>
-        <w:t xml:space="preserve"> page, in which case the cell, once created, is associated with the shop.</w:t>
+        <w:t xml:space="preserve"> page</w:t>
+      </w:r>
+      <w:r>
+        <w:t xml:space="preserve"> for a specific shop</w:t>
+      </w:r>
+      <w:r>
+        <w:t xml:space="preserve">, in which case the cell, once created, is </w:t>
+      </w:r>
+      <w:r>
+        <w:t xml:space="preserve">assigned to this </w:t>
+      </w:r>
+      <w:r>
+        <w:t>shop.</w:t>
       </w:r>
     </w:p>
     <w:p>
@@ -3462,6 +3713,7 @@
           <w:b/>
           <w:bCs/>
         </w:rPr>
+        <w:lastRenderedPageBreak/>
         <w:t>Cell name &amp; description</w:t>
       </w:r>
       <w:r>
@@ -3475,6 +3727,9 @@
       </w:r>
       <w:r>
         <w:t>in RAM2</w:t>
+      </w:r>
+      <w:r>
+        <w:t>, and a description of it; this is free text</w:t>
       </w:r>
     </w:p>
     <w:p>
@@ -3552,7 +3807,7 @@
                     </pic:cNvPicPr>
                   </pic:nvPicPr>
                   <pic:blipFill>
-                    <a:blip r:embed="rId24" cstate="print">
+                    <a:blip r:embed="rId27" cstate="print">
                       <a:extLst>
                         <a:ext uri="{28A0092B-C50C-407E-A947-70E740481C1C}">
                           <a14:useLocalDpi xmlns:a14="http://schemas.microsoft.com/office/drawing/2010/main" val="0"/>
@@ -3597,7 +3852,7 @@
           <w:rPr>
             <w:noProof/>
           </w:rPr>
-          <w:t>14</w:t>
+          <w:t>15</w:t>
         </w:r>
       </w:fldSimple>
       <w:r>
@@ -3664,7 +3919,16 @@
         </w:numPr>
       </w:pPr>
       <w:r>
-        <w:t>In the Shops page, select the shop to which the cell will be added. The current cells for this shop will be shown.</w:t>
+        <w:t xml:space="preserve">In the </w:t>
+      </w:r>
+      <w:r>
+        <w:rPr>
+          <w:rStyle w:val="UI-item"/>
+        </w:rPr>
+        <w:t>Shops</w:t>
+      </w:r>
+      <w:r>
+        <w:t xml:space="preserve"> page, select the shop to which the cell will be added. The current cells for this shop will be shown.</w:t>
       </w:r>
     </w:p>
     <w:p>
@@ -3762,6 +4026,9 @@
       <w:r>
         <w:t xml:space="preserve"> - the name for the cell in RAM2</w:t>
       </w:r>
+      <w:r>
+        <w:t>, and a description for it</w:t>
+      </w:r>
     </w:p>
     <w:p>
       <w:pPr>
@@ -3787,11 +4054,131 @@
           <w:b/>
           <w:bCs/>
         </w:rPr>
+        <w:t>Image</w:t>
+      </w:r>
+      <w:r>
+        <w:t xml:space="preserve"> – upload an image for the cell</w:t>
+      </w:r>
+    </w:p>
+    <w:p>
+      <w:pPr>
+        <w:pStyle w:val="ol"/>
+      </w:pPr>
+      <w:r>
+        <w:t xml:space="preserve">Click </w:t>
+      </w:r>
+      <w:r>
+        <w:rPr>
+          <w:rStyle w:val="UI-item"/>
+        </w:rPr>
+        <w:t>Create</w:t>
+      </w:r>
+      <w:r>
+        <w:t>.</w:t>
+      </w:r>
+    </w:p>
+    <w:p>
+      <w:pPr>
+        <w:pStyle w:val="P"/>
+      </w:pPr>
+      <w:r>
+        <w:t>The cell will appear in the page for the cell.</w:t>
+      </w:r>
+    </w:p>
+    <w:p>
+      <w:pPr>
+        <w:pStyle w:val="Heading3"/>
+        <w:rPr>
+          <w:lang w:val="en-US"/>
+        </w:rPr>
+      </w:pPr>
+      <w:r>
+        <w:rPr>
+          <w:lang w:val="en-US"/>
+        </w:rPr>
+        <w:t xml:space="preserve">Change the Shop for a Cell </w:t>
+      </w:r>
+    </w:p>
+    <w:p>
+      <w:pPr>
+        <w:pStyle w:val="P"/>
+      </w:pPr>
+      <w:r>
+        <w:t>When you create a cell, it is assigned to a shop. You can change the shop to which it is assigned by editing the cell details.</w:t>
+      </w:r>
+    </w:p>
+    <w:p>
+      <w:pPr>
+        <w:pStyle w:val="P"/>
+      </w:pPr>
+      <w:r>
+        <w:t>To change the Shop for a Cell:</w:t>
+      </w:r>
+    </w:p>
+    <w:p>
+      <w:pPr>
+        <w:pStyle w:val="ol"/>
+      </w:pPr>
+      <w:r>
+        <w:t xml:space="preserve">Select the </w:t>
+      </w:r>
+      <w:r>
+        <w:rPr>
+          <w:rStyle w:val="UI-item"/>
+        </w:rPr>
+        <w:t>Shops</w:t>
+      </w:r>
+      <w:r>
+        <w:t xml:space="preserve"> page for the shop containing the cell.</w:t>
+      </w:r>
+    </w:p>
+    <w:p>
+      <w:pPr>
+        <w:pStyle w:val="ol"/>
+      </w:pPr>
+      <w:r>
         <w:lastRenderedPageBreak/>
-        <w:t>Image</w:t>
-      </w:r>
-      <w:r>
-        <w:t xml:space="preserve"> – upload an image for the cell</w:t>
+        <w:t xml:space="preserve">Hover over the cell to be moved, and click </w:t>
+      </w:r>
+      <w:r>
+        <w:drawing>
+          <wp:inline distT="0" distB="0" distL="0" distR="0" wp14:anchorId="4C3AE087" wp14:editId="09C46659">
+            <wp:extent cx="247685" cy="219106"/>
+            <wp:effectExtent l="0" t="0" r="0" b="9525"/>
+            <wp:docPr id="24" name="Picture 24"/>
+            <wp:cNvGraphicFramePr>
+              <a:graphicFrameLocks xmlns:a="http://schemas.openxmlformats.org/drawingml/2006/main" noChangeAspect="1"/>
+            </wp:cNvGraphicFramePr>
+            <a:graphic xmlns:a="http://schemas.openxmlformats.org/drawingml/2006/main">
+              <a:graphicData uri="http://schemas.openxmlformats.org/drawingml/2006/picture">
+                <pic:pic xmlns:pic="http://schemas.openxmlformats.org/drawingml/2006/picture">
+                  <pic:nvPicPr>
+                    <pic:cNvPr id="1" name=""/>
+                    <pic:cNvPicPr/>
+                  </pic:nvPicPr>
+                  <pic:blipFill>
+                    <a:blip r:embed="rId25"/>
+                    <a:stretch>
+                      <a:fillRect/>
+                    </a:stretch>
+                  </pic:blipFill>
+                  <pic:spPr>
+                    <a:xfrm>
+                      <a:off x="0" y="0"/>
+                      <a:ext cx="247685" cy="219106"/>
+                    </a:xfrm>
+                    <a:prstGeom prst="rect">
+                      <a:avLst/>
+                    </a:prstGeom>
+                  </pic:spPr>
+                </pic:pic>
+              </a:graphicData>
+            </a:graphic>
+          </wp:inline>
+        </w:drawing>
+      </w:r>
+      <w:r>
+        <w:t>.</w:t>
       </w:r>
     </w:p>
     <w:p>
@@ -3799,20 +4186,111 @@
         <w:pStyle w:val="ol"/>
       </w:pPr>
       <w:r>
-        <w:t>Click Create.</w:t>
-      </w:r>
-    </w:p>
-    <w:p>
-      <w:pPr>
-        <w:pStyle w:val="P"/>
-      </w:pPr>
-      <w:r>
-        <w:t>The cell will ap</w:t>
-      </w:r>
+        <w:t xml:space="preserve">In the </w:t>
+      </w:r>
+      <w:r>
+        <w:rPr>
+          <w:rStyle w:val="UI-item"/>
+        </w:rPr>
+        <w:t>Edit Production Cell</w:t>
+      </w:r>
+      <w:r>
+        <w:t xml:space="preserve"> panel, select the new </w:t>
+      </w:r>
+      <w:r>
+        <w:rPr>
+          <w:rStyle w:val="UI-item"/>
+        </w:rPr>
+        <w:t>Shop</w:t>
+      </w:r>
+      <w:r>
+        <w:t xml:space="preserve"> from the list.</w:t>
+      </w:r>
+    </w:p>
+    <w:p>
+      <w:pPr>
+        <w:pStyle w:val="ol"/>
+        <w:rPr>
+          <w:rFonts w:hint="cs"/>
+          <w:rtl/>
+        </w:rPr>
+      </w:pPr>
+      <w:r>
+        <w:t xml:space="preserve">Click </w:t>
+      </w:r>
+      <w:r>
+        <w:rPr>
+          <w:rStyle w:val="UI-item"/>
+        </w:rPr>
+        <w:t>Edit</w:t>
+      </w:r>
+      <w:r>
+        <w:t>.</w:t>
+      </w:r>
+    </w:p>
+    <w:p>
+      <w:pPr>
+        <w:pStyle w:val="Heading2"/>
+        <w:rPr>
+          <w:lang w:val="en-US"/>
+        </w:rPr>
+      </w:pPr>
+      <w:r>
+        <w:rPr>
+          <w:lang w:val="en-US"/>
+        </w:rPr>
+        <w:t>Assets</w:t>
+      </w:r>
+    </w:p>
+    <w:p>
+      <w:pPr>
+        <w:pStyle w:val="Heading3"/>
+        <w:rPr>
+          <w:lang w:val="en-US"/>
+        </w:rPr>
+      </w:pPr>
       <w:bookmarkStart w:id="0" w:name="_GoBack"/>
       <w:bookmarkEnd w:id="0"/>
       <w:r>
-        <w:t>pear in the page for the cell.</w:t>
+        <w:rPr>
+          <w:lang w:val="en-US"/>
+        </w:rPr>
+        <w:t>Assign Assets to Cells</w:t>
+      </w:r>
+    </w:p>
+    <w:p>
+      <w:pPr>
+        <w:pStyle w:val="P"/>
+      </w:pPr>
+      <w:r>
+        <w:t>From cell</w:t>
+      </w:r>
+    </w:p>
+    <w:p>
+      <w:pPr>
+        <w:pStyle w:val="P"/>
+      </w:pPr>
+      <w:r>
+        <w:t>From asset</w:t>
+      </w:r>
+    </w:p>
+    <w:p>
+      <w:pPr>
+        <w:pStyle w:val="P"/>
+      </w:pPr>
+    </w:p>
+    <w:p>
+      <w:pPr>
+        <w:pStyle w:val="Heading2"/>
+        <w:rPr>
+          <w:lang w:val="en-US"/>
+        </w:rPr>
+      </w:pPr>
+      <w:r>
+        <w:rPr>
+          <w:lang w:val="en-US"/>
+        </w:rPr>
+        <w:t>Examples</w:t>
       </w:r>
     </w:p>
     <w:p>
@@ -3826,7 +4304,21 @@
         <w:rPr>
           <w:lang w:val="en-US"/>
         </w:rPr>
-        <w:t>Assign Cells to Shop</w:t>
+        <w:t>Create a Shop &amp; Cells</w:t>
+      </w:r>
+    </w:p>
+    <w:p>
+      <w:pPr>
+        <w:pStyle w:val="Heading3"/>
+        <w:rPr>
+          <w:lang w:val="en-US"/>
+        </w:rPr>
+      </w:pPr>
+      <w:r>
+        <w:rPr>
+          <w:lang w:val="en-US"/>
+        </w:rPr>
+        <w:t>Assign Assets to Cells</w:t>
       </w:r>
     </w:p>
     <w:p>
@@ -3834,7 +4326,7 @@
         <w:pStyle w:val="P"/>
       </w:pPr>
       <w:r>
-        <w:t>From shop</w:t>
+        <w:t>From asset</w:t>
       </w:r>
     </w:p>
     <w:p>
@@ -3847,20 +4339,6 @@
     </w:p>
     <w:p>
       <w:pPr>
-        <w:pStyle w:val="Heading2"/>
-        <w:rPr>
-          <w:lang w:val="en-US"/>
-        </w:rPr>
-      </w:pPr>
-      <w:r>
-        <w:rPr>
-          <w:lang w:val="en-US"/>
-        </w:rPr>
-        <w:t>Assets</w:t>
-      </w:r>
-    </w:p>
-    <w:p>
-      <w:pPr>
         <w:pStyle w:val="Heading3"/>
         <w:rPr>
           <w:lang w:val="en-US"/>
@@ -3870,21 +4348,7 @@
         <w:rPr>
           <w:lang w:val="en-US"/>
         </w:rPr>
-        <w:t>Attributes</w:t>
-      </w:r>
-    </w:p>
-    <w:p>
-      <w:pPr>
-        <w:pStyle w:val="Heading3"/>
-        <w:rPr>
-          <w:lang w:val="en-US"/>
-        </w:rPr>
-      </w:pPr>
-      <w:r>
-        <w:rPr>
-          <w:lang w:val="en-US"/>
-        </w:rPr>
-        <w:t>Assign Assets to Cells</w:t>
+        <w:t>Bulk Assign</w:t>
       </w:r>
     </w:p>
     <w:p>
@@ -3892,92 +4356,7 @@
         <w:pStyle w:val="P"/>
       </w:pPr>
       <w:r>
-        <w:t>From cell</w:t>
-      </w:r>
-    </w:p>
-    <w:p>
-      <w:pPr>
-        <w:pStyle w:val="P"/>
-      </w:pPr>
-      <w:r>
-        <w:t>From asset</w:t>
-      </w:r>
-    </w:p>
-    <w:p>
-      <w:pPr>
-        <w:pStyle w:val="P"/>
-      </w:pPr>
-    </w:p>
-    <w:p>
-      <w:pPr>
-        <w:pStyle w:val="Heading2"/>
-        <w:rPr>
-          <w:lang w:val="en-US"/>
-        </w:rPr>
-      </w:pPr>
-      <w:r>
-        <w:rPr>
-          <w:lang w:val="en-US"/>
-        </w:rPr>
-        <w:t>Examples</w:t>
-      </w:r>
-    </w:p>
-    <w:p>
-      <w:pPr>
-        <w:pStyle w:val="Heading3"/>
-        <w:rPr>
-          <w:lang w:val="en-US"/>
-        </w:rPr>
-      </w:pPr>
-      <w:r>
-        <w:rPr>
-          <w:lang w:val="en-US"/>
-        </w:rPr>
-        <w:t>Create a Shop &amp; Cells</w:t>
-      </w:r>
-    </w:p>
-    <w:p>
-      <w:pPr>
-        <w:pStyle w:val="Heading3"/>
-        <w:rPr>
-          <w:lang w:val="en-US"/>
-        </w:rPr>
-      </w:pPr>
-      <w:r>
-        <w:rPr>
-          <w:lang w:val="en-US"/>
-        </w:rPr>
-        <w:t>Assign Assets to Cells</w:t>
-      </w:r>
-    </w:p>
-    <w:p>
-      <w:pPr>
-        <w:pStyle w:val="P"/>
-      </w:pPr>
-      <w:r>
-        <w:t>From asset</w:t>
-      </w:r>
-    </w:p>
-    <w:p>
-      <w:pPr>
-        <w:pStyle w:val="P"/>
-      </w:pPr>
-      <w:r>
-        <w:t>From cell</w:t>
-      </w:r>
-    </w:p>
-    <w:p>
-      <w:pPr>
-        <w:pStyle w:val="Heading3"/>
-        <w:rPr>
-          <w:lang w:val="en-US"/>
-        </w:rPr>
-      </w:pPr>
-      <w:r>
-        <w:rPr>
-          <w:lang w:val="en-US"/>
-        </w:rPr>
-        <w:t>Bulk Assign</w:t>
+        <w:t>Bulk only for assets, not cells.</w:t>
       </w:r>
     </w:p>
     <w:p>
@@ -4716,7 +5095,7 @@
       </w:r>
     </w:p>
     <w:sectPr>
-      <w:footerReference w:type="default" r:id="rId25"/>
+      <w:footerReference w:type="default" r:id="rId28"/>
       <w:pgSz w:w="11906" w:h="16838"/>
       <w:pgMar w:top="1440" w:right="1440" w:bottom="1440" w:left="1440" w:header="288" w:footer="432" w:gutter="0"/>
       <w:cols w:space="708"/>
@@ -5239,7 +5618,7 @@
   <w:abstractNum w:abstractNumId="12" w15:restartNumberingAfterBreak="0">
     <w:nsid w:val="366C7B4A"/>
     <w:multiLevelType w:val="multilevel"/>
-    <w:tmpl w:val="8C40FF30"/>
+    <w:tmpl w:val="266A2064"/>
     <w:lvl w:ilvl="0">
       <w:start w:val="1"/>
       <w:numFmt w:val="decimal"/>
@@ -5334,8 +5713,8 @@
   <w:abstractNum w:abstractNumId="13" w15:restartNumberingAfterBreak="0">
     <w:nsid w:val="371C6234"/>
     <w:multiLevelType w:val="hybridMultilevel"/>
-    <w:tmpl w:val="F93C380C"/>
-    <w:lvl w:ilvl="0" w:tplc="AE58D0E6">
+    <w:tmpl w:val="85FC73C2"/>
+    <w:lvl w:ilvl="0" w:tplc="512EE3D8">
       <w:start w:val="1"/>
       <w:numFmt w:val="decimal"/>
       <w:pStyle w:val="ol"/>
@@ -5806,6 +6185,12 @@
     </w:lvlOverride>
   </w:num>
   <w:num w:numId="25">
+    <w:abstractNumId w:val="13"/>
+    <w:lvlOverride w:ilvl="0">
+      <w:startOverride w:val="1"/>
+    </w:lvlOverride>
+  </w:num>
+  <w:num w:numId="26">
     <w:abstractNumId w:val="13"/>
     <w:lvlOverride w:ilvl="0">
       <w:startOverride w:val="1"/>
@@ -6270,7 +6655,7 @@
     <w:uiPriority w:val="9"/>
     <w:unhideWhenUsed/>
     <w:qFormat/>
-    <w:rsid w:val="00830E13"/>
+    <w:rsid w:val="00083B85"/>
     <w:pPr>
       <w:keepNext/>
       <w:keepLines/>
@@ -6563,7 +6948,7 @@
     <w:basedOn w:val="P"/>
     <w:autoRedefine/>
     <w:qFormat/>
-    <w:rsid w:val="004C3450"/>
+    <w:rsid w:val="00FF6C7C"/>
     <w:pPr>
       <w:numPr>
         <w:numId w:val="2"/>
@@ -6650,7 +7035,7 @@
     <w:basedOn w:val="DefaultParagraphFont"/>
     <w:link w:val="Heading3"/>
     <w:uiPriority w:val="9"/>
-    <w:rsid w:val="00830E13"/>
+    <w:rsid w:val="00083B85"/>
     <w:rPr>
       <w:rFonts w:asciiTheme="majorHAnsi" w:eastAsiaTheme="majorEastAsia" w:hAnsiTheme="majorHAnsi" w:cstheme="majorBidi"/>
       <w:color w:val="1F3763" w:themeColor="accent1" w:themeShade="7F"/>

</xml_diff>

<commit_message>
RAM2-UserManual.docx - Draft 1 (review)
</commit_message>
<xml_diff>
--- a/Manuals/RAM2-UserManual.docx
+++ b/Manuals/RAM2-UserManual.docx
@@ -35,15 +35,102 @@
         <w:pStyle w:val="P"/>
       </w:pPr>
       <w:r>
+        <w:t xml:space="preserve">The Otorio Risk Assessment Monitoring &amp; Management platform, </w:t>
+      </w:r>
+      <w:r>
+        <w:t>RAM</w:t>
+      </w:r>
+      <w:r>
+        <w:rPr>
+          <w:vertAlign w:val="superscript"/>
+        </w:rPr>
+        <w:t>2</w:t>
+      </w:r>
+      <w:r>
+        <w:t>, is</w:t>
+      </w:r>
+      <w:r>
+        <w:t xml:space="preserve"> an industrial-tailored Security Orchestration, Automation and Response (SOAR) platform. The </w:t>
+      </w:r>
+      <w:r>
+        <w:t>RAM</w:t>
+      </w:r>
+      <w:r>
+        <w:rPr>
+          <w:vertAlign w:val="superscript"/>
+        </w:rPr>
+        <w:t>2</w:t>
+      </w:r>
+      <w:r>
+        <w:t xml:space="preserve"> </w:t>
+      </w:r>
+      <w:r>
+        <w:t>offers a comprehensive, centralized, simplified, and automated industrial cyber risk management solution.</w:t>
+      </w:r>
+    </w:p>
+    <w:p>
+      <w:pPr>
+        <w:pStyle w:val="P"/>
+      </w:pPr>
+      <w:r>
+        <w:t>RAM</w:t>
+      </w:r>
+      <w:r>
+        <w:rPr>
+          <w:vertAlign w:val="superscript"/>
+        </w:rPr>
+        <w:t>2</w:t>
+      </w:r>
+      <w:r>
+        <w:t xml:space="preserve"> </w:t>
+      </w:r>
+      <w:r>
+        <w:t>easily integrates a variety of production floor data sources (e.g. OT, IT, security logs and network data) and provides actionable views</w:t>
+      </w:r>
+      <w:r>
+        <w:t xml:space="preserve"> of factory assets and alerts</w:t>
+      </w:r>
+      <w:r>
+        <w:t>, based on powerful machine analytics. Business Information Security Officers (BISO) and operations engineers can use the customized dashboard to more effectively carry day-to-day tasks.</w:t>
+      </w:r>
+    </w:p>
+    <w:p>
+      <w:pPr>
+        <w:pStyle w:val="Heading2"/>
+        <w:rPr>
+          <w:lang w:val="en-US"/>
+        </w:rPr>
+      </w:pPr>
+      <w:r>
+        <w:rPr>
+          <w:lang w:val="en-US"/>
+        </w:rPr>
+        <w:t>Main Features</w:t>
+      </w:r>
+    </w:p>
+    <w:p>
+      <w:pPr>
+        <w:pStyle w:val="Heading3"/>
+        <w:rPr>
+          <w:lang w:val="en-US"/>
+        </w:rPr>
+      </w:pPr>
+      <w:r>
+        <w:rPr>
+          <w:lang w:val="en-US"/>
+        </w:rPr>
+        <w:t>Factory Management</w:t>
+      </w:r>
+    </w:p>
+    <w:p>
+      <w:pPr>
+        <w:pStyle w:val="P"/>
+      </w:pPr>
+      <w:r>
         <w:t xml:space="preserve">The </w:t>
       </w:r>
-      <w:proofErr w:type="spellStart"/>
-      <w:r>
-        <w:t>Otorio</w:t>
-      </w:r>
-      <w:proofErr w:type="spellEnd"/>
-      <w:r>
-        <w:t xml:space="preserve"> Risk Assessment Monitoring &amp; Management platform, RAM</w:t>
+      <w:r>
+        <w:t>RAM</w:t>
       </w:r>
       <w:r>
         <w:rPr>
@@ -52,16 +139,10 @@
         <w:t>2</w:t>
       </w:r>
       <w:r>
-        <w:t xml:space="preserve"> an unparalleled industrial-tailored Security Orchestration, Automation and Response (SOAR) platform. The RAM</w:t>
-      </w:r>
-      <w:r>
-        <w:rPr>
-          <w:vertAlign w:val="superscript"/>
-        </w:rPr>
-        <w:t>2</w:t>
-      </w:r>
-      <w:r>
-        <w:t xml:space="preserve"> offers an industry-first, comprehensive, centralized, simplified, and automated industrial cyber risk management solution.</w:t>
+        <w:t xml:space="preserve"> </w:t>
+      </w:r>
+      <w:r>
+        <w:t>platform manages security for assets (such as shop-floor machines) in a single factory.</w:t>
       </w:r>
     </w:p>
     <w:p>
@@ -69,69 +150,10 @@
         <w:pStyle w:val="P"/>
       </w:pPr>
       <w:r>
-        <w:t>RAM</w:t>
-      </w:r>
-      <w:r>
-        <w:rPr>
-          <w:vertAlign w:val="superscript"/>
-        </w:rPr>
-        <w:t>2</w:t>
-      </w:r>
-      <w:r>
-        <w:t xml:space="preserve"> easily integrates a variety of production floor data sources (e.g. OT, IT, security logs and network data) and provides actionable views, based on powerful machine analytics. Business Information Security Officers (BISO) and operations engineers can use the customized dashboard to more effectively carry day-to-day tasks.</w:t>
-      </w:r>
-    </w:p>
-    <w:p>
-      <w:pPr>
-        <w:pStyle w:val="Heading2"/>
-        <w:rPr>
-          <w:lang w:val="en-US"/>
-        </w:rPr>
-      </w:pPr>
-      <w:r>
-        <w:rPr>
-          <w:lang w:val="en-US"/>
-        </w:rPr>
-        <w:t>Main Features</w:t>
-      </w:r>
-    </w:p>
-    <w:p>
-      <w:pPr>
-        <w:pStyle w:val="Heading3"/>
-        <w:rPr>
-          <w:lang w:val="en-US"/>
-        </w:rPr>
-      </w:pPr>
-      <w:r>
-        <w:rPr>
-          <w:lang w:val="en-US"/>
-        </w:rPr>
-        <w:t>Factory Management</w:t>
-      </w:r>
-    </w:p>
-    <w:p>
-      <w:pPr>
-        <w:pStyle w:val="P"/>
-      </w:pPr>
-      <w:r>
-        <w:t>The RAM</w:t>
-      </w:r>
-      <w:r>
-        <w:rPr>
-          <w:vertAlign w:val="superscript"/>
-        </w:rPr>
-        <w:t>2</w:t>
-      </w:r>
-      <w:r>
-        <w:t xml:space="preserve"> platform manages security for assets (such as shop-floor machines) in a single factory.</w:t>
-      </w:r>
-    </w:p>
-    <w:p>
-      <w:pPr>
-        <w:pStyle w:val="P"/>
-      </w:pPr>
-      <w:r>
-        <w:t>The factory is divided hierarchically into the following entities.</w:t>
+        <w:t>The factory is divided hierarchically into the following entities</w:t>
+      </w:r>
+      <w:r>
+        <w:t>:</w:t>
       </w:r>
     </w:p>
     <w:p>
@@ -143,10 +165,28 @@
           <w:b/>
           <w:bCs/>
         </w:rPr>
-        <w:t>Plant</w:t>
-      </w:r>
-      <w:r>
-        <w:t xml:space="preserve"> – this is a factory, possibly distributed over several geographical locations, but related logically as one business or industrial unit.</w:t>
+        <w:t xml:space="preserve">Factory </w:t>
+      </w:r>
+      <w:r>
+        <w:t>– th</w:t>
+      </w:r>
+      <w:r>
+        <w:t xml:space="preserve">e </w:t>
+      </w:r>
+      <w:r>
+        <w:t>factory</w:t>
+      </w:r>
+      <w:r>
+        <w:t xml:space="preserve"> can be </w:t>
+      </w:r>
+      <w:r>
+        <w:t xml:space="preserve">distributed over several geographical locations, but </w:t>
+      </w:r>
+      <w:r>
+        <w:t xml:space="preserve">is </w:t>
+      </w:r>
+      <w:r>
+        <w:t>one business or industrial unit.</w:t>
       </w:r>
     </w:p>
     <w:p>
@@ -215,7 +255,10 @@
         <w:t>2</w:t>
       </w:r>
       <w:r>
-        <w:t xml:space="preserve"> scans assets in cells to assess their security and risk level, and then assesses an overall risk level for the cell,</w:t>
+        <w:t xml:space="preserve"> </w:t>
+      </w:r>
+      <w:r>
+        <w:t>scans assets in cells to assess their security and risk level, and then assesses an overall risk level for the cell,</w:t>
       </w:r>
       <w:r>
         <w:t xml:space="preserve"> based on the vulnerabilities found. It then determines the risk level for cells and shops, based on the security levels of the </w:t>
@@ -252,16 +295,47 @@
         <w:t>2</w:t>
       </w:r>
       <w:r>
+        <w:t xml:space="preserve"> </w:t>
+      </w:r>
+      <w:r>
+        <w:t xml:space="preserve">discovers assets in the plant automatically (if they are connected to the </w:t>
+      </w:r>
+      <w:r>
+        <w:t xml:space="preserve">plant network and discoverable). </w:t>
+      </w:r>
+    </w:p>
+    <w:p>
+      <w:pPr>
+        <w:pStyle w:val="P"/>
+      </w:pPr>
+      <w:r>
+        <w:t>Y</w:t>
+      </w:r>
+      <w:r>
+        <w:t xml:space="preserve">ou can define shops and cells for the plant, and then assign cells to shops, and assets to cells. </w:t>
+      </w:r>
+      <w:r>
+        <w:t>Discovered assets are initially unassigned to any cell or shop.</w:t>
+      </w:r>
+    </w:p>
+    <w:p>
+      <w:pPr>
+        <w:pStyle w:val="P"/>
+      </w:pPr>
+      <w:r>
+        <w:t>RAM</w:t>
+      </w:r>
+      <w:r>
         <w:rPr>
           <w:vertAlign w:val="superscript"/>
         </w:rPr>
+        <w:t>2</w:t>
+      </w:r>
+      <w:r>
         <w:t xml:space="preserve"> </w:t>
       </w:r>
       <w:r>
-        <w:t xml:space="preserve">discovers assets in the plant automatically (if they are connected to the </w:t>
-      </w:r>
-      <w:r>
-        <w:t xml:space="preserve">plant network and discoverable). </w:t>
+        <w:t>scans assets, once they are discovered, whether or not they are assigned to a cell.</w:t>
       </w:r>
     </w:p>
     <w:p>
@@ -269,20 +343,6 @@
         <w:pStyle w:val="P"/>
       </w:pPr>
       <w:r>
-        <w:t>Y</w:t>
-      </w:r>
-      <w:r>
-        <w:t xml:space="preserve">ou can define shops and cells for the plant, and then assign cells to shops, and assets to cells. </w:t>
-      </w:r>
-      <w:r>
-        <w:t>Discovered assets are initially unassigned to any cell or shop.</w:t>
-      </w:r>
-    </w:p>
-    <w:p>
-      <w:pPr>
-        <w:pStyle w:val="P"/>
-      </w:pPr>
-      <w:r>
         <w:t>RAM</w:t>
       </w:r>
       <w:r>
@@ -292,24 +352,10 @@
         <w:t>2</w:t>
       </w:r>
       <w:r>
-        <w:t xml:space="preserve"> scans assets, once they are discovered, whether or not they are assigned to a cell.</w:t>
-      </w:r>
-    </w:p>
-    <w:p>
-      <w:pPr>
-        <w:pStyle w:val="P"/>
-      </w:pPr>
-      <w:r>
-        <w:t>RAM</w:t>
-      </w:r>
-      <w:r>
-        <w:rPr>
-          <w:vertAlign w:val="superscript"/>
-        </w:rPr>
-        <w:t>2</w:t>
-      </w:r>
-      <w:r>
-        <w:t xml:space="preserve"> also has views to show the security and risk status of the plant, shops, cells, and assets, as well as alerts that are generated when security issues are found in the course of a scan.</w:t>
+        <w:t xml:space="preserve"> </w:t>
+      </w:r>
+      <w:r>
+        <w:t>also has views to show the security and risk status of the plant, shops, cells, and assets, as well as alerts that are generated when security issues are found in the course of a scan.</w:t>
       </w:r>
     </w:p>
     <w:p>
@@ -384,7 +430,6 @@
         <w:rPr>
           <w:lang w:val="en-US"/>
         </w:rPr>
-        <w:lastRenderedPageBreak/>
         <w:t>Alerts</w:t>
       </w:r>
     </w:p>
@@ -402,7 +447,10 @@
         <w:t>2</w:t>
       </w:r>
       <w:r>
-        <w:t xml:space="preserve"> generates alerts for security issues discovered in assets in the course of a scan. The alert indicates the severity of the issue, and details for it (such as the specific vulnerability for the issue). There are filterable views to see alerts for shops, cells and assets, or for specific risk levels or vulnerabilities. </w:t>
+        <w:t xml:space="preserve"> </w:t>
+      </w:r>
+      <w:r>
+        <w:t xml:space="preserve">generates alerts for security issues discovered in assets in the course of a scan. The alert indicates the severity of the issue, and details for it (such as the specific vulnerability for the issue). There are filterable views to see alerts for shops, cells and assets, or for specific risk levels or vulnerabilities. </w:t>
       </w:r>
     </w:p>
     <w:p>
@@ -432,15 +480,19 @@
         <w:pStyle w:val="P"/>
       </w:pPr>
       <w:r>
-        <w:t xml:space="preserve">RAM2 assesses the risk level for an asset using a list of vulnerabilities compiled by the </w:t>
-      </w:r>
-      <w:proofErr w:type="spellStart"/>
-      <w:r>
-        <w:t>Otorio</w:t>
-      </w:r>
-      <w:proofErr w:type="spellEnd"/>
-      <w:r>
-        <w:t xml:space="preserve"> threat intelligence research team, and based on published open source vulnerabilities, industrial best practices, etc.</w:t>
+        <w:t>RAM</w:t>
+      </w:r>
+      <w:r>
+        <w:rPr>
+          <w:vertAlign w:val="superscript"/>
+        </w:rPr>
+        <w:t>2</w:t>
+      </w:r>
+      <w:r>
+        <w:t xml:space="preserve"> </w:t>
+      </w:r>
+      <w:r>
+        <w:t>assesses the risk level for an asset using a list of vulnerabilities compiled by the Otorio threat intelligence research team, and based on published open source vulnerabilities, industrial best practices, etc.</w:t>
       </w:r>
     </w:p>
     <w:p>
@@ -459,20 +511,25 @@
         <w:rPr>
           <w:lang w:val="en-US"/>
         </w:rPr>
-        <w:t>What RAM</w:t>
+        <w:t xml:space="preserve">What </w:t>
+      </w:r>
+      <w:r>
+        <w:t>RAM</w:t>
       </w:r>
       <w:r>
         <w:rPr>
           <w:vertAlign w:val="superscript"/>
-          <w:lang w:val="en-US"/>
         </w:rPr>
         <w:t>2</w:t>
       </w:r>
       <w:r>
-        <w:rPr>
-          <w:lang w:val="en-US"/>
-        </w:rPr>
-        <w:t xml:space="preserve"> does</w:t>
+        <w:t xml:space="preserve"> </w:t>
+      </w:r>
+      <w:r>
+        <w:rPr>
+          <w:lang w:val="en-US"/>
+        </w:rPr>
+        <w:t>does</w:t>
       </w:r>
     </w:p>
     <w:p>
@@ -534,13 +591,8 @@
       <w:pPr>
         <w:pStyle w:val="ul2"/>
       </w:pPr>
-      <w:proofErr w:type="spellStart"/>
-      <w:r>
-        <w:t>Otorio</w:t>
-      </w:r>
-      <w:proofErr w:type="spellEnd"/>
-      <w:r>
-        <w:t xml:space="preserve"> Threat Intel Research Team</w:t>
+      <w:r>
+        <w:t>Otorio Threat Intel Research Team</w:t>
       </w:r>
     </w:p>
     <w:p>
@@ -561,13 +613,8 @@
       <w:pPr>
         <w:pStyle w:val="ul2"/>
       </w:pPr>
-      <w:proofErr w:type="spellStart"/>
-      <w:r>
-        <w:t>Otorio</w:t>
-      </w:r>
-      <w:proofErr w:type="spellEnd"/>
-      <w:r>
-        <w:t xml:space="preserve"> proprietary algorithm</w:t>
+      <w:r>
+        <w:t>Otorio proprietary algorithm</w:t>
       </w:r>
     </w:p>
     <w:p>
@@ -612,7 +659,10 @@
         <w:t>2</w:t>
       </w:r>
       <w:r>
-        <w:t xml:space="preserve"> has several views, to show entities in the plant, and alerts.</w:t>
+        <w:t xml:space="preserve"> </w:t>
+      </w:r>
+      <w:r>
+        <w:t>has several views, to show entities in the plant, and alerts.</w:t>
       </w:r>
     </w:p>
     <w:p>
@@ -659,20 +709,25 @@
         <w:rPr>
           <w:lang w:val="en-US"/>
         </w:rPr>
-        <w:t>when the RAM</w:t>
+        <w:t xml:space="preserve">when the </w:t>
+      </w:r>
+      <w:r>
+        <w:t>RAM</w:t>
       </w:r>
       <w:r>
         <w:rPr>
           <w:vertAlign w:val="superscript"/>
-          <w:lang w:val="en-US"/>
         </w:rPr>
         <w:t>2</w:t>
       </w:r>
       <w:r>
-        <w:rPr>
-          <w:lang w:val="en-US"/>
-        </w:rPr>
-        <w:t xml:space="preserve"> application starts. It shows summary information for each shop in your plant.</w:t>
+        <w:t xml:space="preserve"> </w:t>
+      </w:r>
+      <w:r>
+        <w:rPr>
+          <w:lang w:val="en-US"/>
+        </w:rPr>
+        <w:t>application starts. It shows summary information for each shop in your plant.</w:t>
       </w:r>
       <w:r>
         <w:rPr>
@@ -893,7 +948,10 @@
         <w:t xml:space="preserve">Dashboard </w:t>
       </w:r>
       <w:r>
-        <w:t>link to return to the Dashboard from any other RAM</w:t>
+        <w:t xml:space="preserve">link to return to the Dashboard from any other </w:t>
+      </w:r>
+      <w:r>
+        <w:t>RAM</w:t>
       </w:r>
       <w:r>
         <w:rPr>
@@ -902,7 +960,10 @@
         <w:t>2</w:t>
       </w:r>
       <w:r>
-        <w:t xml:space="preserve"> view.</w:t>
+        <w:t xml:space="preserve"> </w:t>
+      </w:r>
+      <w:r>
+        <w:t>view.</w:t>
       </w:r>
     </w:p>
     <w:p>
@@ -1115,18 +1176,7 @@
         <w:t xml:space="preserve"> In the example below the cell at High Risk has 7 assets </w:t>
       </w:r>
       <w:r>
-        <w:t xml:space="preserve">affected </w:t>
-      </w:r>
-      <w:proofErr w:type="spellStart"/>
-      <w:r>
-        <w:t>by</w:t>
-      </w:r>
-      <w:r>
-        <w:t>s</w:t>
-      </w:r>
-      <w:proofErr w:type="spellEnd"/>
-      <w:r>
-        <w:t xml:space="preserve"> risk, with 10 alerts generated.</w:t>
+        <w:t>affected by risk, with 10 alerts generated.</w:t>
       </w:r>
     </w:p>
     <w:p>
@@ -1394,6 +1444,9 @@
       <w:r>
         <w:t xml:space="preserve"> menu</w:t>
       </w:r>
+      <w:r>
+        <w:t>.</w:t>
+      </w:r>
     </w:p>
     <w:p>
       <w:pPr>
@@ -1703,6 +1756,11 @@
       </w:r>
     </w:p>
     <w:p>
+      <w:pPr>
+        <w:rPr>
+          <w:lang w:val="en-US"/>
+        </w:rPr>
+      </w:pPr>
       <w:r>
         <w:t xml:space="preserve">You can see a list of unassigned assets (assets that are not assigned to any production cell) from the Dashboard. Click </w:t>
       </w:r>
@@ -1723,6 +1781,12 @@
       </w:r>
       <w:r>
         <w:t>an overall Risk Level (based on all the unassigned cells taken together)</w:t>
+      </w:r>
+      <w:r>
+        <w:rPr>
+          <w:lang w:val="en-US"/>
+        </w:rPr>
+        <w:t>.</w:t>
       </w:r>
     </w:p>
     <w:p>
@@ -2048,6 +2112,9 @@
         <w:pStyle w:val="ul"/>
       </w:pPr>
       <w:r>
+        <w:t xml:space="preserve">the </w:t>
+      </w:r>
+      <w:r>
         <w:t xml:space="preserve">overall </w:t>
       </w:r>
       <w:r>
@@ -2513,7 +2580,10 @@
         <w:pStyle w:val="P"/>
       </w:pPr>
       <w:r>
-        <w:t>You can view alerts that have been generated by RAM</w:t>
+        <w:t xml:space="preserve">You can view alerts that have been generated by </w:t>
+      </w:r>
+      <w:r>
+        <w:t>RAM</w:t>
       </w:r>
       <w:r>
         <w:rPr>
@@ -2522,7 +2592,10 @@
         <w:t>2</w:t>
       </w:r>
       <w:r>
-        <w:t xml:space="preserve"> in the alert view. Select this from the top-level </w:t>
+        <w:t xml:space="preserve"> </w:t>
+      </w:r>
+      <w:r>
+        <w:t xml:space="preserve">in the alert view. Select this from the top-level </w:t>
       </w:r>
       <w:r>
         <w:rPr>
@@ -2783,7 +2856,22 @@
         <w:pStyle w:val="P"/>
       </w:pPr>
       <w:r>
-        <w:t>You can filter the views in RAM2 to select specific items of interest.</w:t>
+        <w:t xml:space="preserve">You can filter the views in </w:t>
+      </w:r>
+      <w:r>
+        <w:t>RAM</w:t>
+      </w:r>
+      <w:r>
+        <w:rPr>
+          <w:vertAlign w:val="superscript"/>
+        </w:rPr>
+        <w:t>2</w:t>
+      </w:r>
+      <w:r>
+        <w:t xml:space="preserve"> </w:t>
+      </w:r>
+      <w:r>
+        <w:t>to select specific items of interest.</w:t>
       </w:r>
     </w:p>
     <w:p>
@@ -2902,6 +2990,8 @@
         <w:pStyle w:val="Caption"/>
         <w:jc w:val="center"/>
       </w:pPr>
+      <w:bookmarkStart w:id="0" w:name="_GoBack"/>
+      <w:bookmarkEnd w:id="0"/>
       <w:r>
         <w:t xml:space="preserve">Figure </w:t>
       </w:r>
@@ -2974,7 +3064,37 @@
         <w:pStyle w:val="P"/>
       </w:pPr>
       <w:r>
-        <w:t>In RAM2 you can define shops and production cells for your factory. RAM2 discovers factory-floor assets itself directly from the MSB</w:t>
+        <w:t xml:space="preserve">In </w:t>
+      </w:r>
+      <w:r>
+        <w:t>RAM</w:t>
+      </w:r>
+      <w:r>
+        <w:rPr>
+          <w:vertAlign w:val="superscript"/>
+        </w:rPr>
+        <w:t>2</w:t>
+      </w:r>
+      <w:r>
+        <w:t xml:space="preserve"> </w:t>
+      </w:r>
+      <w:r>
+        <w:t xml:space="preserve">you can define shops and production cells for your factory. </w:t>
+      </w:r>
+      <w:r>
+        <w:t>RAM</w:t>
+      </w:r>
+      <w:r>
+        <w:rPr>
+          <w:vertAlign w:val="superscript"/>
+        </w:rPr>
+        <w:t>2</w:t>
+      </w:r>
+      <w:r>
+        <w:t xml:space="preserve"> </w:t>
+      </w:r>
+      <w:r>
+        <w:t>discovers factory-floor assets itself directly from the MSB</w:t>
       </w:r>
       <w:r>
         <w:t>.</w:t>
@@ -3173,10 +3293,22 @@
         <w:t>Shop name &amp; description</w:t>
       </w:r>
       <w:r>
-        <w:t xml:space="preserve"> – the name for the shop in RAM2</w:t>
-      </w:r>
-      <w:r>
-        <w:t>, and a description of it; this is free text</w:t>
+        <w:t xml:space="preserve"> – the name for the shop in </w:t>
+      </w:r>
+      <w:r>
+        <w:t>RAM</w:t>
+      </w:r>
+      <w:r>
+        <w:rPr>
+          <w:vertAlign w:val="superscript"/>
+        </w:rPr>
+        <w:t>2</w:t>
+      </w:r>
+      <w:r>
+        <w:t>,</w:t>
+      </w:r>
+      <w:r>
+        <w:t xml:space="preserve"> and a description of it; this is free text</w:t>
       </w:r>
     </w:p>
     <w:p>
@@ -3870,10 +4002,22 @@
         <w:t>Cell name &amp; description</w:t>
       </w:r>
       <w:r>
-        <w:t xml:space="preserve"> - the name for the cell in RAM2</w:t>
-      </w:r>
-      <w:r>
-        <w:t>, and a description of it; this is free text</w:t>
+        <w:t xml:space="preserve"> - the name for the cell in </w:t>
+      </w:r>
+      <w:r>
+        <w:t>RAM</w:t>
+      </w:r>
+      <w:r>
+        <w:rPr>
+          <w:vertAlign w:val="superscript"/>
+        </w:rPr>
+        <w:t>2</w:t>
+      </w:r>
+      <w:r>
+        <w:t>,</w:t>
+      </w:r>
+      <w:r>
+        <w:t xml:space="preserve"> and a description of it; this is free text</w:t>
       </w:r>
     </w:p>
     <w:p>
@@ -4177,7 +4321,10 @@
         <w:t>cell</w:t>
       </w:r>
       <w:r>
-        <w:t xml:space="preserve"> panel, enter the following  </w:t>
+        <w:t xml:space="preserve"> panel, enter the following</w:t>
+      </w:r>
+      <w:r>
+        <w:t xml:space="preserve"> </w:t>
       </w:r>
     </w:p>
     <w:p>
@@ -4189,10 +4336,22 @@
         </w:numPr>
       </w:pPr>
       <w:r>
-        <w:t>Cell name &amp; description - the name for the cell in RAM2</w:t>
-      </w:r>
-      <w:r>
-        <w:t>, and a description for it</w:t>
+        <w:t xml:space="preserve">Cell name &amp; description - the name for the cell in </w:t>
+      </w:r>
+      <w:r>
+        <w:t>RAM</w:t>
+      </w:r>
+      <w:r>
+        <w:rPr>
+          <w:vertAlign w:val="superscript"/>
+        </w:rPr>
+        <w:t>2</w:t>
+      </w:r>
+      <w:r>
+        <w:t>,</w:t>
+      </w:r>
+      <w:r>
+        <w:t xml:space="preserve"> and a description for it</w:t>
       </w:r>
     </w:p>
     <w:p>
@@ -4426,7 +4585,13 @@
         <w:t xml:space="preserve">Assets are individual shop-floor machines. </w:t>
       </w:r>
       <w:r>
-        <w:t xml:space="preserve">They are discovered automatically (for example, using the MSB).  You can </w:t>
+        <w:t>They are discovered automatically (for example, using the MSB).</w:t>
+      </w:r>
+      <w:r>
+        <w:t xml:space="preserve"> </w:t>
+      </w:r>
+      <w:r>
+        <w:t xml:space="preserve">You can </w:t>
       </w:r>
       <w:r>
         <w:t>assign</w:t>
@@ -4446,7 +4611,22 @@
         <w:pStyle w:val="P"/>
       </w:pPr>
       <w:r>
-        <w:t>Once discovered, RAM2 assesses a Risk Level for them.</w:t>
+        <w:t xml:space="preserve">Once discovered, </w:t>
+      </w:r>
+      <w:r>
+        <w:t>RAM</w:t>
+      </w:r>
+      <w:r>
+        <w:rPr>
+          <w:vertAlign w:val="superscript"/>
+        </w:rPr>
+        <w:t>2</w:t>
+      </w:r>
+      <w:r>
+        <w:t xml:space="preserve"> </w:t>
+      </w:r>
+      <w:r>
+        <w:t>assesses a Risk Level for them.</w:t>
       </w:r>
     </w:p>
     <w:p>
@@ -4988,7 +5168,19 @@
         <w:pStyle w:val="P"/>
       </w:pPr>
       <w:r>
-        <w:t xml:space="preserve">RAM2 generates alerts when security issues are discovered in assets after they are scanned. These alerts </w:t>
+        <w:t>RAM</w:t>
+      </w:r>
+      <w:r>
+        <w:rPr>
+          <w:vertAlign w:val="superscript"/>
+        </w:rPr>
+        <w:t>2</w:t>
+      </w:r>
+      <w:r>
+        <w:t xml:space="preserve"> </w:t>
+      </w:r>
+      <w:r>
+        <w:t xml:space="preserve">generates alerts when security issues are discovered in assets after they are scanned. These alerts </w:t>
       </w:r>
       <w:r>
         <w:t>are shown in the Alerts view.</w:t>
@@ -5073,7 +5265,19 @@
         <w:t xml:space="preserve"> </w:t>
       </w:r>
       <w:r>
-        <w:t>new asset has been discovered by RAM2; it does not mean there is a security issue.</w:t>
+        <w:t xml:space="preserve">new asset has been discovered by </w:t>
+      </w:r>
+      <w:r>
+        <w:t>RAM</w:t>
+      </w:r>
+      <w:r>
+        <w:rPr>
+          <w:vertAlign w:val="superscript"/>
+        </w:rPr>
+        <w:t>2</w:t>
+      </w:r>
+      <w:r>
+        <w:t>; it does not mean there is a security issue.</w:t>
       </w:r>
     </w:p>
     <w:p>
@@ -5628,7 +5832,6 @@
       <w:r>
         <w:t xml:space="preserve">ged alerts will show the name of the user who acknowledged them, on the </w:t>
       </w:r>
-      <w:bookmarkStart w:id="0" w:name="_GoBack"/>
       <w:r>
         <w:rPr>
           <w:rStyle w:val="UI-item"/>
@@ -5636,45 +5839,71 @@
         <w:t>Alerts</w:t>
       </w:r>
       <w:r>
+        <w:t xml:space="preserve"> page.</w:t>
+      </w:r>
+    </w:p>
+    <w:p>
+      <w:pPr>
+        <w:pStyle w:val="Heading2"/>
+        <w:rPr>
+          <w:lang w:val="en-US"/>
+        </w:rPr>
+      </w:pPr>
+      <w:r>
+        <w:rPr>
+          <w:lang w:val="en-US"/>
+        </w:rPr>
+        <w:t xml:space="preserve">Disable </w:t>
+      </w:r>
+      <w:r>
+        <w:rPr>
+          <w:lang w:val="en-US"/>
+        </w:rPr>
+        <w:t xml:space="preserve">vulnerabilities </w:t>
+      </w:r>
+      <w:r>
+        <w:rPr>
+          <w:lang w:val="en-US"/>
+        </w:rPr>
+        <w:t>(manage CVE policy)</w:t>
+      </w:r>
+    </w:p>
+    <w:p>
+      <w:pPr>
+        <w:pStyle w:val="P"/>
+      </w:pPr>
+      <w:r>
+        <w:t xml:space="preserve">You can manage the list of vulnerabilities that the </w:t>
+      </w:r>
+      <w:r>
+        <w:t>RAM</w:t>
+      </w:r>
+      <w:r>
+        <w:rPr>
+          <w:vertAlign w:val="superscript"/>
+        </w:rPr>
+        <w:t>2</w:t>
+      </w:r>
+      <w:r>
+        <w:rPr>
+          <w:vertAlign w:val="superscript"/>
+        </w:rPr>
         <w:t xml:space="preserve"> </w:t>
       </w:r>
-      <w:bookmarkEnd w:id="0"/>
-      <w:r>
-        <w:t>page.</w:t>
-      </w:r>
-    </w:p>
-    <w:p>
-      <w:pPr>
-        <w:pStyle w:val="Heading2"/>
-        <w:rPr>
-          <w:lang w:val="en-US"/>
-        </w:rPr>
-      </w:pPr>
-      <w:r>
-        <w:rPr>
-          <w:lang w:val="en-US"/>
-        </w:rPr>
-        <w:t xml:space="preserve">Disable </w:t>
-      </w:r>
-      <w:r>
-        <w:rPr>
-          <w:lang w:val="en-US"/>
-        </w:rPr>
-        <w:t xml:space="preserve">vulnerabilities </w:t>
-      </w:r>
-      <w:r>
-        <w:rPr>
-          <w:lang w:val="en-US"/>
-        </w:rPr>
-        <w:t>(manage CVE policy)</w:t>
-      </w:r>
-    </w:p>
-    <w:p>
-      <w:pPr>
-        <w:pStyle w:val="P"/>
-      </w:pPr>
-      <w:r>
-        <w:t>You can manage the list of vulnerabilities that the RAM2 maintains, and select which ones will generate alerts, and which to ignore. This applies to all assets.</w:t>
+      <w:r>
+        <w:t xml:space="preserve">maintains, and select which ones will generate alerts, and which </w:t>
+      </w:r>
+      <w:r>
+        <w:t xml:space="preserve">will be </w:t>
+      </w:r>
+      <w:r>
+        <w:t>ignore</w:t>
+      </w:r>
+      <w:r>
+        <w:t>s</w:t>
+      </w:r>
+      <w:r>
+        <w:t>. This applies to all assets.</w:t>
       </w:r>
     </w:p>
     <w:p>
@@ -5779,6 +6008,14 @@
     </w:p>
     <w:p>
       <w:pPr>
+        <w:pStyle w:val="P"/>
+      </w:pPr>
+      <w:r>
+        <w:t>You can enable a disabled vulnerability in the same way. Once a vulnerability is enabled, alerts for it will be issued.</w:t>
+      </w:r>
+    </w:p>
+    <w:p>
+      <w:pPr>
         <w:pStyle w:val="Heading2"/>
         <w:rPr>
           <w:lang w:val="en-US"/>
@@ -5913,6 +6150,9 @@
     <w:p>
       <w:pPr>
         <w:pStyle w:val="Heading1"/>
+        <w:rPr>
+          <w:lang w:val="en-US"/>
+        </w:rPr>
       </w:pPr>
       <w:r>
         <w:rPr>
@@ -5930,7 +6170,57 @@
     </w:p>
     <w:p>
       <w:pPr>
+        <w:pStyle w:val="P"/>
+      </w:pPr>
+      <w:r>
+        <w:t>You can configure</w:t>
+      </w:r>
+      <w:r>
+        <w:t xml:space="preserve"> the</w:t>
+      </w:r>
+      <w:r>
+        <w:t xml:space="preserve"> </w:t>
+      </w:r>
+      <w:r>
+        <w:t>RAM</w:t>
+      </w:r>
+      <w:r>
+        <w:rPr>
+          <w:vertAlign w:val="superscript"/>
+        </w:rPr>
+        <w:t>2</w:t>
+      </w:r>
+      <w:r>
+        <w:t xml:space="preserve"> </w:t>
+      </w:r>
+      <w:r>
+        <w:t xml:space="preserve">server settings in the </w:t>
+      </w:r>
+      <w:r>
+        <w:rPr>
+          <w:rStyle w:val="UI-item"/>
+        </w:rPr>
+        <w:t>System Settings</w:t>
+      </w:r>
+      <w:r>
+        <w:t xml:space="preserve"> page. Select this from the top-level </w:t>
+      </w:r>
+      <w:r>
+        <w:rPr>
+          <w:rStyle w:val="UI-item"/>
+        </w:rPr>
+        <w:t>More</w:t>
+      </w:r>
+      <w:r>
+        <w:t xml:space="preserve"> menu.</w:t>
+      </w:r>
+    </w:p>
+    <w:p>
+      <w:pPr>
         <w:pStyle w:val="Heading2"/>
+        <w:rPr>
+          <w:lang w:val="en-US"/>
+        </w:rPr>
       </w:pPr>
       <w:r>
         <w:rPr>
@@ -5941,7 +6231,129 @@
     </w:p>
     <w:p>
       <w:pPr>
+        <w:pStyle w:val="P"/>
+      </w:pPr>
+      <w:r>
+        <w:t>To configure the RAM network settings:</w:t>
+      </w:r>
+    </w:p>
+    <w:p>
+      <w:pPr>
+        <w:pStyle w:val="ol"/>
+        <w:numPr>
+          <w:ilvl w:val="0"/>
+          <w:numId w:val="33"/>
+        </w:numPr>
+      </w:pPr>
+      <w:r>
+        <w:t xml:space="preserve">Select </w:t>
+      </w:r>
+      <w:r>
+        <w:rPr>
+          <w:rStyle w:val="UI-item"/>
+        </w:rPr>
+        <w:t>System Settings</w:t>
+      </w:r>
+      <w:r>
+        <w:t xml:space="preserve"> from the top-level </w:t>
+      </w:r>
+      <w:r>
+        <w:rPr>
+          <w:rStyle w:val="UI-item"/>
+        </w:rPr>
+        <w:t>More</w:t>
+      </w:r>
+      <w:r>
+        <w:t xml:space="preserve"> menu</w:t>
+      </w:r>
+    </w:p>
+    <w:p>
+      <w:pPr>
+        <w:pStyle w:val="ol"/>
+        <w:numPr>
+          <w:ilvl w:val="0"/>
+          <w:numId w:val="33"/>
+        </w:numPr>
+      </w:pPr>
+      <w:r>
+        <w:t xml:space="preserve">Select the </w:t>
+      </w:r>
+      <w:r>
+        <w:rPr>
+          <w:rStyle w:val="UI-item"/>
+        </w:rPr>
+        <w:t>Network Configuration</w:t>
+      </w:r>
+      <w:r>
+        <w:t xml:space="preserve"> tab</w:t>
+      </w:r>
+    </w:p>
+    <w:p>
+      <w:pPr>
+        <w:pStyle w:val="ol"/>
+        <w:numPr>
+          <w:ilvl w:val="0"/>
+          <w:numId w:val="33"/>
+        </w:numPr>
+      </w:pPr>
+      <w:r>
+        <w:t>Set these values:</w:t>
+      </w:r>
+    </w:p>
+    <w:p>
+      <w:pPr>
+        <w:pStyle w:val="ol2"/>
+        <w:numPr>
+          <w:ilvl w:val="0"/>
+          <w:numId w:val="34"/>
+        </w:numPr>
+      </w:pPr>
+      <w:r>
+        <w:t>IP - an IPv4 value, in the form 0.0.0.0</w:t>
+      </w:r>
+    </w:p>
+    <w:p>
+      <w:pPr>
+        <w:pStyle w:val="ol2"/>
+        <w:numPr>
+          <w:ilvl w:val="0"/>
+          <w:numId w:val="34"/>
+        </w:numPr>
+      </w:pPr>
+      <w:r>
+        <w:t>Subnet – the subnet mast, in the form 255.255.255.255</w:t>
+      </w:r>
+    </w:p>
+    <w:p>
+      <w:pPr>
+        <w:pStyle w:val="ol2"/>
+        <w:numPr>
+          <w:ilvl w:val="0"/>
+          <w:numId w:val="34"/>
+        </w:numPr>
+      </w:pPr>
+      <w:r>
+        <w:t>Gateway – the IP address of the gateway</w:t>
+      </w:r>
+    </w:p>
+    <w:p>
+      <w:pPr>
+        <w:pStyle w:val="ol2"/>
+        <w:numPr>
+          <w:ilvl w:val="0"/>
+          <w:numId w:val="34"/>
+        </w:numPr>
+      </w:pPr>
+      <w:r>
+        <w:t>Port – the port</w:t>
+      </w:r>
+    </w:p>
+    <w:p>
+      <w:pPr>
         <w:pStyle w:val="Heading2"/>
+        <w:rPr>
+          <w:lang w:val="en-US"/>
+        </w:rPr>
       </w:pPr>
       <w:r>
         <w:rPr>
@@ -5952,24 +6364,168 @@
     </w:p>
     <w:p>
       <w:pPr>
+        <w:pStyle w:val="P"/>
+      </w:pPr>
+      <w:r>
+        <w:t xml:space="preserve">To configure the </w:t>
+      </w:r>
+      <w:r>
+        <w:t>RAM</w:t>
+      </w:r>
+      <w:r>
+        <w:rPr>
+          <w:vertAlign w:val="superscript"/>
+        </w:rPr>
+        <w:t>2</w:t>
+      </w:r>
+      <w:r>
+        <w:t xml:space="preserve"> </w:t>
+      </w:r>
+      <w:r>
+        <w:t>time setting:</w:t>
+      </w:r>
+    </w:p>
+    <w:p>
+      <w:pPr>
+        <w:pStyle w:val="ol"/>
+        <w:numPr>
+          <w:ilvl w:val="0"/>
+          <w:numId w:val="35"/>
+        </w:numPr>
+      </w:pPr>
+      <w:r>
+        <w:t xml:space="preserve">In the </w:t>
+      </w:r>
+      <w:r>
+        <w:rPr>
+          <w:rStyle w:val="UI-item"/>
+        </w:rPr>
+        <w:t>System Settings</w:t>
+      </w:r>
+      <w:r>
+        <w:t xml:space="preserve"> page, select the </w:t>
+      </w:r>
+      <w:r>
+        <w:rPr>
+          <w:rStyle w:val="UI-item"/>
+        </w:rPr>
+        <w:t>Time Setting</w:t>
+      </w:r>
+      <w:r>
+        <w:t xml:space="preserve"> tab</w:t>
+      </w:r>
+    </w:p>
+    <w:p>
+      <w:pPr>
+        <w:pStyle w:val="ol"/>
+        <w:numPr>
+          <w:ilvl w:val="0"/>
+          <w:numId w:val="35"/>
+        </w:numPr>
+      </w:pPr>
+      <w:r>
+        <w:t>Enter the system time (local time).</w:t>
+      </w:r>
+    </w:p>
+    <w:p>
+      <w:pPr>
+        <w:pStyle w:val="Heading2"/>
+        <w:rPr>
+          <w:lang w:val="en-US"/>
+        </w:rPr>
+      </w:pPr>
+      <w:r>
+        <w:rPr>
+          <w:lang w:val="en-US"/>
+        </w:rPr>
+        <w:t>Deployment mode</w:t>
+      </w:r>
+    </w:p>
+    <w:p>
+      <w:pPr>
+        <w:pStyle w:val="P"/>
+      </w:pPr>
+      <w:r>
+        <w:t xml:space="preserve">Turn on the deployment mode switch when </w:t>
+      </w:r>
+      <w:r>
+        <w:t>RAM</w:t>
+      </w:r>
+      <w:r>
+        <w:rPr>
+          <w:vertAlign w:val="superscript"/>
+        </w:rPr>
+        <w:t>2</w:t>
+      </w:r>
+      <w:r>
+        <w:t xml:space="preserve"> </w:t>
+      </w:r>
+      <w:r>
+        <w:t xml:space="preserve">is started up. When this switch is on, </w:t>
+      </w:r>
+      <w:r>
+        <w:t>RAM</w:t>
+      </w:r>
+      <w:r>
+        <w:rPr>
+          <w:vertAlign w:val="superscript"/>
+        </w:rPr>
+        <w:t>2</w:t>
+      </w:r>
+      <w:r>
+        <w:t xml:space="preserve"> </w:t>
+      </w:r>
+      <w:r>
+        <w:t xml:space="preserve">will ignore all alerts from assets as they are being discovered (in particular, alerts indicating ‘New Asset Discovered’). Once all the assets have been discovered and scanned, turn off the switch, and </w:t>
+      </w:r>
+      <w:r>
+        <w:t>RAM</w:t>
+      </w:r>
+      <w:r>
+        <w:rPr>
+          <w:vertAlign w:val="superscript"/>
+        </w:rPr>
+        <w:t>2</w:t>
+      </w:r>
+      <w:r>
+        <w:t xml:space="preserve"> </w:t>
+      </w:r>
+      <w:r>
+        <w:t>will accept new alerts from assets.</w:t>
+      </w:r>
+    </w:p>
+    <w:p>
+      <w:pPr>
+        <w:pStyle w:val="Heading2"/>
+      </w:pPr>
+      <w:r>
+        <w:rPr>
+          <w:lang w:val="en-US"/>
+        </w:rPr>
+        <w:t>Start &amp; Shutdown</w:t>
+      </w:r>
+    </w:p>
+    <w:p>
+      <w:pPr>
         <w:pStyle w:val="Heading3"/>
       </w:pPr>
       <w:r>
         <w:rPr>
           <w:lang w:val="en-US"/>
         </w:rPr>
-        <w:t>Set time</w:t>
-      </w:r>
-    </w:p>
-    <w:p>
-      <w:pPr>
-        <w:pStyle w:val="Heading2"/>
-      </w:pPr>
-      <w:r>
-        <w:rPr>
-          <w:lang w:val="en-US"/>
-        </w:rPr>
-        <w:t>Deployment mode</w:t>
+        <w:t xml:space="preserve">Startup </w:t>
+      </w:r>
+      <w:r>
+        <w:t>RAM</w:t>
+      </w:r>
+      <w:r>
+        <w:rPr>
+          <w:vertAlign w:val="superscript"/>
+        </w:rPr>
+        <w:t>2</w:t>
+      </w:r>
+      <w:r>
+        <w:t xml:space="preserve"> </w:t>
       </w:r>
     </w:p>
     <w:p>
@@ -5980,65 +6536,58 @@
         <w:rPr>
           <w:lang w:val="en-US"/>
         </w:rPr>
-        <w:t>What is the Deployment Mode?</w:t>
-      </w:r>
-    </w:p>
-    <w:p>
-      <w:pPr>
-        <w:pStyle w:val="Heading2"/>
-      </w:pPr>
-      <w:r>
-        <w:rPr>
-          <w:lang w:val="en-US"/>
-        </w:rPr>
-        <w:t>Start &amp; Shutdown</w:t>
+        <w:t xml:space="preserve">Shutdown </w:t>
+      </w:r>
+      <w:r>
+        <w:t>RAM</w:t>
+      </w:r>
+      <w:r>
+        <w:rPr>
+          <w:vertAlign w:val="superscript"/>
+        </w:rPr>
+        <w:t>2</w:t>
+      </w:r>
+      <w:r>
+        <w:t xml:space="preserve"> </w:t>
       </w:r>
     </w:p>
     <w:p>
       <w:pPr>
         <w:pStyle w:val="Heading3"/>
-      </w:pPr>
-      <w:r>
-        <w:rPr>
-          <w:lang w:val="en-US"/>
-        </w:rPr>
-        <w:t>Startup RAM</w:t>
-      </w:r>
-      <w:r>
-        <w:rPr>
-          <w:vertAlign w:val="superscript"/>
-          <w:lang w:val="en-US"/>
-        </w:rPr>
-        <w:t>2</w:t>
+        <w:rPr>
+          <w:lang w:val="en-US"/>
+        </w:rPr>
+      </w:pPr>
+      <w:r>
+        <w:rPr>
+          <w:lang w:val="en-US"/>
+        </w:rPr>
+        <w:t>Export/Import settings</w:t>
       </w:r>
     </w:p>
     <w:p>
       <w:pPr>
         <w:pStyle w:val="Heading3"/>
-      </w:pPr>
-      <w:r>
-        <w:rPr>
-          <w:lang w:val="en-US"/>
-        </w:rPr>
-        <w:t>Shutdown RAM</w:t>
-      </w:r>
-      <w:r>
-        <w:rPr>
-          <w:vertAlign w:val="superscript"/>
-          <w:lang w:val="en-US"/>
-        </w:rPr>
-        <w:t>2</w:t>
-      </w:r>
-    </w:p>
-    <w:p>
-      <w:pPr>
-        <w:pStyle w:val="Heading2"/>
-      </w:pPr>
-      <w:r>
-        <w:rPr>
-          <w:lang w:val="en-US"/>
-        </w:rPr>
-        <w:t>Diagnostics</w:t>
+        <w:rPr>
+          <w:lang w:val="en-US"/>
+        </w:rPr>
+      </w:pPr>
+      <w:r>
+        <w:rPr>
+          <w:lang w:val="en-US"/>
+        </w:rPr>
+        <w:t>Backup</w:t>
+      </w:r>
+    </w:p>
+    <w:p>
+      <w:pPr>
+        <w:pStyle w:val="Heading3"/>
+      </w:pPr>
+      <w:r>
+        <w:rPr>
+          <w:lang w:val="en-US"/>
+        </w:rPr>
+        <w:t>Factory Reset</w:t>
       </w:r>
     </w:p>
     <w:p>
@@ -6061,239 +6610,16 @@
     </w:p>
     <w:p>
       <w:pPr>
-        <w:pStyle w:val="Heading1"/>
-        <w:rPr>
-          <w:lang w:val="en-US"/>
-        </w:rPr>
-      </w:pPr>
-      <w:r>
-        <w:rPr>
-          <w:lang w:val="en-US"/>
-        </w:rPr>
-        <w:lastRenderedPageBreak/>
-        <w:t>Assets</w:t>
-      </w:r>
-    </w:p>
-    <w:p>
-      <w:pPr>
-        <w:pStyle w:val="Heading2"/>
-        <w:rPr>
-          <w:lang w:val="en-US"/>
-        </w:rPr>
-      </w:pPr>
-      <w:r>
-        <w:rPr>
-          <w:lang w:val="en-US"/>
-        </w:rPr>
-        <w:t>Discover assets</w:t>
-      </w:r>
-    </w:p>
-    <w:p>
-      <w:pPr>
-        <w:pStyle w:val="Heading2"/>
-        <w:rPr>
-          <w:lang w:val="en-US"/>
-        </w:rPr>
-      </w:pPr>
-      <w:r>
-        <w:rPr>
-          <w:lang w:val="en-US"/>
-        </w:rPr>
-        <w:t>Asset types</w:t>
-      </w:r>
-    </w:p>
-    <w:p>
-      <w:pPr>
-        <w:pStyle w:val="Heading2"/>
-        <w:rPr>
-          <w:lang w:val="en-US"/>
-        </w:rPr>
-      </w:pPr>
-      <w:r>
-        <w:rPr>
-          <w:lang w:val="en-US"/>
-        </w:rPr>
-        <w:t>Asset attributes</w:t>
-      </w:r>
-    </w:p>
-    <w:p>
-      <w:pPr>
-        <w:rPr>
-          <w:lang w:val="en-US"/>
-        </w:rPr>
-      </w:pPr>
-      <w:r>
-        <w:rPr>
-          <w:lang w:val="en-US"/>
-        </w:rPr>
-        <w:t xml:space="preserve">Vendor, model, IP, Cell, location, IP, type, </w:t>
-      </w:r>
-    </w:p>
-    <w:p>
-      <w:pPr>
         <w:pStyle w:val="Heading3"/>
-        <w:rPr>
-          <w:lang w:val="en-US"/>
-        </w:rPr>
-      </w:pPr>
-      <w:r>
-        <w:rPr>
-          <w:lang w:val="en-US"/>
-        </w:rPr>
-        <w:t>BI</w:t>
-      </w:r>
-    </w:p>
-    <w:p>
-      <w:pPr>
-        <w:rPr>
-          <w:lang w:val="en-US"/>
-        </w:rPr>
-      </w:pPr>
-      <w:r>
-        <w:rPr>
-          <w:lang w:val="en-US"/>
-        </w:rPr>
-        <w:t>Impact level</w:t>
-      </w:r>
-    </w:p>
-    <w:p>
-      <w:pPr>
-        <w:rPr>
-          <w:lang w:val="en-US"/>
-        </w:rPr>
-      </w:pPr>
-      <w:r>
-        <w:rPr>
-          <w:lang w:val="en-US"/>
-        </w:rPr>
-        <w:t>Risk level</w:t>
-      </w:r>
-    </w:p>
-    <w:p>
-      <w:pPr>
-        <w:pStyle w:val="Heading2"/>
-      </w:pPr>
-      <w:r>
-        <w:rPr>
-          <w:lang w:val="en-US"/>
-        </w:rPr>
-        <w:t>Assign assets</w:t>
-      </w:r>
-    </w:p>
-    <w:p>
-      <w:pPr>
-        <w:pStyle w:val="Heading3"/>
-        <w:rPr>
-          <w:lang w:val="en-US"/>
-        </w:rPr>
-      </w:pPr>
-      <w:r>
-        <w:rPr>
-          <w:lang w:val="en-US"/>
-        </w:rPr>
-        <w:t>Assign Assets to Cells</w:t>
-      </w:r>
-    </w:p>
-    <w:p>
-      <w:pPr>
-        <w:pStyle w:val="Heading3"/>
-      </w:pPr>
-      <w:r>
-        <w:rPr>
-          <w:lang w:val="en-US"/>
-        </w:rPr>
-        <w:t>Change cell assignment</w:t>
-      </w:r>
-    </w:p>
-    <w:p>
-      <w:pPr>
-        <w:pStyle w:val="Heading3"/>
-      </w:pPr>
-      <w:r>
-        <w:rPr>
-          <w:lang w:val="en-US"/>
-        </w:rPr>
-        <w:t>Unassigned assets</w:t>
-      </w:r>
-    </w:p>
-    <w:p>
-      <w:pPr>
-        <w:pStyle w:val="Heading2"/>
-      </w:pPr>
-      <w:r>
-        <w:rPr>
-          <w:lang w:val="en-US"/>
-        </w:rPr>
-        <w:t>Search Assets</w:t>
-      </w:r>
-    </w:p>
-    <w:p>
-      <w:pPr>
-        <w:rPr>
-          <w:lang w:val="en-US"/>
-        </w:rPr>
-      </w:pPr>
-      <w:r>
-        <w:rPr>
-          <w:lang w:val="en-US"/>
-        </w:rPr>
-        <w:t>Search by: Asset info, operational status, risk status, location</w:t>
-      </w:r>
-    </w:p>
-    <w:p>
-      <w:pPr>
-        <w:rPr>
-          <w:lang w:val="en-US"/>
-        </w:rPr>
-      </w:pPr>
-      <w:r>
-        <w:rPr>
-          <w:lang w:val="en-US"/>
-        </w:rPr>
-        <w:t>Filter Assets:</w:t>
-      </w:r>
-    </w:p>
-    <w:p>
-      <w:pPr>
-        <w:pStyle w:val="Heading2"/>
-        <w:rPr>
-          <w:lang w:val="en-US"/>
-        </w:rPr>
-      </w:pPr>
-      <w:r>
-        <w:rPr>
-          <w:lang w:val="en-US"/>
-        </w:rPr>
-        <w:t>Examples</w:t>
-      </w:r>
-    </w:p>
-    <w:p>
-      <w:pPr>
-        <w:pStyle w:val="Heading3"/>
-        <w:rPr>
-          <w:lang w:val="en-US"/>
-        </w:rPr>
-      </w:pPr>
-      <w:r>
-        <w:rPr>
-          <w:lang w:val="en-US"/>
-        </w:rPr>
-        <w:t>View a filtered group of assets</w:t>
-      </w:r>
-    </w:p>
-    <w:p>
-      <w:pPr>
-        <w:pStyle w:val="Heading3"/>
-        <w:rPr>
-          <w:lang w:val="en-US"/>
-        </w:rPr>
-      </w:pPr>
-      <w:r>
-        <w:rPr>
-          <w:lang w:val="en-US"/>
-        </w:rPr>
-        <w:t>Assign an asset to a cell</w:t>
-      </w:r>
+        <w:numPr>
+          <w:ilvl w:val="0"/>
+          <w:numId w:val="0"/>
+        </w:numPr>
+        <w:ind w:left="720"/>
+        <w:rPr>
+          <w:lang w:val="en-US"/>
+        </w:rPr>
+      </w:pPr>
     </w:p>
     <w:p/>
     <w:sectPr>
@@ -7429,6 +7755,24 @@
     </w:lvlOverride>
   </w:num>
   <w:num w:numId="32">
+    <w:abstractNumId w:val="13"/>
+    <w:lvlOverride w:ilvl="0">
+      <w:startOverride w:val="1"/>
+    </w:lvlOverride>
+  </w:num>
+  <w:num w:numId="33">
+    <w:abstractNumId w:val="13"/>
+    <w:lvlOverride w:ilvl="0">
+      <w:startOverride w:val="1"/>
+    </w:lvlOverride>
+  </w:num>
+  <w:num w:numId="34">
+    <w:abstractNumId w:val="16"/>
+    <w:lvlOverride w:ilvl="0">
+      <w:startOverride w:val="1"/>
+    </w:lvlOverride>
+  </w:num>
+  <w:num w:numId="35">
     <w:abstractNumId w:val="13"/>
     <w:lvlOverride w:ilvl="0">
       <w:startOverride w:val="1"/>
@@ -8102,7 +8446,10 @@
     <w:name w:val="P"/>
     <w:autoRedefine/>
     <w:qFormat/>
-    <w:rsid w:val="00F70FEB"/>
+    <w:rsid w:val="00E66D1D"/>
+    <w:pPr>
+      <w:ind w:left="432"/>
+    </w:pPr>
     <w:rPr>
       <w:rFonts w:ascii="Arial" w:hAnsi="Arial" w:cs="Arial"/>
       <w:iCs/>

</xml_diff>